<commit_message>
#26 Notes / Enhancements for Developer Guide Documentation ,#27 Notes / Enhancements for the User Guide
Added description for the comments in the documents
</commit_message>
<xml_diff>
--- a/documentation/SNIA User Guide.docx
+++ b/documentation/SNIA User Guide.docx
@@ -1,6 +1,6 @@
 
 <file path=word/document.xml><?xml version="1.0" encoding="utf-8"?>
-<w:document xmlns:wpc="http://schemas.microsoft.com/office/word/2010/wordprocessingCanvas" xmlns:mc="http://schemas.openxmlformats.org/markup-compatibility/2006" xmlns:o="urn:schemas-microsoft-com:office:office" xmlns:r="http://schemas.openxmlformats.org/officeDocument/2006/relationships" xmlns:m="http://schemas.openxmlformats.org/officeDocument/2006/math" xmlns:v="urn:schemas-microsoft-com:vml" xmlns:wp14="http://schemas.microsoft.com/office/word/2010/wordprocessingDrawing" xmlns:wp="http://schemas.openxmlformats.org/drawingml/2006/wordprocessingDrawing" xmlns:w10="urn:schemas-microsoft-com:office:word" xmlns:w="http://schemas.openxmlformats.org/wordprocessingml/2006/main" xmlns:w14="http://schemas.microsoft.com/office/word/2010/wordml" xmlns:w15="http://schemas.microsoft.com/office/word/2012/wordml" xmlns:wpg="http://schemas.microsoft.com/office/word/2010/wordprocessingGroup" xmlns:wpi="http://schemas.microsoft.com/office/word/2010/wordprocessingInk" xmlns:wne="http://schemas.microsoft.com/office/word/2006/wordml" xmlns:wps="http://schemas.microsoft.com/office/word/2010/wordprocessingShape" mc:Ignorable="w14 w15 wp14">
+<w:document xmlns:wpc="http://schemas.microsoft.com/office/word/2010/wordprocessingCanvas" xmlns:cx="http://schemas.microsoft.com/office/drawing/2014/chartex" xmlns:cx1="http://schemas.microsoft.com/office/drawing/2015/9/8/chartex" xmlns:cx2="http://schemas.microsoft.com/office/drawing/2015/10/21/chartex" xmlns:cx3="http://schemas.microsoft.com/office/drawing/2016/5/9/chartex" xmlns:cx4="http://schemas.microsoft.com/office/drawing/2016/5/10/chartex" xmlns:cx5="http://schemas.microsoft.com/office/drawing/2016/5/11/chartex" xmlns:cx6="http://schemas.microsoft.com/office/drawing/2016/5/12/chartex" xmlns:cx7="http://schemas.microsoft.com/office/drawing/2016/5/13/chartex" xmlns:cx8="http://schemas.microsoft.com/office/drawing/2016/5/14/chartex" xmlns:mc="http://schemas.openxmlformats.org/markup-compatibility/2006" xmlns:aink="http://schemas.microsoft.com/office/drawing/2016/ink" xmlns:am3d="http://schemas.microsoft.com/office/drawing/2017/model3d" xmlns:o="urn:schemas-microsoft-com:office:office" xmlns:r="http://schemas.openxmlformats.org/officeDocument/2006/relationships" xmlns:m="http://schemas.openxmlformats.org/officeDocument/2006/math" xmlns:v="urn:schemas-microsoft-com:vml" xmlns:wp14="http://schemas.microsoft.com/office/word/2010/wordprocessingDrawing" xmlns:wp="http://schemas.openxmlformats.org/drawingml/2006/wordprocessingDrawing" xmlns:w10="urn:schemas-microsoft-com:office:word" xmlns:w="http://schemas.openxmlformats.org/wordprocessingml/2006/main" xmlns:w14="http://schemas.microsoft.com/office/word/2010/wordml" xmlns:w15="http://schemas.microsoft.com/office/word/2012/wordml" xmlns:w16cid="http://schemas.microsoft.com/office/word/2016/wordml/cid" xmlns:w16se="http://schemas.microsoft.com/office/word/2015/wordml/symex" xmlns:wpg="http://schemas.microsoft.com/office/word/2010/wordprocessingGroup" xmlns:wpi="http://schemas.microsoft.com/office/word/2010/wordprocessingInk" xmlns:wne="http://schemas.microsoft.com/office/word/2006/wordml" xmlns:wps="http://schemas.microsoft.com/office/word/2010/wordprocessingShape" mc:Ignorable="w14 w15 w16se w16cid wp14">
   <w:body>
     <w:p>
       <w:pPr>
@@ -407,6 +407,74 @@
               </w:rPr>
               <w:t>0.2</w:t>
             </w:r>
+          </w:p>
+        </w:tc>
+      </w:tr>
+      <w:tr>
+        <w:tc>
+          <w:tcPr>
+            <w:tcW w:w="3105" w:type="dxa"/>
+            <w:shd w:val="clear" w:color="auto" w:fill="auto"/>
+          </w:tcPr>
+          <w:p>
+            <w:pPr>
+              <w:jc w:val="center"/>
+              <w:rPr>
+                <w:rFonts w:ascii="Calibri" w:hAnsi="Calibri" w:cs="Calibri"/>
+                <w:b/>
+                <w:szCs w:val="24"/>
+              </w:rPr>
+            </w:pPr>
+          </w:p>
+        </w:tc>
+        <w:tc>
+          <w:tcPr>
+            <w:tcW w:w="3105" w:type="dxa"/>
+            <w:shd w:val="clear" w:color="auto" w:fill="auto"/>
+          </w:tcPr>
+          <w:p>
+            <w:pPr>
+              <w:jc w:val="center"/>
+              <w:rPr>
+                <w:rFonts w:ascii="Calibri" w:hAnsi="Calibri" w:cs="Calibri"/>
+                <w:b/>
+                <w:szCs w:val="24"/>
+              </w:rPr>
+            </w:pPr>
+            <w:r>
+              <w:rPr>
+                <w:rFonts w:ascii="Calibri" w:hAnsi="Calibri" w:cs="Calibri"/>
+                <w:b/>
+                <w:szCs w:val="24"/>
+              </w:rPr>
+              <w:t>07/06/2018</w:t>
+            </w:r>
+          </w:p>
+        </w:tc>
+        <w:tc>
+          <w:tcPr>
+            <w:tcW w:w="3106" w:type="dxa"/>
+            <w:shd w:val="clear" w:color="auto" w:fill="auto"/>
+          </w:tcPr>
+          <w:p>
+            <w:pPr>
+              <w:jc w:val="center"/>
+              <w:rPr>
+                <w:rFonts w:ascii="Calibri" w:hAnsi="Calibri" w:cs="Calibri"/>
+                <w:b/>
+                <w:szCs w:val="24"/>
+              </w:rPr>
+            </w:pPr>
+            <w:r>
+              <w:rPr>
+                <w:rFonts w:ascii="Calibri" w:hAnsi="Calibri" w:cs="Calibri"/>
+                <w:b/>
+                <w:szCs w:val="24"/>
+              </w:rPr>
+              <w:t>0.2.1</w:t>
+            </w:r>
+            <w:bookmarkStart w:id="0" w:name="_GoBack"/>
+            <w:bookmarkEnd w:id="0"/>
           </w:p>
         </w:tc>
       </w:tr>
@@ -509,7 +577,7 @@
               <w:kern w:val="0"/>
               <w:sz w:val="22"/>
               <w:szCs w:val="22"/>
-              <w:lang w:val="en-US"/>
+              <w:lang w:val="en-IN" w:eastAsia="en-IN"/>
             </w:rPr>
           </w:pPr>
           <w:r>
@@ -521,7 +589,7 @@
           <w:r>
             <w:fldChar w:fldCharType="separate"/>
           </w:r>
-          <w:hyperlink w:anchor="_Toc516067315" w:history="1">
+          <w:hyperlink w:anchor="_Toc516135241" w:history="1">
             <w:r>
               <w:rPr>
                 <w:rStyle w:val="Hyperlink"/>
@@ -539,7 +607,7 @@
                 <w:kern w:val="0"/>
                 <w:sz w:val="22"/>
                 <w:szCs w:val="22"/>
-                <w:lang w:val="en-US"/>
+                <w:lang w:val="en-IN" w:eastAsia="en-IN"/>
               </w:rPr>
               <w:tab/>
             </w:r>
@@ -569,7 +637,7 @@
                 <w:noProof/>
                 <w:webHidden/>
               </w:rPr>
-              <w:instrText xml:space="preserve"> PAGEREF _Toc516067315 \h </w:instrText>
+              <w:instrText xml:space="preserve"> PAGEREF _Toc516135241 \h </w:instrText>
             </w:r>
             <w:r>
               <w:rPr>
@@ -615,10 +683,10 @@
               <w:kern w:val="0"/>
               <w:sz w:val="22"/>
               <w:szCs w:val="22"/>
-              <w:lang w:val="en-US"/>
+              <w:lang w:val="en-IN" w:eastAsia="en-IN"/>
             </w:rPr>
           </w:pPr>
-          <w:hyperlink w:anchor="_Toc516067316" w:history="1">
+          <w:hyperlink w:anchor="_Toc516135242" w:history="1">
             <w:r>
               <w:rPr>
                 <w:rStyle w:val="Hyperlink"/>
@@ -636,7 +704,7 @@
                 <w:kern w:val="0"/>
                 <w:sz w:val="22"/>
                 <w:szCs w:val="22"/>
-                <w:lang w:val="en-US"/>
+                <w:lang w:val="en-IN" w:eastAsia="en-IN"/>
               </w:rPr>
               <w:tab/>
             </w:r>
@@ -666,7 +734,7 @@
                 <w:noProof/>
                 <w:webHidden/>
               </w:rPr>
-              <w:instrText xml:space="preserve"> PAGEREF _Toc516067316 \h </w:instrText>
+              <w:instrText xml:space="preserve"> PAGEREF _Toc516135242 \h </w:instrText>
             </w:r>
             <w:r>
               <w:rPr>
@@ -712,10 +780,10 @@
               <w:kern w:val="0"/>
               <w:sz w:val="22"/>
               <w:szCs w:val="22"/>
-              <w:lang w:val="en-US"/>
+              <w:lang w:val="en-IN" w:eastAsia="en-IN"/>
             </w:rPr>
           </w:pPr>
-          <w:hyperlink w:anchor="_Toc516067317" w:history="1">
+          <w:hyperlink w:anchor="_Toc516135243" w:history="1">
             <w:r>
               <w:rPr>
                 <w:rStyle w:val="Hyperlink"/>
@@ -733,7 +801,7 @@
                 <w:kern w:val="0"/>
                 <w:sz w:val="22"/>
                 <w:szCs w:val="22"/>
-                <w:lang w:val="en-US"/>
+                <w:lang w:val="en-IN" w:eastAsia="en-IN"/>
               </w:rPr>
               <w:tab/>
             </w:r>
@@ -742,26 +810,112 @@
                 <w:rStyle w:val="Hyperlink"/>
                 <w:noProof/>
               </w:rPr>
-              <w:t>Environm</w:t>
-            </w:r>
-            <w:bookmarkStart w:id="0" w:name="_GoBack"/>
-            <w:bookmarkEnd w:id="0"/>
+              <w:t>Environment</w:t>
+            </w:r>
+            <w:r>
+              <w:rPr>
+                <w:noProof/>
+                <w:webHidden/>
+              </w:rPr>
+              <w:tab/>
+            </w:r>
+            <w:r>
+              <w:rPr>
+                <w:noProof/>
+                <w:webHidden/>
+              </w:rPr>
+              <w:fldChar w:fldCharType="begin"/>
+            </w:r>
+            <w:r>
+              <w:rPr>
+                <w:noProof/>
+                <w:webHidden/>
+              </w:rPr>
+              <w:instrText xml:space="preserve"> PAGEREF _Toc516135243 \h </w:instrText>
+            </w:r>
+            <w:r>
+              <w:rPr>
+                <w:noProof/>
+                <w:webHidden/>
+              </w:rPr>
+            </w:r>
+            <w:r>
+              <w:rPr>
+                <w:noProof/>
+                <w:webHidden/>
+              </w:rPr>
+              <w:fldChar w:fldCharType="separate"/>
+            </w:r>
+            <w:r>
+              <w:rPr>
+                <w:noProof/>
+                <w:webHidden/>
+              </w:rPr>
+              <w:t>2</w:t>
+            </w:r>
+            <w:r>
+              <w:rPr>
+                <w:noProof/>
+                <w:webHidden/>
+              </w:rPr>
+              <w:fldChar w:fldCharType="end"/>
+            </w:r>
+          </w:hyperlink>
+        </w:p>
+        <w:p>
+          <w:pPr>
+            <w:pStyle w:val="TOC2"/>
+            <w:tabs>
+              <w:tab w:val="left" w:pos="660"/>
+            </w:tabs>
+            <w:rPr>
+              <w:rFonts w:asciiTheme="minorHAnsi" w:eastAsiaTheme="minorEastAsia" w:hAnsiTheme="minorHAnsi" w:cstheme="minorBidi"/>
+              <w:smallCaps w:val="0"/>
+              <w:noProof/>
+              <w:spacing w:val="0"/>
+              <w:kern w:val="0"/>
+              <w:sz w:val="22"/>
+              <w:szCs w:val="22"/>
+              <w:lang w:val="en-IN" w:eastAsia="en-IN"/>
+            </w:rPr>
+          </w:pPr>
+          <w:hyperlink w:anchor="_Toc516135244" w:history="1">
             <w:r>
               <w:rPr>
                 <w:rStyle w:val="Hyperlink"/>
                 <w:noProof/>
               </w:rPr>
-              <w:t>ent</w:t>
-            </w:r>
-            <w:r>
-              <w:rPr>
-                <w:noProof/>
-                <w:webHidden/>
+              <w:t>3.1</w:t>
+            </w:r>
+            <w:r>
+              <w:rPr>
+                <w:rFonts w:asciiTheme="minorHAnsi" w:eastAsiaTheme="minorEastAsia" w:hAnsiTheme="minorHAnsi" w:cstheme="minorBidi"/>
+                <w:smallCaps w:val="0"/>
+                <w:noProof/>
+                <w:spacing w:val="0"/>
+                <w:kern w:val="0"/>
+                <w:sz w:val="22"/>
+                <w:szCs w:val="22"/>
+                <w:lang w:val="en-IN" w:eastAsia="en-IN"/>
               </w:rPr>
               <w:tab/>
             </w:r>
             <w:r>
               <w:rPr>
+                <w:rStyle w:val="Hyperlink"/>
+                <w:noProof/>
+              </w:rPr>
+              <w:t>Default Port</w:t>
+            </w:r>
+            <w:r>
+              <w:rPr>
+                <w:noProof/>
+                <w:webHidden/>
+              </w:rPr>
+              <w:tab/>
+            </w:r>
+            <w:r>
+              <w:rPr>
                 <w:noProof/>
                 <w:webHidden/>
               </w:rPr>
@@ -772,7 +926,7 @@
                 <w:noProof/>
                 <w:webHidden/>
               </w:rPr>
-              <w:instrText xml:space="preserve"> PAGEREF _Toc516067317 \h </w:instrText>
+              <w:instrText xml:space="preserve"> PAGEREF _Toc516135244 \h </w:instrText>
             </w:r>
             <w:r>
               <w:rPr>
@@ -792,7 +946,102 @@
                 <w:noProof/>
                 <w:webHidden/>
               </w:rPr>
-              <w:t>2</w:t>
+              <w:t>3</w:t>
+            </w:r>
+            <w:r>
+              <w:rPr>
+                <w:noProof/>
+                <w:webHidden/>
+              </w:rPr>
+              <w:fldChar w:fldCharType="end"/>
+            </w:r>
+          </w:hyperlink>
+        </w:p>
+        <w:p>
+          <w:pPr>
+            <w:pStyle w:val="TOC2"/>
+            <w:tabs>
+              <w:tab w:val="left" w:pos="660"/>
+            </w:tabs>
+            <w:rPr>
+              <w:rFonts w:asciiTheme="minorHAnsi" w:eastAsiaTheme="minorEastAsia" w:hAnsiTheme="minorHAnsi" w:cstheme="minorBidi"/>
+              <w:smallCaps w:val="0"/>
+              <w:noProof/>
+              <w:spacing w:val="0"/>
+              <w:kern w:val="0"/>
+              <w:sz w:val="22"/>
+              <w:szCs w:val="22"/>
+              <w:lang w:val="en-IN" w:eastAsia="en-IN"/>
+            </w:rPr>
+          </w:pPr>
+          <w:hyperlink w:anchor="_Toc516135245" w:history="1">
+            <w:r>
+              <w:rPr>
+                <w:rStyle w:val="Hyperlink"/>
+                <w:noProof/>
+              </w:rPr>
+              <w:t>3.2</w:t>
+            </w:r>
+            <w:r>
+              <w:rPr>
+                <w:rFonts w:asciiTheme="minorHAnsi" w:eastAsiaTheme="minorEastAsia" w:hAnsiTheme="minorHAnsi" w:cstheme="minorBidi"/>
+                <w:smallCaps w:val="0"/>
+                <w:noProof/>
+                <w:spacing w:val="0"/>
+                <w:kern w:val="0"/>
+                <w:sz w:val="22"/>
+                <w:szCs w:val="22"/>
+                <w:lang w:val="en-IN" w:eastAsia="en-IN"/>
+              </w:rPr>
+              <w:tab/>
+            </w:r>
+            <w:r>
+              <w:rPr>
+                <w:rStyle w:val="Hyperlink"/>
+                <w:noProof/>
+              </w:rPr>
+              <w:t>Default Web server</w:t>
+            </w:r>
+            <w:r>
+              <w:rPr>
+                <w:noProof/>
+                <w:webHidden/>
+              </w:rPr>
+              <w:tab/>
+            </w:r>
+            <w:r>
+              <w:rPr>
+                <w:noProof/>
+                <w:webHidden/>
+              </w:rPr>
+              <w:fldChar w:fldCharType="begin"/>
+            </w:r>
+            <w:r>
+              <w:rPr>
+                <w:noProof/>
+                <w:webHidden/>
+              </w:rPr>
+              <w:instrText xml:space="preserve"> PAGEREF _Toc516135245 \h </w:instrText>
+            </w:r>
+            <w:r>
+              <w:rPr>
+                <w:noProof/>
+                <w:webHidden/>
+              </w:rPr>
+            </w:r>
+            <w:r>
+              <w:rPr>
+                <w:noProof/>
+                <w:webHidden/>
+              </w:rPr>
+              <w:fldChar w:fldCharType="separate"/>
+            </w:r>
+            <w:r>
+              <w:rPr>
+                <w:noProof/>
+                <w:webHidden/>
+              </w:rPr>
+              <w:t>3</w:t>
             </w:r>
             <w:r>
               <w:rPr>
@@ -818,10 +1067,10 @@
               <w:kern w:val="0"/>
               <w:sz w:val="22"/>
               <w:szCs w:val="22"/>
-              <w:lang w:val="en-US"/>
+              <w:lang w:val="en-IN" w:eastAsia="en-IN"/>
             </w:rPr>
           </w:pPr>
-          <w:hyperlink w:anchor="_Toc516067318" w:history="1">
+          <w:hyperlink w:anchor="_Toc516135246" w:history="1">
             <w:r>
               <w:rPr>
                 <w:rStyle w:val="Hyperlink"/>
@@ -839,7 +1088,7 @@
                 <w:kern w:val="0"/>
                 <w:sz w:val="22"/>
                 <w:szCs w:val="22"/>
-                <w:lang w:val="en-US"/>
+                <w:lang w:val="en-IN" w:eastAsia="en-IN"/>
               </w:rPr>
               <w:tab/>
             </w:r>
@@ -869,7 +1118,7 @@
                 <w:noProof/>
                 <w:webHidden/>
               </w:rPr>
-              <w:instrText xml:space="preserve"> PAGEREF _Toc516067318 \h </w:instrText>
+              <w:instrText xml:space="preserve"> PAGEREF _Toc516135246 \h </w:instrText>
             </w:r>
             <w:r>
               <w:rPr>
@@ -889,7 +1138,7 @@
                 <w:noProof/>
                 <w:webHidden/>
               </w:rPr>
-              <w:t>2</w:t>
+              <w:t>3</w:t>
             </w:r>
             <w:r>
               <w:rPr>
@@ -914,10 +1163,10 @@
               <w:kern w:val="0"/>
               <w:sz w:val="22"/>
               <w:szCs w:val="22"/>
-              <w:lang w:val="en-US"/>
+              <w:lang w:val="en-IN" w:eastAsia="en-IN"/>
             </w:rPr>
           </w:pPr>
-          <w:hyperlink w:anchor="_Toc516067319" w:history="1">
+          <w:hyperlink w:anchor="_Toc516135247" w:history="1">
             <w:r>
               <w:rPr>
                 <w:rStyle w:val="Hyperlink"/>
@@ -934,7 +1183,7 @@
                 <w:kern w:val="0"/>
                 <w:sz w:val="22"/>
                 <w:szCs w:val="22"/>
-                <w:lang w:val="en-US"/>
+                <w:lang w:val="en-IN" w:eastAsia="en-IN"/>
               </w:rPr>
               <w:tab/>
             </w:r>
@@ -964,7 +1213,7 @@
                 <w:noProof/>
                 <w:webHidden/>
               </w:rPr>
-              <w:instrText xml:space="preserve"> PAGEREF _Toc516067319 \h </w:instrText>
+              <w:instrText xml:space="preserve"> PAGEREF _Toc516135247 \h </w:instrText>
             </w:r>
             <w:r>
               <w:rPr>
@@ -1009,10 +1258,10 @@
               <w:kern w:val="0"/>
               <w:sz w:val="22"/>
               <w:szCs w:val="22"/>
-              <w:lang w:val="en-US"/>
+              <w:lang w:val="en-IN" w:eastAsia="en-IN"/>
             </w:rPr>
           </w:pPr>
-          <w:hyperlink w:anchor="_Toc516067320" w:history="1">
+          <w:hyperlink w:anchor="_Toc516135248" w:history="1">
             <w:r>
               <w:rPr>
                 <w:rStyle w:val="Hyperlink"/>
@@ -1029,7 +1278,7 @@
                 <w:kern w:val="0"/>
                 <w:sz w:val="22"/>
                 <w:szCs w:val="22"/>
-                <w:lang w:val="en-US"/>
+                <w:lang w:val="en-IN" w:eastAsia="en-IN"/>
               </w:rPr>
               <w:tab/>
             </w:r>
@@ -1059,7 +1308,7 @@
                 <w:noProof/>
                 <w:webHidden/>
               </w:rPr>
-              <w:instrText xml:space="preserve"> PAGEREF _Toc516067320 \h </w:instrText>
+              <w:instrText xml:space="preserve"> PAGEREF _Toc516135248 \h </w:instrText>
             </w:r>
             <w:r>
               <w:rPr>
@@ -1079,7 +1328,7 @@
                 <w:noProof/>
                 <w:webHidden/>
               </w:rPr>
-              <w:t>3</w:t>
+              <w:t>4</w:t>
             </w:r>
             <w:r>
               <w:rPr>
@@ -1104,10 +1353,10 @@
               <w:kern w:val="0"/>
               <w:sz w:val="22"/>
               <w:szCs w:val="22"/>
-              <w:lang w:val="en-US"/>
+              <w:lang w:val="en-IN" w:eastAsia="en-IN"/>
             </w:rPr>
           </w:pPr>
-          <w:hyperlink w:anchor="_Toc516067321" w:history="1">
+          <w:hyperlink w:anchor="_Toc516135249" w:history="1">
             <w:r>
               <w:rPr>
                 <w:rStyle w:val="Hyperlink"/>
@@ -1124,7 +1373,7 @@
                 <w:kern w:val="0"/>
                 <w:sz w:val="22"/>
                 <w:szCs w:val="22"/>
-                <w:lang w:val="en-US"/>
+                <w:lang w:val="en-IN" w:eastAsia="en-IN"/>
               </w:rPr>
               <w:tab/>
             </w:r>
@@ -1154,7 +1403,7 @@
                 <w:noProof/>
                 <w:webHidden/>
               </w:rPr>
-              <w:instrText xml:space="preserve"> PAGEREF _Toc516067321 \h </w:instrText>
+              <w:instrText xml:space="preserve"> PAGEREF _Toc516135249 \h </w:instrText>
             </w:r>
             <w:r>
               <w:rPr>
@@ -1199,10 +1448,10 @@
               <w:kern w:val="0"/>
               <w:sz w:val="22"/>
               <w:szCs w:val="22"/>
-              <w:lang w:val="en-US"/>
+              <w:lang w:val="en-IN" w:eastAsia="en-IN"/>
             </w:rPr>
           </w:pPr>
-          <w:hyperlink w:anchor="_Toc516067322" w:history="1">
+          <w:hyperlink w:anchor="_Toc516135250" w:history="1">
             <w:r>
               <w:rPr>
                 <w:rStyle w:val="Hyperlink"/>
@@ -1219,7 +1468,7 @@
                 <w:kern w:val="0"/>
                 <w:sz w:val="22"/>
                 <w:szCs w:val="22"/>
-                <w:lang w:val="en-US"/>
+                <w:lang w:val="en-IN" w:eastAsia="en-IN"/>
               </w:rPr>
               <w:tab/>
             </w:r>
@@ -1249,7 +1498,7 @@
                 <w:noProof/>
                 <w:webHidden/>
               </w:rPr>
-              <w:instrText xml:space="preserve"> PAGEREF _Toc516067322 \h </w:instrText>
+              <w:instrText xml:space="preserve"> PAGEREF _Toc516135250 \h </w:instrText>
             </w:r>
             <w:r>
               <w:rPr>
@@ -1269,7 +1518,7 @@
                 <w:noProof/>
                 <w:webHidden/>
               </w:rPr>
-              <w:t>8</w:t>
+              <w:t>9</w:t>
             </w:r>
             <w:r>
               <w:rPr>
@@ -1294,10 +1543,10 @@
               <w:kern w:val="0"/>
               <w:sz w:val="22"/>
               <w:szCs w:val="22"/>
-              <w:lang w:val="en-US"/>
+              <w:lang w:val="en-IN" w:eastAsia="en-IN"/>
             </w:rPr>
           </w:pPr>
-          <w:hyperlink w:anchor="_Toc516067323" w:history="1">
+          <w:hyperlink w:anchor="_Toc516135251" w:history="1">
             <w:r>
               <w:rPr>
                 <w:rStyle w:val="Hyperlink"/>
@@ -1314,7 +1563,7 @@
                 <w:kern w:val="0"/>
                 <w:sz w:val="22"/>
                 <w:szCs w:val="22"/>
-                <w:lang w:val="en-US"/>
+                <w:lang w:val="en-IN" w:eastAsia="en-IN"/>
               </w:rPr>
               <w:tab/>
             </w:r>
@@ -1344,7 +1593,7 @@
                 <w:noProof/>
                 <w:webHidden/>
               </w:rPr>
-              <w:instrText xml:space="preserve"> PAGEREF _Toc516067323 \h </w:instrText>
+              <w:instrText xml:space="preserve"> PAGEREF _Toc516135251 \h </w:instrText>
             </w:r>
             <w:r>
               <w:rPr>
@@ -1364,7 +1613,7 @@
                 <w:noProof/>
                 <w:webHidden/>
               </w:rPr>
-              <w:t>9</w:t>
+              <w:t>10</w:t>
             </w:r>
             <w:r>
               <w:rPr>
@@ -1389,10 +1638,10 @@
               <w:kern w:val="0"/>
               <w:sz w:val="22"/>
               <w:szCs w:val="22"/>
-              <w:lang w:val="en-US"/>
+              <w:lang w:val="en-IN" w:eastAsia="en-IN"/>
             </w:rPr>
           </w:pPr>
-          <w:hyperlink w:anchor="_Toc516067324" w:history="1">
+          <w:hyperlink w:anchor="_Toc516135252" w:history="1">
             <w:r>
               <w:rPr>
                 <w:rStyle w:val="Hyperlink"/>
@@ -1409,7 +1658,7 @@
                 <w:kern w:val="0"/>
                 <w:sz w:val="22"/>
                 <w:szCs w:val="22"/>
-                <w:lang w:val="en-US"/>
+                <w:lang w:val="en-IN" w:eastAsia="en-IN"/>
               </w:rPr>
               <w:tab/>
             </w:r>
@@ -1439,7 +1688,7 @@
                 <w:noProof/>
                 <w:webHidden/>
               </w:rPr>
-              <w:instrText xml:space="preserve"> PAGEREF _Toc516067324 \h </w:instrText>
+              <w:instrText xml:space="preserve"> PAGEREF _Toc516135252 \h </w:instrText>
             </w:r>
             <w:r>
               <w:rPr>
@@ -1459,7 +1708,7 @@
                 <w:noProof/>
                 <w:webHidden/>
               </w:rPr>
-              <w:t>10</w:t>
+              <w:t>11</w:t>
             </w:r>
             <w:r>
               <w:rPr>
@@ -1484,10 +1733,10 @@
               <w:kern w:val="0"/>
               <w:sz w:val="22"/>
               <w:szCs w:val="22"/>
-              <w:lang w:val="en-US"/>
+              <w:lang w:val="en-IN" w:eastAsia="en-IN"/>
             </w:rPr>
           </w:pPr>
-          <w:hyperlink w:anchor="_Toc516067325" w:history="1">
+          <w:hyperlink w:anchor="_Toc516135253" w:history="1">
             <w:r>
               <w:rPr>
                 <w:rStyle w:val="Hyperlink"/>
@@ -1504,7 +1753,7 @@
                 <w:kern w:val="0"/>
                 <w:sz w:val="22"/>
                 <w:szCs w:val="22"/>
-                <w:lang w:val="en-US"/>
+                <w:lang w:val="en-IN" w:eastAsia="en-IN"/>
               </w:rPr>
               <w:tab/>
             </w:r>
@@ -1534,7 +1783,7 @@
                 <w:noProof/>
                 <w:webHidden/>
               </w:rPr>
-              <w:instrText xml:space="preserve"> PAGEREF _Toc516067325 \h </w:instrText>
+              <w:instrText xml:space="preserve"> PAGEREF _Toc516135253 \h </w:instrText>
             </w:r>
             <w:r>
               <w:rPr>
@@ -1554,7 +1803,7 @@
                 <w:noProof/>
                 <w:webHidden/>
               </w:rPr>
-              <w:t>10</w:t>
+              <w:t>11</w:t>
             </w:r>
             <w:r>
               <w:rPr>
@@ -1670,7 +1919,7 @@
         <w:t xml:space="preserve"> </w:t>
       </w:r>
       <w:bookmarkStart w:id="20" w:name="_Toc505243466"/>
-      <w:bookmarkStart w:id="21" w:name="_Toc516067315"/>
+      <w:bookmarkStart w:id="21" w:name="_Toc516135241"/>
       <w:bookmarkEnd w:id="1"/>
       <w:bookmarkEnd w:id="2"/>
       <w:bookmarkEnd w:id="3"/>
@@ -1743,7 +1992,7 @@
         <w:t xml:space="preserve"> </w:t>
       </w:r>
       <w:bookmarkStart w:id="22" w:name="_Toc505243467"/>
-      <w:bookmarkStart w:id="23" w:name="_Toc516067316"/>
+      <w:bookmarkStart w:id="23" w:name="_Toc516135242"/>
       <w:r>
         <w:t>Introduction</w:t>
       </w:r>
@@ -1828,8 +2077,90 @@
           <w:rFonts w:ascii="Calibri" w:hAnsi="Calibri" w:cs="Calibri"/>
           <w:szCs w:val="24"/>
         </w:rPr>
-        <w:t>organized by</w:t>
-      </w:r>
+        <w:t xml:space="preserve">organized </w:t>
+      </w:r>
+      <w:r>
+        <w:rPr>
+          <w:rFonts w:ascii="Calibri" w:hAnsi="Calibri" w:cs="Calibri"/>
+          <w:szCs w:val="24"/>
+        </w:rPr>
+        <w:t xml:space="preserve">in a hierarchical manner showing the kind of relation (members, links, properties etc) between them using blade interface design. </w:t>
+      </w:r>
+    </w:p>
+    <w:p>
+      <w:pPr>
+        <w:rPr>
+          <w:rFonts w:ascii="Calibri" w:hAnsi="Calibri" w:cs="Calibri"/>
+          <w:szCs w:val="24"/>
+        </w:rPr>
+      </w:pPr>
+    </w:p>
+    <w:p>
+      <w:pPr>
+        <w:rPr>
+          <w:rFonts w:asciiTheme="minorHAnsi" w:hAnsiTheme="minorHAnsi" w:cstheme="minorHAnsi"/>
+          <w:szCs w:val="24"/>
+        </w:rPr>
+      </w:pPr>
+      <w:r>
+        <w:rPr>
+          <w:rFonts w:asciiTheme="minorHAnsi" w:hAnsiTheme="minorHAnsi" w:cstheme="minorHAnsi"/>
+          <w:color w:val="24292E"/>
+          <w:shd w:val="clear" w:color="auto" w:fill="FFFFFF"/>
+        </w:rPr>
+        <w:t>The Swordfish Basic Web Client can connect to one or more Swordfish services (including the Swordfish emulator</w:t>
+      </w:r>
+      <w:r>
+        <w:rPr>
+          <w:rFonts w:asciiTheme="minorHAnsi" w:hAnsiTheme="minorHAnsi" w:cstheme="minorHAnsi"/>
+          <w:color w:val="24292E"/>
+          <w:shd w:val="clear" w:color="auto" w:fill="FFFFFF"/>
+        </w:rPr>
+        <w:t xml:space="preserve">, redfish </w:t>
+      </w:r>
+      <w:r>
+        <w:t>emulator</w:t>
+      </w:r>
+      <w:r>
+        <w:rPr>
+          <w:rFonts w:asciiTheme="minorHAnsi" w:hAnsiTheme="minorHAnsi" w:cstheme="minorHAnsi"/>
+          <w:color w:val="24292E"/>
+          <w:shd w:val="clear" w:color="auto" w:fill="FFFFFF"/>
+        </w:rPr>
+        <w:t>)</w:t>
+      </w:r>
+      <w:r>
+        <w:rPr>
+          <w:rFonts w:asciiTheme="minorHAnsi" w:hAnsiTheme="minorHAnsi" w:cstheme="minorHAnsi"/>
+          <w:color w:val="24292E"/>
+          <w:shd w:val="clear" w:color="auto" w:fill="FFFFFF"/>
+        </w:rPr>
+        <w:t xml:space="preserve">, and present in a web UI frame the entire Swordfish hierarchy. The basic web client also provides basic capabilities to modify configurable Properties (as specified in the schema), as well </w:t>
+      </w:r>
+      <w:r>
+        <w:rPr>
+          <w:rFonts w:asciiTheme="minorHAnsi" w:hAnsiTheme="minorHAnsi" w:cstheme="minorHAnsi"/>
+          <w:color w:val="24292E"/>
+          <w:shd w:val="clear" w:color="auto" w:fill="FFFFFF"/>
+        </w:rPr>
+        <w:t>as</w:t>
+      </w:r>
+      <w:r>
+        <w:rPr>
+          <w:rFonts w:asciiTheme="minorHAnsi" w:hAnsiTheme="minorHAnsi" w:cstheme="minorHAnsi"/>
+          <w:color w:val="24292E"/>
+          <w:shd w:val="clear" w:color="auto" w:fill="FFFFFF"/>
+        </w:rPr>
+        <w:t xml:space="preserve"> providing a basic interface to add or remove elements from the service through a Web UI.</w:t>
+      </w:r>
+    </w:p>
+    <w:p>
+      <w:pPr>
+        <w:rPr>
+          <w:rFonts w:asciiTheme="minorHAnsi" w:hAnsiTheme="minorHAnsi" w:cstheme="minorHAnsi"/>
+          <w:szCs w:val="24"/>
+        </w:rPr>
+      </w:pPr>
     </w:p>
     <w:p>
       <w:pPr>
@@ -1867,7 +2198,7 @@
         <w:spacing w:after="100" w:afterAutospacing="1"/>
       </w:pPr>
       <w:bookmarkStart w:id="25" w:name="_Toc505243468"/>
-      <w:bookmarkStart w:id="26" w:name="_Toc516067317"/>
+      <w:bookmarkStart w:id="26" w:name="_Toc516135243"/>
       <w:r>
         <w:t>Environment</w:t>
       </w:r>
@@ -1974,7 +2305,21 @@
           <w:rFonts w:ascii="Calibri" w:hAnsi="Calibri" w:cs="Calibri"/>
           <w:szCs w:val="24"/>
         </w:rPr>
-        <w:t xml:space="preserve">Note: you may also need to open up appropriate ports on your system’s firewall to enable appropriate operation of the Swordfish Basic Web </w:t>
+        <w:t xml:space="preserve">Note: you may also need to </w:t>
+      </w:r>
+      <w:r>
+        <w:rPr>
+          <w:rFonts w:ascii="Calibri" w:hAnsi="Calibri" w:cs="Calibri"/>
+          <w:szCs w:val="24"/>
+        </w:rPr>
+        <w:t>open</w:t>
+      </w:r>
+      <w:r>
+        <w:rPr>
+          <w:rFonts w:ascii="Calibri" w:hAnsi="Calibri" w:cs="Calibri"/>
+          <w:szCs w:val="24"/>
+        </w:rPr>
+        <w:t xml:space="preserve"> appropriate ports on your system’s firewall to enable appropriate operation of the Swordfish Basic Web </w:t>
       </w:r>
       <w:commentRangeStart w:id="27"/>
       <w:r>
@@ -2006,21 +2351,6 @@
           <w:szCs w:val="24"/>
         </w:rPr>
       </w:pPr>
-    </w:p>
-    <w:p>
-      <w:pPr>
-        <w:rPr>
-          <w:rFonts w:ascii="Calibri" w:hAnsi="Calibri" w:cs="Calibri"/>
-          <w:szCs w:val="24"/>
-        </w:rPr>
-      </w:pPr>
-      <w:r>
-        <w:rPr>
-          <w:rFonts w:ascii="Calibri" w:hAnsi="Calibri" w:cs="Calibri"/>
-          <w:szCs w:val="24"/>
-        </w:rPr>
-        <w:t xml:space="preserve"> </w:t>
-      </w:r>
     </w:p>
     <w:tbl>
       <w:tblPr>
@@ -2075,14 +2405,7 @@
                 <w:rFonts w:ascii="Calibri" w:hAnsi="Calibri" w:cs="Calibri"/>
                 <w:szCs w:val="24"/>
               </w:rPr>
-              <w:t>Windows</w:t>
-            </w:r>
-            <w:r>
-              <w:rPr>
-                <w:rFonts w:ascii="Calibri" w:hAnsi="Calibri" w:cs="Calibri"/>
-                <w:szCs w:val="24"/>
-              </w:rPr>
-              <w:t>/Linux</w:t>
+              <w:t>Windows/Linux</w:t>
             </w:r>
           </w:p>
         </w:tc>
@@ -2325,21 +2648,105 @@
     </w:tbl>
     <w:p>
       <w:pPr>
+        <w:rPr>
+          <w:rFonts w:ascii="Calibri" w:hAnsi="Calibri" w:cs="Calibri"/>
+          <w:szCs w:val="24"/>
+        </w:rPr>
+      </w:pPr>
+    </w:p>
+    <w:p>
+      <w:pPr>
+        <w:rPr>
+          <w:rFonts w:ascii="Calibri" w:hAnsi="Calibri" w:cs="Calibri"/>
+          <w:szCs w:val="24"/>
+        </w:rPr>
+      </w:pPr>
+    </w:p>
+    <w:p>
+      <w:pPr>
         <w:pStyle w:val="Heading2"/>
-        <w:numPr>
-          <w:ilvl w:val="0"/>
-          <w:numId w:val="0"/>
-        </w:numPr>
-        <w:spacing w:after="0"/>
-      </w:pPr>
+      </w:pPr>
+      <w:bookmarkStart w:id="28" w:name="_Toc516135244"/>
+      <w:r>
+        <w:t>Default Port</w:t>
+      </w:r>
+      <w:bookmarkEnd w:id="28"/>
+    </w:p>
+    <w:p>
+      <w:r>
+        <w:t>Node.js runs on 3000 port by default</w:t>
+      </w:r>
+    </w:p>
+    <w:p/>
+    <w:p>
+      <w:pPr>
+        <w:rPr>
+          <w:rFonts w:ascii="Calibri" w:hAnsi="Calibri" w:cs="Calibri"/>
+          <w:szCs w:val="24"/>
+        </w:rPr>
+      </w:pPr>
+      <w:r>
+        <w:rPr>
+          <w:color w:val="FF0000"/>
+        </w:rPr>
+        <w:t xml:space="preserve">** </w:t>
+      </w:r>
+      <w:r>
+        <w:t xml:space="preserve">For </w:t>
+      </w:r>
+      <w:r>
+        <w:t>configuring port options, please refer SNIA Developer guide.docx</w:t>
+      </w:r>
+    </w:p>
+    <w:p>
+      <w:pPr>
+        <w:rPr>
+          <w:rFonts w:ascii="Calibri" w:hAnsi="Calibri" w:cs="Calibri"/>
+          <w:szCs w:val="24"/>
+        </w:rPr>
+      </w:pPr>
+    </w:p>
+    <w:p>
+      <w:pPr>
+        <w:pStyle w:val="Heading2"/>
+      </w:pPr>
+      <w:bookmarkStart w:id="29" w:name="_Toc516135245"/>
+      <w:r>
+        <w:t>Default Web server</w:t>
+      </w:r>
+      <w:bookmarkEnd w:id="29"/>
+    </w:p>
+    <w:p>
+      <w:pPr>
+        <w:rPr>
+          <w:rFonts w:asciiTheme="minorHAnsi" w:hAnsiTheme="minorHAnsi" w:cstheme="minorHAnsi"/>
+        </w:rPr>
+      </w:pPr>
+      <w:r>
+        <w:rPr>
+          <w:rFonts w:asciiTheme="minorHAnsi" w:hAnsiTheme="minorHAnsi" w:cstheme="minorHAnsi"/>
+        </w:rPr>
+        <w:t>Using http-server a local web server is created which runs the application locally. There are no additional steps required to install http-server as the versions which need to install was</w:t>
+      </w:r>
+      <w:r>
+        <w:rPr>
+          <w:rFonts w:asciiTheme="minorHAnsi" w:hAnsiTheme="minorHAnsi" w:cstheme="minorHAnsi"/>
+        </w:rPr>
+        <w:t xml:space="preserve"> specified in the package.json files.</w:t>
+      </w:r>
+    </w:p>
+    <w:p>
+      <w:pPr>
+        <w:rPr>
+          <w:rFonts w:ascii="Calibri" w:hAnsi="Calibri" w:cs="Calibri"/>
+          <w:szCs w:val="24"/>
+        </w:rPr>
+      </w:pPr>
+    </w:p>
+    <w:p>
       <w:r>
         <w:t xml:space="preserve"> </w:t>
       </w:r>
-    </w:p>
-    <w:p>
-      <w:r>
-        <w:t xml:space="preserve"> </w:t>
-      </w:r>
       <w:r>
         <w:rPr>
           <w:color w:val="FF0000"/>
@@ -2378,6 +2785,14 @@
       </w:r>
       <w:r>
         <w:t>x</w:t>
+      </w:r>
+    </w:p>
+    <w:p>
+      <w:r>
+        <w:rPr>
+          <w:color w:val="FF0000"/>
+        </w:rPr>
+        <w:t xml:space="preserve">  </w:t>
       </w:r>
     </w:p>
     <w:p/>
@@ -2389,11 +2804,11 @@
       <w:r>
         <w:t xml:space="preserve"> </w:t>
       </w:r>
-      <w:bookmarkStart w:id="28" w:name="_Toc516067318"/>
+      <w:bookmarkStart w:id="30" w:name="_Toc516135246"/>
       <w:r>
         <w:t>Swordfish Basic Web Client Functional Areas</w:t>
       </w:r>
-      <w:bookmarkEnd w:id="28"/>
+      <w:bookmarkEnd w:id="30"/>
       <w:r>
         <w:t xml:space="preserve"> </w:t>
       </w:r>
@@ -2469,28 +2884,27 @@
         <w:pStyle w:val="Heading2"/>
         <w:spacing w:after="0"/>
       </w:pPr>
-      <w:bookmarkStart w:id="29" w:name="_Toc459392124"/>
-      <w:r>
-        <w:lastRenderedPageBreak/>
+      <w:bookmarkStart w:id="31" w:name="_Toc459392124"/>
+      <w:r>
         <w:t xml:space="preserve"> </w:t>
       </w:r>
-      <w:bookmarkStart w:id="30" w:name="_Toc495416735"/>
-      <w:bookmarkStart w:id="31" w:name="_Toc495416812"/>
-      <w:bookmarkStart w:id="32" w:name="_Toc495486496"/>
-      <w:bookmarkStart w:id="33" w:name="_Toc505243471"/>
-      <w:bookmarkStart w:id="34" w:name="_Toc516067319"/>
-      <w:bookmarkEnd w:id="29"/>
+      <w:bookmarkStart w:id="32" w:name="_Toc495416735"/>
+      <w:bookmarkStart w:id="33" w:name="_Toc495416812"/>
+      <w:bookmarkStart w:id="34" w:name="_Toc495486496"/>
+      <w:bookmarkStart w:id="35" w:name="_Toc505243471"/>
+      <w:bookmarkStart w:id="36" w:name="_Toc516135247"/>
+      <w:bookmarkEnd w:id="31"/>
       <w:r>
         <w:t xml:space="preserve">Basic Web Client Application </w:t>
       </w:r>
       <w:r>
         <w:t>Login</w:t>
       </w:r>
-      <w:bookmarkEnd w:id="30"/>
-      <w:bookmarkEnd w:id="31"/>
       <w:bookmarkEnd w:id="32"/>
       <w:bookmarkEnd w:id="33"/>
       <w:bookmarkEnd w:id="34"/>
+      <w:bookmarkEnd w:id="35"/>
+      <w:bookmarkEnd w:id="36"/>
     </w:p>
     <w:p/>
     <w:p>
@@ -2615,7 +3029,7 @@
         </w:rPr>
         <w:t xml:space="preserve">: </w:t>
       </w:r>
-      <w:hyperlink r:id="rId10" w:history="1">
+      <w:hyperlink r:id="rId11" w:history="1">
         <w:r>
           <w:rPr>
             <w:rStyle w:val="Hyperlink"/>
@@ -2720,30 +3134,14 @@
           <w:rFonts w:ascii="Calibri" w:hAnsi="Calibri" w:cs="Calibri"/>
           <w:szCs w:val="24"/>
         </w:rPr>
-        <w:t xml:space="preserve">for instructions </w:t>
-      </w:r>
-      <w:proofErr w:type="gramStart"/>
-      <w:r>
-        <w:rPr>
-          <w:rFonts w:ascii="Calibri" w:hAnsi="Calibri" w:cs="Calibri"/>
-          <w:szCs w:val="24"/>
-        </w:rPr>
-        <w:t xml:space="preserve">on </w:t>
-      </w:r>
-      <w:r>
-        <w:rPr>
-          <w:rFonts w:ascii="Calibri" w:hAnsi="Calibri" w:cs="Calibri"/>
-          <w:szCs w:val="24"/>
-        </w:rPr>
-        <w:t xml:space="preserve"> how</w:t>
-      </w:r>
-      <w:proofErr w:type="gramEnd"/>
-      <w:r>
-        <w:rPr>
-          <w:rFonts w:ascii="Calibri" w:hAnsi="Calibri" w:cs="Calibri"/>
-          <w:szCs w:val="24"/>
-        </w:rPr>
-        <w:t xml:space="preserve"> to change the default Email and password</w:t>
+        <w:t xml:space="preserve">for instructions on </w:t>
+      </w:r>
+      <w:r>
+        <w:rPr>
+          <w:rFonts w:ascii="Calibri" w:hAnsi="Calibri" w:cs="Calibri"/>
+          <w:szCs w:val="24"/>
+        </w:rPr>
+        <w:t xml:space="preserve"> how to change the default Email and password</w:t>
       </w:r>
     </w:p>
     <w:p>
@@ -2767,6 +3165,7 @@
           <w:noProof/>
           <w:lang w:val="en-US"/>
         </w:rPr>
+        <w:lastRenderedPageBreak/>
         <w:drawing>
           <wp:inline distT="0" distB="0" distL="0" distR="0" wp14:anchorId="26ADA8FF" wp14:editId="6F3918D9">
             <wp:extent cx="5778500" cy="3011805"/>
@@ -2783,7 +3182,7 @@
                     <pic:cNvPicPr/>
                   </pic:nvPicPr>
                   <pic:blipFill>
-                    <a:blip r:embed="rId11">
+                    <a:blip r:embed="rId12">
                       <a:extLst>
                         <a:ext uri="{28A0092B-C50C-407E-A947-70E740481C1C}">
                           <a14:useLocalDpi xmlns:a14="http://schemas.microsoft.com/office/drawing/2010/main" val="0"/>
@@ -2844,19 +3243,19 @@
       <w:pPr>
         <w:pStyle w:val="Heading2"/>
       </w:pPr>
-      <w:bookmarkStart w:id="35" w:name="_Toc495416740"/>
-      <w:bookmarkStart w:id="36" w:name="_Toc495416817"/>
-      <w:bookmarkStart w:id="37" w:name="_Toc495486500"/>
-      <w:bookmarkStart w:id="38" w:name="_Toc505243478"/>
-      <w:bookmarkStart w:id="39" w:name="_Toc516067320"/>
+      <w:bookmarkStart w:id="37" w:name="_Toc495416740"/>
+      <w:bookmarkStart w:id="38" w:name="_Toc495416817"/>
+      <w:bookmarkStart w:id="39" w:name="_Toc495486500"/>
+      <w:bookmarkStart w:id="40" w:name="_Toc505243478"/>
+      <w:bookmarkStart w:id="41" w:name="_Toc516135248"/>
       <w:r>
         <w:t>Logout</w:t>
       </w:r>
-      <w:bookmarkEnd w:id="35"/>
-      <w:bookmarkEnd w:id="36"/>
       <w:bookmarkEnd w:id="37"/>
       <w:bookmarkEnd w:id="38"/>
       <w:bookmarkEnd w:id="39"/>
+      <w:bookmarkEnd w:id="40"/>
+      <w:bookmarkEnd w:id="41"/>
     </w:p>
     <w:p>
       <w:pPr>
@@ -2967,7 +3366,6 @@
           <w:noProof/>
           <w:lang w:val="en-US"/>
         </w:rPr>
-        <w:lastRenderedPageBreak/>
         <w:drawing>
           <wp:inline distT="0" distB="0" distL="0" distR="0" wp14:anchorId="7C7B3158" wp14:editId="1D20E832">
             <wp:extent cx="5778500" cy="2982595"/>
@@ -2984,7 +3382,7 @@
                     <pic:cNvPicPr/>
                   </pic:nvPicPr>
                   <pic:blipFill>
-                    <a:blip r:embed="rId12">
+                    <a:blip r:embed="rId13">
                       <a:extLst>
                         <a:ext uri="{28A0092B-C50C-407E-A947-70E740481C1C}">
                           <a14:useLocalDpi xmlns:a14="http://schemas.microsoft.com/office/drawing/2010/main" val="0"/>
@@ -3042,16 +3440,16 @@
       <w:pPr>
         <w:pStyle w:val="Heading2"/>
       </w:pPr>
-      <w:bookmarkStart w:id="40" w:name="_Toc505243473"/>
-      <w:bookmarkStart w:id="41" w:name="_Toc516067321"/>
+      <w:bookmarkStart w:id="42" w:name="_Toc505243473"/>
+      <w:bookmarkStart w:id="43" w:name="_Toc516135249"/>
       <w:r>
         <w:t>Add Swordfish Service</w:t>
       </w:r>
-      <w:bookmarkEnd w:id="40"/>
+      <w:bookmarkEnd w:id="42"/>
       <w:r>
         <w:t>s</w:t>
       </w:r>
-      <w:bookmarkEnd w:id="41"/>
+      <w:bookmarkEnd w:id="43"/>
     </w:p>
     <w:p>
       <w:pPr>
@@ -3086,6 +3484,7 @@
         </w:numPr>
       </w:pPr>
       <w:r>
+        <w:lastRenderedPageBreak/>
         <w:t>A message showing “</w:t>
       </w:r>
       <w:r>
@@ -3131,7 +3530,7 @@
                     <pic:cNvPicPr/>
                   </pic:nvPicPr>
                   <pic:blipFill>
-                    <a:blip r:embed="rId13"/>
+                    <a:blip r:embed="rId14"/>
                     <a:stretch>
                       <a:fillRect/>
                     </a:stretch>
@@ -3210,7 +3609,6 @@
         </w:numPr>
       </w:pPr>
       <w:r>
-        <w:lastRenderedPageBreak/>
         <w:t>User Name and Password are used by the server for authentication purpose.</w:t>
       </w:r>
     </w:p>
@@ -3305,7 +3703,7 @@
               </wp:anchor>
             </w:drawing>
           </mc:Choice>
-          <mc:Fallback xmlns:w16se="http://schemas.microsoft.com/office/word/2015/wordml/symex" xmlns:w16cid="http://schemas.microsoft.com/office/word/2016/wordml/cid" xmlns:am3d="http://schemas.microsoft.com/office/drawing/2017/model3d" xmlns:aink="http://schemas.microsoft.com/office/drawing/2016/ink" xmlns:cx8="http://schemas.microsoft.com/office/drawing/2016/5/14/chartex" xmlns:cx7="http://schemas.microsoft.com/office/drawing/2016/5/13/chartex" xmlns:cx6="http://schemas.microsoft.com/office/drawing/2016/5/12/chartex" xmlns:cx5="http://schemas.microsoft.com/office/drawing/2016/5/11/chartex" xmlns:cx4="http://schemas.microsoft.com/office/drawing/2016/5/10/chartex" xmlns:cx3="http://schemas.microsoft.com/office/drawing/2016/5/9/chartex" xmlns:cx2="http://schemas.microsoft.com/office/drawing/2015/10/21/chartex" xmlns:cx1="http://schemas.microsoft.com/office/drawing/2015/9/8/chartex" xmlns:cx="http://schemas.microsoft.com/office/drawing/2014/chartex">
+          <mc:Fallback>
             <w:pict>
               <v:shapetype w14:anchorId="4BCEC07C" id="_x0000_t87" coordsize="21600,21600" o:spt="87" adj="1800,10800" path="m21600,qx10800@0l10800@2qy0@11,10800@3l10800@1qy21600,21600e" filled="f">
                 <v:formulas>
@@ -3433,7 +3831,7 @@
               </wp:anchor>
             </w:drawing>
           </mc:Choice>
-          <mc:Fallback xmlns:w16se="http://schemas.microsoft.com/office/word/2015/wordml/symex" xmlns:w16cid="http://schemas.microsoft.com/office/word/2016/wordml/cid" xmlns:am3d="http://schemas.microsoft.com/office/drawing/2017/model3d" xmlns:aink="http://schemas.microsoft.com/office/drawing/2016/ink" xmlns:cx8="http://schemas.microsoft.com/office/drawing/2016/5/14/chartex" xmlns:cx7="http://schemas.microsoft.com/office/drawing/2016/5/13/chartex" xmlns:cx6="http://schemas.microsoft.com/office/drawing/2016/5/12/chartex" xmlns:cx5="http://schemas.microsoft.com/office/drawing/2016/5/11/chartex" xmlns:cx4="http://schemas.microsoft.com/office/drawing/2016/5/10/chartex" xmlns:cx3="http://schemas.microsoft.com/office/drawing/2016/5/9/chartex" xmlns:cx2="http://schemas.microsoft.com/office/drawing/2015/10/21/chartex" xmlns:cx1="http://schemas.microsoft.com/office/drawing/2015/9/8/chartex" xmlns:cx="http://schemas.microsoft.com/office/drawing/2014/chartex">
+          <mc:Fallback>
             <w:pict>
               <v:shape w14:anchorId="66695237" id="Left Brace 11" o:spid="_x0000_s1026" type="#_x0000_t87" style="position:absolute;margin-left:125.65pt;margin-top:5.4pt;width:29.75pt;height:32.95pt;rotation:-90;z-index:251661312;visibility:visible;mso-wrap-style:square;mso-width-percent:0;mso-height-percent:0;mso-wrap-distance-left:9pt;mso-wrap-distance-top:0;mso-wrap-distance-right:9pt;mso-wrap-distance-bottom:0;mso-position-horizontal:absolute;mso-position-horizontal-relative:text;mso-position-vertical:absolute;mso-position-vertical-relative:text;mso-width-percent:0;mso-height-percent:0;mso-width-relative:margin;mso-height-relative:margin;v-text-anchor:middle" o:gfxdata="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" adj="1627" strokecolor="#e36c0a [2409]"/>
             </w:pict>
@@ -3530,64 +3928,12 @@
           <w:noProof/>
           <w:lang w:val="en-US"/>
         </w:rPr>
+        <w:lastRenderedPageBreak/>
         <w:drawing>
           <wp:inline distT="0" distB="0" distL="0" distR="0" wp14:anchorId="6FB523B3" wp14:editId="132772A1">
             <wp:extent cx="5778500" cy="2980690"/>
             <wp:effectExtent l="0" t="0" r="0" b="0"/>
             <wp:docPr id="6" name="Picture 6"/>
-            <wp:cNvGraphicFramePr>
-              <a:graphicFrameLocks xmlns:a="http://schemas.openxmlformats.org/drawingml/2006/main" noChangeAspect="1"/>
-            </wp:cNvGraphicFramePr>
-            <a:graphic xmlns:a="http://schemas.openxmlformats.org/drawingml/2006/main">
-              <a:graphicData uri="http://schemas.openxmlformats.org/drawingml/2006/picture">
-                <pic:pic xmlns:pic="http://schemas.openxmlformats.org/drawingml/2006/picture">
-                  <pic:nvPicPr>
-                    <pic:cNvPr id="1" name=""/>
-                    <pic:cNvPicPr/>
-                  </pic:nvPicPr>
-                  <pic:blipFill>
-                    <a:blip r:embed="rId14"/>
-                    <a:stretch>
-                      <a:fillRect/>
-                    </a:stretch>
-                  </pic:blipFill>
-                  <pic:spPr>
-                    <a:xfrm>
-                      <a:off x="0" y="0"/>
-                      <a:ext cx="5778500" cy="2980690"/>
-                    </a:xfrm>
-                    <a:prstGeom prst="rect">
-                      <a:avLst/>
-                    </a:prstGeom>
-                  </pic:spPr>
-                </pic:pic>
-              </a:graphicData>
-            </a:graphic>
-          </wp:inline>
-        </w:drawing>
-      </w:r>
-    </w:p>
-    <w:p/>
-    <w:p>
-      <w:r>
-        <w:t>Any error</w:t>
-      </w:r>
-      <w:r>
-        <w:t xml:space="preserve">s while adding the services are handled and shown to the user in the alert box indicating the cause </w:t>
-      </w:r>
-    </w:p>
-    <w:p/>
-    <w:p>
-      <w:r>
-        <w:rPr>
-          <w:noProof/>
-          <w:lang w:val="en-US"/>
-        </w:rPr>
-        <w:drawing>
-          <wp:inline distT="0" distB="0" distL="0" distR="0" wp14:anchorId="6B6553D7" wp14:editId="294E58A4">
-            <wp:extent cx="5778500" cy="3069590"/>
-            <wp:effectExtent l="0" t="0" r="0" b="0"/>
-            <wp:docPr id="15" name="Picture 15"/>
             <wp:cNvGraphicFramePr>
               <a:graphicFrameLocks xmlns:a="http://schemas.openxmlformats.org/drawingml/2006/main" noChangeAspect="1"/>
             </wp:cNvGraphicFramePr>
@@ -3607,6 +3953,59 @@
                   <pic:spPr>
                     <a:xfrm>
                       <a:off x="0" y="0"/>
+                      <a:ext cx="5778500" cy="2980690"/>
+                    </a:xfrm>
+                    <a:prstGeom prst="rect">
+                      <a:avLst/>
+                    </a:prstGeom>
+                  </pic:spPr>
+                </pic:pic>
+              </a:graphicData>
+            </a:graphic>
+          </wp:inline>
+        </w:drawing>
+      </w:r>
+    </w:p>
+    <w:p/>
+    <w:p>
+      <w:r>
+        <w:t>Any error</w:t>
+      </w:r>
+      <w:r>
+        <w:t xml:space="preserve">s while adding the services are handled and shown to the user in the alert box indicating the cause </w:t>
+      </w:r>
+    </w:p>
+    <w:p/>
+    <w:p>
+      <w:r>
+        <w:rPr>
+          <w:noProof/>
+          <w:lang w:val="en-US"/>
+        </w:rPr>
+        <w:drawing>
+          <wp:inline distT="0" distB="0" distL="0" distR="0" wp14:anchorId="6B6553D7" wp14:editId="294E58A4">
+            <wp:extent cx="5778500" cy="3069590"/>
+            <wp:effectExtent l="0" t="0" r="0" b="0"/>
+            <wp:docPr id="15" name="Picture 15"/>
+            <wp:cNvGraphicFramePr>
+              <a:graphicFrameLocks xmlns:a="http://schemas.openxmlformats.org/drawingml/2006/main" noChangeAspect="1"/>
+            </wp:cNvGraphicFramePr>
+            <a:graphic xmlns:a="http://schemas.openxmlformats.org/drawingml/2006/main">
+              <a:graphicData uri="http://schemas.openxmlformats.org/drawingml/2006/picture">
+                <pic:pic xmlns:pic="http://schemas.openxmlformats.org/drawingml/2006/picture">
+                  <pic:nvPicPr>
+                    <pic:cNvPr id="1" name=""/>
+                    <pic:cNvPicPr/>
+                  </pic:nvPicPr>
+                  <pic:blipFill>
+                    <a:blip r:embed="rId16"/>
+                    <a:stretch>
+                      <a:fillRect/>
+                    </a:stretch>
+                  </pic:blipFill>
+                  <pic:spPr>
+                    <a:xfrm>
+                      <a:off x="0" y="0"/>
                       <a:ext cx="5778500" cy="3069590"/>
                     </a:xfrm>
                     <a:prstGeom prst="rect">
@@ -3630,7 +4029,6 @@
         </w:numPr>
       </w:pPr>
       <w:r>
-        <w:lastRenderedPageBreak/>
         <w:t>Else, service is added to the list as shown below</w:t>
       </w:r>
     </w:p>
@@ -3643,6 +4041,7 @@
           <w:noProof/>
           <w:lang w:val="en-US"/>
         </w:rPr>
+        <w:lastRenderedPageBreak/>
         <w:drawing>
           <wp:inline distT="0" distB="0" distL="0" distR="0" wp14:anchorId="3DAB5708" wp14:editId="7136A45F">
             <wp:extent cx="5778500" cy="2961640"/>
@@ -3659,7 +4058,7 @@
                     <pic:cNvPicPr/>
                   </pic:nvPicPr>
                   <pic:blipFill>
-                    <a:blip r:embed="rId16"/>
+                    <a:blip r:embed="rId17"/>
                     <a:stretch>
                       <a:fillRect/>
                     </a:stretch>
@@ -3740,7 +4139,7 @@
                     <pic:cNvPicPr/>
                   </pic:nvPicPr>
                   <pic:blipFill>
-                    <a:blip r:embed="rId17">
+                    <a:blip r:embed="rId18">
                       <a:extLst>
                         <a:ext uri="{28A0092B-C50C-407E-A947-70E740481C1C}">
                           <a14:useLocalDpi xmlns:a14="http://schemas.microsoft.com/office/drawing/2010/main" val="0"/>
@@ -3835,7 +4234,7 @@
                     <pic:cNvPicPr/>
                   </pic:nvPicPr>
                   <pic:blipFill>
-                    <a:blip r:embed="rId18"/>
+                    <a:blip r:embed="rId19"/>
                     <a:stretch>
                       <a:fillRect/>
                     </a:stretch>
@@ -3893,62 +4292,6 @@
             <wp:extent cx="5778500" cy="2978785"/>
             <wp:effectExtent l="0" t="0" r="0" b="0"/>
             <wp:docPr id="22" name="Picture 22"/>
-            <wp:cNvGraphicFramePr>
-              <a:graphicFrameLocks xmlns:a="http://schemas.openxmlformats.org/drawingml/2006/main" noChangeAspect="1"/>
-            </wp:cNvGraphicFramePr>
-            <a:graphic xmlns:a="http://schemas.openxmlformats.org/drawingml/2006/main">
-              <a:graphicData uri="http://schemas.openxmlformats.org/drawingml/2006/picture">
-                <pic:pic xmlns:pic="http://schemas.openxmlformats.org/drawingml/2006/picture">
-                  <pic:nvPicPr>
-                    <pic:cNvPr id="1" name=""/>
-                    <pic:cNvPicPr/>
-                  </pic:nvPicPr>
-                  <pic:blipFill>
-                    <a:blip r:embed="rId19"/>
-                    <a:stretch>
-                      <a:fillRect/>
-                    </a:stretch>
-                  </pic:blipFill>
-                  <pic:spPr>
-                    <a:xfrm>
-                      <a:off x="0" y="0"/>
-                      <a:ext cx="5778500" cy="2978785"/>
-                    </a:xfrm>
-                    <a:prstGeom prst="rect">
-                      <a:avLst/>
-                    </a:prstGeom>
-                  </pic:spPr>
-                </pic:pic>
-              </a:graphicData>
-            </a:graphic>
-          </wp:inline>
-        </w:drawing>
-      </w:r>
-    </w:p>
-    <w:p>
-      <w:pPr>
-        <w:rPr>
-          <w:noProof/>
-        </w:rPr>
-      </w:pPr>
-    </w:p>
-    <w:p>
-      <w:pPr>
-        <w:rPr>
-          <w:noProof/>
-        </w:rPr>
-      </w:pPr>
-      <w:r>
-        <w:rPr>
-          <w:noProof/>
-          <w:lang w:val="en-US"/>
-        </w:rPr>
-        <w:lastRenderedPageBreak/>
-        <w:drawing>
-          <wp:inline distT="0" distB="0" distL="0" distR="0" wp14:anchorId="0E54BE72" wp14:editId="641AC6CC">
-            <wp:extent cx="5778500" cy="2976245"/>
-            <wp:effectExtent l="0" t="0" r="0" b="0"/>
-            <wp:docPr id="26" name="Picture 26"/>
             <wp:cNvGraphicFramePr>
               <a:graphicFrameLocks xmlns:a="http://schemas.openxmlformats.org/drawingml/2006/main" noChangeAspect="1"/>
             </wp:cNvGraphicFramePr>
@@ -3968,6 +4311,62 @@
                   <pic:spPr>
                     <a:xfrm>
                       <a:off x="0" y="0"/>
+                      <a:ext cx="5778500" cy="2978785"/>
+                    </a:xfrm>
+                    <a:prstGeom prst="rect">
+                      <a:avLst/>
+                    </a:prstGeom>
+                  </pic:spPr>
+                </pic:pic>
+              </a:graphicData>
+            </a:graphic>
+          </wp:inline>
+        </w:drawing>
+      </w:r>
+    </w:p>
+    <w:p>
+      <w:pPr>
+        <w:rPr>
+          <w:noProof/>
+        </w:rPr>
+      </w:pPr>
+    </w:p>
+    <w:p>
+      <w:pPr>
+        <w:rPr>
+          <w:noProof/>
+        </w:rPr>
+      </w:pPr>
+      <w:r>
+        <w:rPr>
+          <w:noProof/>
+          <w:lang w:val="en-US"/>
+        </w:rPr>
+        <w:lastRenderedPageBreak/>
+        <w:drawing>
+          <wp:inline distT="0" distB="0" distL="0" distR="0" wp14:anchorId="0E54BE72" wp14:editId="641AC6CC">
+            <wp:extent cx="5778500" cy="2976245"/>
+            <wp:effectExtent l="0" t="0" r="0" b="0"/>
+            <wp:docPr id="26" name="Picture 26"/>
+            <wp:cNvGraphicFramePr>
+              <a:graphicFrameLocks xmlns:a="http://schemas.openxmlformats.org/drawingml/2006/main" noChangeAspect="1"/>
+            </wp:cNvGraphicFramePr>
+            <a:graphic xmlns:a="http://schemas.openxmlformats.org/drawingml/2006/main">
+              <a:graphicData uri="http://schemas.openxmlformats.org/drawingml/2006/picture">
+                <pic:pic xmlns:pic="http://schemas.openxmlformats.org/drawingml/2006/picture">
+                  <pic:nvPicPr>
+                    <pic:cNvPr id="1" name=""/>
+                    <pic:cNvPicPr/>
+                  </pic:nvPicPr>
+                  <pic:blipFill>
+                    <a:blip r:embed="rId21"/>
+                    <a:stretch>
+                      <a:fillRect/>
+                    </a:stretch>
+                  </pic:blipFill>
+                  <pic:spPr>
+                    <a:xfrm>
+                      <a:off x="0" y="0"/>
                       <a:ext cx="5778500" cy="2976245"/>
                     </a:xfrm>
                     <a:prstGeom prst="rect">
@@ -4007,16 +4406,16 @@
       <w:pPr>
         <w:pStyle w:val="Heading2"/>
       </w:pPr>
-      <w:bookmarkStart w:id="42" w:name="_Toc505243474"/>
+      <w:bookmarkStart w:id="44" w:name="_Toc505243474"/>
       <w:r>
         <w:t xml:space="preserve"> </w:t>
       </w:r>
-      <w:bookmarkStart w:id="43" w:name="_Toc516067322"/>
+      <w:bookmarkStart w:id="45" w:name="_Toc516135250"/>
       <w:r>
         <w:t>Delete Swordfish Service</w:t>
       </w:r>
-      <w:bookmarkEnd w:id="42"/>
-      <w:bookmarkEnd w:id="43"/>
+      <w:bookmarkEnd w:id="44"/>
+      <w:bookmarkEnd w:id="45"/>
       <w:r>
         <w:t xml:space="preserve">    </w:t>
       </w:r>
@@ -4103,7 +4502,7 @@
                     <pic:cNvPicPr/>
                   </pic:nvPicPr>
                   <pic:blipFill>
-                    <a:blip r:embed="rId21">
+                    <a:blip r:embed="rId22">
                       <a:extLst>
                         <a:ext uri="{28A0092B-C50C-407E-A947-70E740481C1C}">
                           <a14:useLocalDpi xmlns:a14="http://schemas.microsoft.com/office/drawing/2010/main" val="0"/>
@@ -4196,7 +4595,7 @@
                     <pic:cNvPicPr/>
                   </pic:nvPicPr>
                   <pic:blipFill>
-                    <a:blip r:embed="rId22"/>
+                    <a:blip r:embed="rId23"/>
                     <a:stretch>
                       <a:fillRect/>
                     </a:stretch>
@@ -4268,16 +4667,16 @@
       <w:pPr>
         <w:pStyle w:val="Heading2"/>
       </w:pPr>
-      <w:bookmarkStart w:id="44" w:name="_Toc505243475"/>
+      <w:bookmarkStart w:id="46" w:name="_Toc505243475"/>
       <w:r>
         <w:t xml:space="preserve"> </w:t>
       </w:r>
-      <w:bookmarkStart w:id="45" w:name="_Toc516067323"/>
+      <w:bookmarkStart w:id="47" w:name="_Toc516135251"/>
       <w:r>
         <w:t>Add Collection</w:t>
       </w:r>
-      <w:bookmarkEnd w:id="44"/>
-      <w:bookmarkEnd w:id="45"/>
+      <w:bookmarkEnd w:id="46"/>
+      <w:bookmarkEnd w:id="47"/>
     </w:p>
     <w:p>
       <w:r>
@@ -4311,7 +4710,7 @@
                     <pic:cNvPicPr/>
                   </pic:nvPicPr>
                   <pic:blipFill>
-                    <a:blip r:embed="rId23">
+                    <a:blip r:embed="rId24">
                       <a:extLst>
                         <a:ext uri="{28A0092B-C50C-407E-A947-70E740481C1C}">
                           <a14:useLocalDpi xmlns:a14="http://schemas.microsoft.com/office/drawing/2010/main" val="0"/>
@@ -4347,13 +4746,13 @@
       <w:pPr>
         <w:pStyle w:val="Heading2"/>
       </w:pPr>
-      <w:bookmarkStart w:id="46" w:name="_Toc505243476"/>
-      <w:bookmarkStart w:id="47" w:name="_Toc516067324"/>
+      <w:bookmarkStart w:id="48" w:name="_Toc505243476"/>
+      <w:bookmarkStart w:id="49" w:name="_Toc516135252"/>
       <w:r>
         <w:t>Delete Collection</w:t>
       </w:r>
-      <w:bookmarkEnd w:id="46"/>
-      <w:bookmarkEnd w:id="47"/>
+      <w:bookmarkEnd w:id="48"/>
+      <w:bookmarkEnd w:id="49"/>
     </w:p>
     <w:p>
       <w:r>
@@ -4383,7 +4782,7 @@
                     <pic:cNvPicPr/>
                   </pic:nvPicPr>
                   <pic:blipFill>
-                    <a:blip r:embed="rId24">
+                    <a:blip r:embed="rId25">
                       <a:extLst>
                         <a:ext uri="{28A0092B-C50C-407E-A947-70E740481C1C}">
                           <a14:useLocalDpi xmlns:a14="http://schemas.microsoft.com/office/drawing/2010/main" val="0"/>
@@ -4415,13 +4814,13 @@
       <w:pPr>
         <w:pStyle w:val="Heading2"/>
       </w:pPr>
-      <w:bookmarkStart w:id="48" w:name="_Toc505243477"/>
-      <w:bookmarkStart w:id="49" w:name="_Toc516067325"/>
+      <w:bookmarkStart w:id="50" w:name="_Toc505243477"/>
+      <w:bookmarkStart w:id="51" w:name="_Toc516135253"/>
       <w:r>
         <w:t>Edit Properties</w:t>
       </w:r>
-      <w:bookmarkEnd w:id="48"/>
-      <w:bookmarkEnd w:id="49"/>
+      <w:bookmarkEnd w:id="50"/>
+      <w:bookmarkEnd w:id="51"/>
     </w:p>
     <w:p>
       <w:pPr>
@@ -4462,81 +4861,6 @@
             <wp:extent cx="5778500" cy="2887345"/>
             <wp:effectExtent l="0" t="0" r="0" b="8255"/>
             <wp:docPr id="12" name="Picture 12"/>
-            <wp:cNvGraphicFramePr>
-              <a:graphicFrameLocks xmlns:a="http://schemas.openxmlformats.org/drawingml/2006/main" noChangeAspect="1"/>
-            </wp:cNvGraphicFramePr>
-            <a:graphic xmlns:a="http://schemas.openxmlformats.org/drawingml/2006/main">
-              <a:graphicData uri="http://schemas.openxmlformats.org/drawingml/2006/picture">
-                <pic:pic xmlns:pic="http://schemas.openxmlformats.org/drawingml/2006/picture">
-                  <pic:nvPicPr>
-                    <pic:cNvPr id="0" name="Untitled.png"/>
-                    <pic:cNvPicPr/>
-                  </pic:nvPicPr>
-                  <pic:blipFill>
-                    <a:blip r:embed="rId25">
-                      <a:extLst>
-                        <a:ext uri="{28A0092B-C50C-407E-A947-70E740481C1C}">
-                          <a14:useLocalDpi xmlns:a14="http://schemas.microsoft.com/office/drawing/2010/main" val="0"/>
-                        </a:ext>
-                      </a:extLst>
-                    </a:blip>
-                    <a:stretch>
-                      <a:fillRect/>
-                    </a:stretch>
-                  </pic:blipFill>
-                  <pic:spPr>
-                    <a:xfrm>
-                      <a:off x="0" y="0"/>
-                      <a:ext cx="5778500" cy="2887345"/>
-                    </a:xfrm>
-                    <a:prstGeom prst="rect">
-                      <a:avLst/>
-                    </a:prstGeom>
-                  </pic:spPr>
-                </pic:pic>
-              </a:graphicData>
-            </a:graphic>
-          </wp:inline>
-        </w:drawing>
-      </w:r>
-    </w:p>
-    <w:p/>
-    <w:p>
-      <w:pPr>
-        <w:pStyle w:val="ListParagraph"/>
-        <w:numPr>
-          <w:ilvl w:val="0"/>
-          <w:numId w:val="18"/>
-        </w:numPr>
-      </w:pPr>
-      <w:r>
-        <w:t>On Edit, user can save the changes or cancel them</w:t>
-      </w:r>
-    </w:p>
-    <w:p>
-      <w:pPr>
-        <w:pStyle w:val="ListParagraph"/>
-      </w:pPr>
-    </w:p>
-    <w:p>
-      <w:pPr>
-        <w:pStyle w:val="ListParagraph"/>
-      </w:pPr>
-    </w:p>
-    <w:p>
-      <w:pPr>
-        <w:pStyle w:val="ListParagraph"/>
-      </w:pPr>
-      <w:r>
-        <w:rPr>
-          <w:noProof/>
-          <w:lang w:val="en-US"/>
-        </w:rPr>
-        <w:drawing>
-          <wp:inline distT="0" distB="0" distL="0" distR="0" wp14:anchorId="687F4E0A" wp14:editId="76E1B2EA">
-            <wp:extent cx="5778500" cy="3566160"/>
-            <wp:effectExtent l="0" t="0" r="0" b="0"/>
-            <wp:docPr id="14" name="Picture 14"/>
             <wp:cNvGraphicFramePr>
               <a:graphicFrameLocks xmlns:a="http://schemas.openxmlformats.org/drawingml/2006/main" noChangeAspect="1"/>
             </wp:cNvGraphicFramePr>
@@ -4562,7 +4886,7 @@
                   <pic:spPr>
                     <a:xfrm>
                       <a:off x="0" y="0"/>
-                      <a:ext cx="5778500" cy="3566160"/>
+                      <a:ext cx="5778500" cy="2887345"/>
                     </a:xfrm>
                     <a:prstGeom prst="rect">
                       <a:avLst/>
@@ -4575,6 +4899,24 @@
         </w:drawing>
       </w:r>
     </w:p>
+    <w:p/>
+    <w:p>
+      <w:pPr>
+        <w:pStyle w:val="ListParagraph"/>
+        <w:numPr>
+          <w:ilvl w:val="0"/>
+          <w:numId w:val="18"/>
+        </w:numPr>
+      </w:pPr>
+      <w:r>
+        <w:t>On Edit, user can save the changes or cancel them</w:t>
+      </w:r>
+    </w:p>
+    <w:p>
+      <w:pPr>
+        <w:pStyle w:val="ListParagraph"/>
+      </w:pPr>
+    </w:p>
     <w:p>
       <w:pPr>
         <w:pStyle w:val="ListParagraph"/>
@@ -4589,12 +4931,11 @@
           <w:noProof/>
           <w:lang w:val="en-US"/>
         </w:rPr>
-        <w:lastRenderedPageBreak/>
         <w:drawing>
-          <wp:inline distT="0" distB="0" distL="0" distR="0" wp14:anchorId="4B99C0AE" wp14:editId="6481AED9">
-            <wp:extent cx="5778500" cy="3410585"/>
+          <wp:inline distT="0" distB="0" distL="0" distR="0" wp14:anchorId="687F4E0A" wp14:editId="76E1B2EA">
+            <wp:extent cx="5778500" cy="3566160"/>
             <wp:effectExtent l="0" t="0" r="0" b="0"/>
-            <wp:docPr id="20" name="Picture 20"/>
+            <wp:docPr id="14" name="Picture 14"/>
             <wp:cNvGraphicFramePr>
               <a:graphicFrameLocks xmlns:a="http://schemas.openxmlformats.org/drawingml/2006/main" noChangeAspect="1"/>
             </wp:cNvGraphicFramePr>
@@ -4620,7 +4961,7 @@
                   <pic:spPr>
                     <a:xfrm>
                       <a:off x="0" y="0"/>
-                      <a:ext cx="5778500" cy="3410585"/>
+                      <a:ext cx="5778500" cy="3566160"/>
                     </a:xfrm>
                     <a:prstGeom prst="rect">
                       <a:avLst/>
@@ -4641,41 +4982,18 @@
     <w:p>
       <w:pPr>
         <w:pStyle w:val="ListParagraph"/>
-        <w:numPr>
-          <w:ilvl w:val="0"/>
-          <w:numId w:val="18"/>
-        </w:numPr>
-      </w:pPr>
-      <w:r>
-        <w:t>Without refreshing the entire page, a refresh option is provided at the blade level to view the immediate changes made</w:t>
-      </w:r>
-    </w:p>
-    <w:p>
-      <w:pPr>
-        <w:pStyle w:val="ListParagraph"/>
-      </w:pPr>
-    </w:p>
-    <w:p>
-      <w:pPr>
-        <w:pStyle w:val="ListParagraph"/>
-      </w:pPr>
-    </w:p>
-    <w:p>
-      <w:pPr>
-        <w:pStyle w:val="ListParagraph"/>
-      </w:pPr>
-      <w:r>
-        <w:rPr>
-          <w:rFonts w:ascii="Calibri" w:hAnsi="Calibri" w:cs="Calibri"/>
+      </w:pPr>
+      <w:r>
+        <w:rPr>
           <w:noProof/>
-          <w:szCs w:val="24"/>
           <w:lang w:val="en-US"/>
         </w:rPr>
+        <w:lastRenderedPageBreak/>
         <w:drawing>
-          <wp:inline distT="0" distB="0" distL="0" distR="0" wp14:anchorId="5E1D9A4A" wp14:editId="30B4F275">
-            <wp:extent cx="5778500" cy="3459480"/>
-            <wp:effectExtent l="0" t="0" r="0" b="7620"/>
-            <wp:docPr id="21" name="Picture 21"/>
+          <wp:inline distT="0" distB="0" distL="0" distR="0" wp14:anchorId="4B99C0AE" wp14:editId="6481AED9">
+            <wp:extent cx="5778500" cy="3410585"/>
+            <wp:effectExtent l="0" t="0" r="0" b="0"/>
+            <wp:docPr id="20" name="Picture 20"/>
             <wp:cNvGraphicFramePr>
               <a:graphicFrameLocks xmlns:a="http://schemas.openxmlformats.org/drawingml/2006/main" noChangeAspect="1"/>
             </wp:cNvGraphicFramePr>
@@ -4701,6 +5019,87 @@
                   <pic:spPr>
                     <a:xfrm>
                       <a:off x="0" y="0"/>
+                      <a:ext cx="5778500" cy="3410585"/>
+                    </a:xfrm>
+                    <a:prstGeom prst="rect">
+                      <a:avLst/>
+                    </a:prstGeom>
+                  </pic:spPr>
+                </pic:pic>
+              </a:graphicData>
+            </a:graphic>
+          </wp:inline>
+        </w:drawing>
+      </w:r>
+    </w:p>
+    <w:p>
+      <w:pPr>
+        <w:pStyle w:val="ListParagraph"/>
+      </w:pPr>
+    </w:p>
+    <w:p>
+      <w:pPr>
+        <w:pStyle w:val="ListParagraph"/>
+        <w:numPr>
+          <w:ilvl w:val="0"/>
+          <w:numId w:val="18"/>
+        </w:numPr>
+      </w:pPr>
+      <w:r>
+        <w:t>Without refreshing the entire page, a refresh option is provided at the blade level to view the immediate changes made</w:t>
+      </w:r>
+    </w:p>
+    <w:p>
+      <w:pPr>
+        <w:pStyle w:val="ListParagraph"/>
+      </w:pPr>
+    </w:p>
+    <w:p>
+      <w:pPr>
+        <w:pStyle w:val="ListParagraph"/>
+      </w:pPr>
+    </w:p>
+    <w:p>
+      <w:pPr>
+        <w:pStyle w:val="ListParagraph"/>
+      </w:pPr>
+      <w:r>
+        <w:rPr>
+          <w:rFonts w:ascii="Calibri" w:hAnsi="Calibri" w:cs="Calibri"/>
+          <w:noProof/>
+          <w:szCs w:val="24"/>
+          <w:lang w:val="en-US"/>
+        </w:rPr>
+        <w:drawing>
+          <wp:inline distT="0" distB="0" distL="0" distR="0" wp14:anchorId="5E1D9A4A" wp14:editId="30B4F275">
+            <wp:extent cx="5778500" cy="3459480"/>
+            <wp:effectExtent l="0" t="0" r="0" b="7620"/>
+            <wp:docPr id="21" name="Picture 21"/>
+            <wp:cNvGraphicFramePr>
+              <a:graphicFrameLocks xmlns:a="http://schemas.openxmlformats.org/drawingml/2006/main" noChangeAspect="1"/>
+            </wp:cNvGraphicFramePr>
+            <a:graphic xmlns:a="http://schemas.openxmlformats.org/drawingml/2006/main">
+              <a:graphicData uri="http://schemas.openxmlformats.org/drawingml/2006/picture">
+                <pic:pic xmlns:pic="http://schemas.openxmlformats.org/drawingml/2006/picture">
+                  <pic:nvPicPr>
+                    <pic:cNvPr id="0" name="Untitled.png"/>
+                    <pic:cNvPicPr/>
+                  </pic:nvPicPr>
+                  <pic:blipFill>
+                    <a:blip r:embed="rId29">
+                      <a:extLst>
+                        <a:ext uri="{28A0092B-C50C-407E-A947-70E740481C1C}">
+                          <a14:useLocalDpi xmlns:a14="http://schemas.microsoft.com/office/drawing/2010/main" val="0"/>
+                        </a:ext>
+                      </a:extLst>
+                    </a:blip>
+                    <a:stretch>
+                      <a:fillRect/>
+                    </a:stretch>
+                  </pic:blipFill>
+                  <pic:spPr>
+                    <a:xfrm>
+                      <a:off x="0" y="0"/>
                       <a:ext cx="5778500" cy="3459480"/>
                     </a:xfrm>
                     <a:prstGeom prst="rect">
@@ -4722,7 +5121,7 @@
       </w:pPr>
     </w:p>
     <w:sectPr>
-      <w:headerReference w:type="default" r:id="rId29"/>
+      <w:headerReference w:type="default" r:id="rId30"/>
       <w:pgSz w:w="11907" w:h="16840"/>
       <w:pgMar w:top="1276" w:right="1247" w:bottom="1560" w:left="1276" w:header="851" w:footer="1247" w:gutter="284"/>
       <w:cols w:space="720"/>
@@ -4732,7 +5131,7 @@
 </file>
 
 <file path=word/comments.xml><?xml version="1.0" encoding="utf-8"?>
-<w:comments xmlns:wpc="http://schemas.microsoft.com/office/word/2010/wordprocessingCanvas" xmlns:mc="http://schemas.openxmlformats.org/markup-compatibility/2006" xmlns:o="urn:schemas-microsoft-com:office:office" xmlns:r="http://schemas.openxmlformats.org/officeDocument/2006/relationships" xmlns:m="http://schemas.openxmlformats.org/officeDocument/2006/math" xmlns:v="urn:schemas-microsoft-com:vml" xmlns:wp14="http://schemas.microsoft.com/office/word/2010/wordprocessingDrawing" xmlns:wp="http://schemas.openxmlformats.org/drawingml/2006/wordprocessingDrawing" xmlns:w10="urn:schemas-microsoft-com:office:word" xmlns:w="http://schemas.openxmlformats.org/wordprocessingml/2006/main" xmlns:w14="http://schemas.microsoft.com/office/word/2010/wordml" xmlns:w15="http://schemas.microsoft.com/office/word/2012/wordml" xmlns:wpg="http://schemas.microsoft.com/office/word/2010/wordprocessingGroup" xmlns:wpi="http://schemas.microsoft.com/office/word/2010/wordprocessingInk" xmlns:wne="http://schemas.microsoft.com/office/word/2006/wordml" xmlns:wps="http://schemas.microsoft.com/office/word/2010/wordprocessingShape" mc:Ignorable="w14 w15 wp14">
+<w:comments xmlns:wpc="http://schemas.microsoft.com/office/word/2010/wordprocessingCanvas" xmlns:cx="http://schemas.microsoft.com/office/drawing/2014/chartex" xmlns:cx1="http://schemas.microsoft.com/office/drawing/2015/9/8/chartex" xmlns:cx2="http://schemas.microsoft.com/office/drawing/2015/10/21/chartex" xmlns:cx3="http://schemas.microsoft.com/office/drawing/2016/5/9/chartex" xmlns:cx4="http://schemas.microsoft.com/office/drawing/2016/5/10/chartex" xmlns:cx5="http://schemas.microsoft.com/office/drawing/2016/5/11/chartex" xmlns:cx6="http://schemas.microsoft.com/office/drawing/2016/5/12/chartex" xmlns:cx7="http://schemas.microsoft.com/office/drawing/2016/5/13/chartex" xmlns:cx8="http://schemas.microsoft.com/office/drawing/2016/5/14/chartex" xmlns:mc="http://schemas.openxmlformats.org/markup-compatibility/2006" xmlns:aink="http://schemas.microsoft.com/office/drawing/2016/ink" xmlns:am3d="http://schemas.microsoft.com/office/drawing/2017/model3d" xmlns:o="urn:schemas-microsoft-com:office:office" xmlns:r="http://schemas.openxmlformats.org/officeDocument/2006/relationships" xmlns:m="http://schemas.openxmlformats.org/officeDocument/2006/math" xmlns:v="urn:schemas-microsoft-com:vml" xmlns:wp14="http://schemas.microsoft.com/office/word/2010/wordprocessingDrawing" xmlns:wp="http://schemas.openxmlformats.org/drawingml/2006/wordprocessingDrawing" xmlns:w10="urn:schemas-microsoft-com:office:word" xmlns:w="http://schemas.openxmlformats.org/wordprocessingml/2006/main" xmlns:w14="http://schemas.microsoft.com/office/word/2010/wordml" xmlns:w15="http://schemas.microsoft.com/office/word/2012/wordml" xmlns:w16cid="http://schemas.microsoft.com/office/word/2016/wordml/cid" xmlns:w16se="http://schemas.microsoft.com/office/word/2015/wordml/symex" xmlns:wpg="http://schemas.microsoft.com/office/word/2010/wordprocessingGroup" xmlns:wpi="http://schemas.microsoft.com/office/word/2010/wordprocessingInk" xmlns:wne="http://schemas.microsoft.com/office/word/2006/wordml" xmlns:wps="http://schemas.microsoft.com/office/word/2010/wordprocessingShape" mc:Ignorable="w14 w15 w16se w16cid wp14">
   <w:comment w:id="24" w:author="Richelle Ahlvers" w:date="2018-06-06T14:57:00Z" w:initials="RA">
     <w:p>
       <w:pPr>
@@ -4769,14 +5168,21 @@
 </file>
 
 <file path=word/commentsExtended.xml><?xml version="1.0" encoding="utf-8"?>
-<w15:commentsEx xmlns:wpc="http://schemas.microsoft.com/office/word/2010/wordprocessingCanvas" xmlns:mc="http://schemas.openxmlformats.org/markup-compatibility/2006" xmlns:o="urn:schemas-microsoft-com:office:office" xmlns:r="http://schemas.openxmlformats.org/officeDocument/2006/relationships" xmlns:m="http://schemas.openxmlformats.org/officeDocument/2006/math" xmlns:v="urn:schemas-microsoft-com:vml" xmlns:wp14="http://schemas.microsoft.com/office/word/2010/wordprocessingDrawing" xmlns:wp="http://schemas.openxmlformats.org/drawingml/2006/wordprocessingDrawing" xmlns:w10="urn:schemas-microsoft-com:office:word" xmlns:w="http://schemas.openxmlformats.org/wordprocessingml/2006/main" xmlns:w14="http://schemas.microsoft.com/office/word/2010/wordml" xmlns:w15="http://schemas.microsoft.com/office/word/2012/wordml" xmlns:wpg="http://schemas.microsoft.com/office/word/2010/wordprocessingGroup" xmlns:wpi="http://schemas.microsoft.com/office/word/2010/wordprocessingInk" xmlns:wne="http://schemas.microsoft.com/office/word/2006/wordml" xmlns:wps="http://schemas.microsoft.com/office/word/2010/wordprocessingShape" mc:Ignorable="w14 w15 wp14">
-  <w15:commentEx w15:paraId="59EAFBCB" w15:done="0"/>
-  <w15:commentEx w15:paraId="396760FD" w15:done="0"/>
+<w15:commentsEx xmlns:wpc="http://schemas.microsoft.com/office/word/2010/wordprocessingCanvas" xmlns:cx="http://schemas.microsoft.com/office/drawing/2014/chartex" xmlns:cx1="http://schemas.microsoft.com/office/drawing/2015/9/8/chartex" xmlns:cx2="http://schemas.microsoft.com/office/drawing/2015/10/21/chartex" xmlns:cx3="http://schemas.microsoft.com/office/drawing/2016/5/9/chartex" xmlns:cx4="http://schemas.microsoft.com/office/drawing/2016/5/10/chartex" xmlns:cx5="http://schemas.microsoft.com/office/drawing/2016/5/11/chartex" xmlns:cx6="http://schemas.microsoft.com/office/drawing/2016/5/12/chartex" xmlns:cx7="http://schemas.microsoft.com/office/drawing/2016/5/13/chartex" xmlns:cx8="http://schemas.microsoft.com/office/drawing/2016/5/14/chartex" xmlns:mc="http://schemas.openxmlformats.org/markup-compatibility/2006" xmlns:aink="http://schemas.microsoft.com/office/drawing/2016/ink" xmlns:am3d="http://schemas.microsoft.com/office/drawing/2017/model3d" xmlns:o="urn:schemas-microsoft-com:office:office" xmlns:r="http://schemas.openxmlformats.org/officeDocument/2006/relationships" xmlns:m="http://schemas.openxmlformats.org/officeDocument/2006/math" xmlns:v="urn:schemas-microsoft-com:vml" xmlns:wp14="http://schemas.microsoft.com/office/word/2010/wordprocessingDrawing" xmlns:wp="http://schemas.openxmlformats.org/drawingml/2006/wordprocessingDrawing" xmlns:w10="urn:schemas-microsoft-com:office:word" xmlns:w="http://schemas.openxmlformats.org/wordprocessingml/2006/main" xmlns:w14="http://schemas.microsoft.com/office/word/2010/wordml" xmlns:w15="http://schemas.microsoft.com/office/word/2012/wordml" xmlns:w16cid="http://schemas.microsoft.com/office/word/2016/wordml/cid" xmlns:w16se="http://schemas.microsoft.com/office/word/2015/wordml/symex" xmlns:wpg="http://schemas.microsoft.com/office/word/2010/wordprocessingGroup" xmlns:wpi="http://schemas.microsoft.com/office/word/2010/wordprocessingInk" xmlns:wne="http://schemas.microsoft.com/office/word/2006/wordml" xmlns:wps="http://schemas.microsoft.com/office/word/2010/wordprocessingShape" mc:Ignorable="w14 w15 w16se w16cid wp14">
+  <w15:commentEx w15:paraId="59EAFBCB" w15:done="1"/>
+  <w15:commentEx w15:paraId="396760FD" w15:done="1"/>
 </w15:commentsEx>
 </file>
 
+<file path=word/commentsIds.xml><?xml version="1.0" encoding="utf-8"?>
+<w16cid:commentsIds xmlns:wpc="http://schemas.microsoft.com/office/word/2010/wordprocessingCanvas" xmlns:cx="http://schemas.microsoft.com/office/drawing/2014/chartex" xmlns:cx1="http://schemas.microsoft.com/office/drawing/2015/9/8/chartex" xmlns:cx2="http://schemas.microsoft.com/office/drawing/2015/10/21/chartex" xmlns:cx3="http://schemas.microsoft.com/office/drawing/2016/5/9/chartex" xmlns:cx4="http://schemas.microsoft.com/office/drawing/2016/5/10/chartex" xmlns:cx5="http://schemas.microsoft.com/office/drawing/2016/5/11/chartex" xmlns:cx6="http://schemas.microsoft.com/office/drawing/2016/5/12/chartex" xmlns:cx7="http://schemas.microsoft.com/office/drawing/2016/5/13/chartex" xmlns:cx8="http://schemas.microsoft.com/office/drawing/2016/5/14/chartex" xmlns:mc="http://schemas.openxmlformats.org/markup-compatibility/2006" xmlns:aink="http://schemas.microsoft.com/office/drawing/2016/ink" xmlns:am3d="http://schemas.microsoft.com/office/drawing/2017/model3d" xmlns:o="urn:schemas-microsoft-com:office:office" xmlns:r="http://schemas.openxmlformats.org/officeDocument/2006/relationships" xmlns:m="http://schemas.openxmlformats.org/officeDocument/2006/math" xmlns:v="urn:schemas-microsoft-com:vml" xmlns:wp14="http://schemas.microsoft.com/office/word/2010/wordprocessingDrawing" xmlns:wp="http://schemas.openxmlformats.org/drawingml/2006/wordprocessingDrawing" xmlns:w10="urn:schemas-microsoft-com:office:word" xmlns:w="http://schemas.openxmlformats.org/wordprocessingml/2006/main" xmlns:w14="http://schemas.microsoft.com/office/word/2010/wordml" xmlns:w15="http://schemas.microsoft.com/office/word/2012/wordml" xmlns:w16cid="http://schemas.microsoft.com/office/word/2016/wordml/cid" xmlns:w16se="http://schemas.microsoft.com/office/word/2015/wordml/symex" xmlns:wpg="http://schemas.microsoft.com/office/word/2010/wordprocessingGroup" xmlns:wpi="http://schemas.microsoft.com/office/word/2010/wordprocessingInk" xmlns:wne="http://schemas.microsoft.com/office/word/2006/wordml" xmlns:wps="http://schemas.microsoft.com/office/word/2010/wordprocessingShape" mc:Ignorable="w14 w15 w16se w16cid wp14">
+  <w16cid:commentId w16cid:paraId="59EAFBCB" w16cid:durableId="1EC3918A"/>
+  <w16cid:commentId w16cid:paraId="396760FD" w16cid:durableId="1EC3918B"/>
+</w16cid:commentsIds>
+</file>
+
 <file path=word/endnotes.xml><?xml version="1.0" encoding="utf-8"?>
-<w:endnotes xmlns:wpc="http://schemas.microsoft.com/office/word/2010/wordprocessingCanvas" xmlns:mc="http://schemas.openxmlformats.org/markup-compatibility/2006" xmlns:o="urn:schemas-microsoft-com:office:office" xmlns:r="http://schemas.openxmlformats.org/officeDocument/2006/relationships" xmlns:m="http://schemas.openxmlformats.org/officeDocument/2006/math" xmlns:v="urn:schemas-microsoft-com:vml" xmlns:wp14="http://schemas.microsoft.com/office/word/2010/wordprocessingDrawing" xmlns:wp="http://schemas.openxmlformats.org/drawingml/2006/wordprocessingDrawing" xmlns:w10="urn:schemas-microsoft-com:office:word" xmlns:w="http://schemas.openxmlformats.org/wordprocessingml/2006/main" xmlns:w14="http://schemas.microsoft.com/office/word/2010/wordml" xmlns:w15="http://schemas.microsoft.com/office/word/2012/wordml" xmlns:wpg="http://schemas.microsoft.com/office/word/2010/wordprocessingGroup" xmlns:wpi="http://schemas.microsoft.com/office/word/2010/wordprocessingInk" xmlns:wne="http://schemas.microsoft.com/office/word/2006/wordml" xmlns:wps="http://schemas.microsoft.com/office/word/2010/wordprocessingShape" mc:Ignorable="w14 w15 wp14">
+<w:endnotes xmlns:wpc="http://schemas.microsoft.com/office/word/2010/wordprocessingCanvas" xmlns:cx="http://schemas.microsoft.com/office/drawing/2014/chartex" xmlns:cx1="http://schemas.microsoft.com/office/drawing/2015/9/8/chartex" xmlns:cx2="http://schemas.microsoft.com/office/drawing/2015/10/21/chartex" xmlns:cx3="http://schemas.microsoft.com/office/drawing/2016/5/9/chartex" xmlns:cx4="http://schemas.microsoft.com/office/drawing/2016/5/10/chartex" xmlns:cx5="http://schemas.microsoft.com/office/drawing/2016/5/11/chartex" xmlns:cx6="http://schemas.microsoft.com/office/drawing/2016/5/12/chartex" xmlns:cx7="http://schemas.microsoft.com/office/drawing/2016/5/13/chartex" xmlns:cx8="http://schemas.microsoft.com/office/drawing/2016/5/14/chartex" xmlns:mc="http://schemas.openxmlformats.org/markup-compatibility/2006" xmlns:aink="http://schemas.microsoft.com/office/drawing/2016/ink" xmlns:am3d="http://schemas.microsoft.com/office/drawing/2017/model3d" xmlns:o="urn:schemas-microsoft-com:office:office" xmlns:r="http://schemas.openxmlformats.org/officeDocument/2006/relationships" xmlns:m="http://schemas.openxmlformats.org/officeDocument/2006/math" xmlns:v="urn:schemas-microsoft-com:vml" xmlns:wp14="http://schemas.microsoft.com/office/word/2010/wordprocessingDrawing" xmlns:wp="http://schemas.openxmlformats.org/drawingml/2006/wordprocessingDrawing" xmlns:w10="urn:schemas-microsoft-com:office:word" xmlns:w="http://schemas.openxmlformats.org/wordprocessingml/2006/main" xmlns:w14="http://schemas.microsoft.com/office/word/2010/wordml" xmlns:w15="http://schemas.microsoft.com/office/word/2012/wordml" xmlns:w16cid="http://schemas.microsoft.com/office/word/2016/wordml/cid" xmlns:w16se="http://schemas.microsoft.com/office/word/2015/wordml/symex" xmlns:wpg="http://schemas.microsoft.com/office/word/2010/wordprocessingGroup" xmlns:wpi="http://schemas.microsoft.com/office/word/2010/wordprocessingInk" xmlns:wne="http://schemas.microsoft.com/office/word/2006/wordml" xmlns:wps="http://schemas.microsoft.com/office/word/2010/wordprocessingShape" mc:Ignorable="w14 w15 w16se w16cid wp14">
   <w:endnote w:type="separator" w:id="-1">
     <w:p>
       <w:r>
@@ -4795,7 +5201,7 @@
 </file>
 
 <file path=word/footnotes.xml><?xml version="1.0" encoding="utf-8"?>
-<w:footnotes xmlns:wpc="http://schemas.microsoft.com/office/word/2010/wordprocessingCanvas" xmlns:mc="http://schemas.openxmlformats.org/markup-compatibility/2006" xmlns:o="urn:schemas-microsoft-com:office:office" xmlns:r="http://schemas.openxmlformats.org/officeDocument/2006/relationships" xmlns:m="http://schemas.openxmlformats.org/officeDocument/2006/math" xmlns:v="urn:schemas-microsoft-com:vml" xmlns:wp14="http://schemas.microsoft.com/office/word/2010/wordprocessingDrawing" xmlns:wp="http://schemas.openxmlformats.org/drawingml/2006/wordprocessingDrawing" xmlns:w10="urn:schemas-microsoft-com:office:word" xmlns:w="http://schemas.openxmlformats.org/wordprocessingml/2006/main" xmlns:w14="http://schemas.microsoft.com/office/word/2010/wordml" xmlns:w15="http://schemas.microsoft.com/office/word/2012/wordml" xmlns:wpg="http://schemas.microsoft.com/office/word/2010/wordprocessingGroup" xmlns:wpi="http://schemas.microsoft.com/office/word/2010/wordprocessingInk" xmlns:wne="http://schemas.microsoft.com/office/word/2006/wordml" xmlns:wps="http://schemas.microsoft.com/office/word/2010/wordprocessingShape" mc:Ignorable="w14 w15 wp14">
+<w:footnotes xmlns:wpc="http://schemas.microsoft.com/office/word/2010/wordprocessingCanvas" xmlns:cx="http://schemas.microsoft.com/office/drawing/2014/chartex" xmlns:cx1="http://schemas.microsoft.com/office/drawing/2015/9/8/chartex" xmlns:cx2="http://schemas.microsoft.com/office/drawing/2015/10/21/chartex" xmlns:cx3="http://schemas.microsoft.com/office/drawing/2016/5/9/chartex" xmlns:cx4="http://schemas.microsoft.com/office/drawing/2016/5/10/chartex" xmlns:cx5="http://schemas.microsoft.com/office/drawing/2016/5/11/chartex" xmlns:cx6="http://schemas.microsoft.com/office/drawing/2016/5/12/chartex" xmlns:cx7="http://schemas.microsoft.com/office/drawing/2016/5/13/chartex" xmlns:cx8="http://schemas.microsoft.com/office/drawing/2016/5/14/chartex" xmlns:mc="http://schemas.openxmlformats.org/markup-compatibility/2006" xmlns:aink="http://schemas.microsoft.com/office/drawing/2016/ink" xmlns:am3d="http://schemas.microsoft.com/office/drawing/2017/model3d" xmlns:o="urn:schemas-microsoft-com:office:office" xmlns:r="http://schemas.openxmlformats.org/officeDocument/2006/relationships" xmlns:m="http://schemas.openxmlformats.org/officeDocument/2006/math" xmlns:v="urn:schemas-microsoft-com:vml" xmlns:wp14="http://schemas.microsoft.com/office/word/2010/wordprocessingDrawing" xmlns:wp="http://schemas.openxmlformats.org/drawingml/2006/wordprocessingDrawing" xmlns:w10="urn:schemas-microsoft-com:office:word" xmlns:w="http://schemas.openxmlformats.org/wordprocessingml/2006/main" xmlns:w14="http://schemas.microsoft.com/office/word/2010/wordml" xmlns:w15="http://schemas.microsoft.com/office/word/2012/wordml" xmlns:w16cid="http://schemas.microsoft.com/office/word/2016/wordml/cid" xmlns:w16se="http://schemas.microsoft.com/office/word/2015/wordml/symex" xmlns:wpg="http://schemas.microsoft.com/office/word/2010/wordprocessingGroup" xmlns:wpi="http://schemas.microsoft.com/office/word/2010/wordprocessingInk" xmlns:wne="http://schemas.microsoft.com/office/word/2006/wordml" xmlns:wps="http://schemas.microsoft.com/office/word/2010/wordprocessingShape" mc:Ignorable="w14 w15 w16se w16cid wp14">
   <w:footnote w:type="separator" w:id="-1">
     <w:p>
       <w:r>
@@ -4814,7 +5220,7 @@
 </file>
 
 <file path=word/header1.xml><?xml version="1.0" encoding="utf-8"?>
-<w:hdr xmlns:wpc="http://schemas.microsoft.com/office/word/2010/wordprocessingCanvas" xmlns:mc="http://schemas.openxmlformats.org/markup-compatibility/2006" xmlns:o="urn:schemas-microsoft-com:office:office" xmlns:r="http://schemas.openxmlformats.org/officeDocument/2006/relationships" xmlns:m="http://schemas.openxmlformats.org/officeDocument/2006/math" xmlns:v="urn:schemas-microsoft-com:vml" xmlns:wp14="http://schemas.microsoft.com/office/word/2010/wordprocessingDrawing" xmlns:wp="http://schemas.openxmlformats.org/drawingml/2006/wordprocessingDrawing" xmlns:w10="urn:schemas-microsoft-com:office:word" xmlns:w="http://schemas.openxmlformats.org/wordprocessingml/2006/main" xmlns:w14="http://schemas.microsoft.com/office/word/2010/wordml" xmlns:w15="http://schemas.microsoft.com/office/word/2012/wordml" xmlns:wpg="http://schemas.microsoft.com/office/word/2010/wordprocessingGroup" xmlns:wpi="http://schemas.microsoft.com/office/word/2010/wordprocessingInk" xmlns:wne="http://schemas.microsoft.com/office/word/2006/wordml" xmlns:wps="http://schemas.microsoft.com/office/word/2010/wordprocessingShape" mc:Ignorable="w14 w15 wp14">
+<w:hdr xmlns:wpc="http://schemas.microsoft.com/office/word/2010/wordprocessingCanvas" xmlns:cx="http://schemas.microsoft.com/office/drawing/2014/chartex" xmlns:cx1="http://schemas.microsoft.com/office/drawing/2015/9/8/chartex" xmlns:cx2="http://schemas.microsoft.com/office/drawing/2015/10/21/chartex" xmlns:cx3="http://schemas.microsoft.com/office/drawing/2016/5/9/chartex" xmlns:cx4="http://schemas.microsoft.com/office/drawing/2016/5/10/chartex" xmlns:cx5="http://schemas.microsoft.com/office/drawing/2016/5/11/chartex" xmlns:cx6="http://schemas.microsoft.com/office/drawing/2016/5/12/chartex" xmlns:cx7="http://schemas.microsoft.com/office/drawing/2016/5/13/chartex" xmlns:cx8="http://schemas.microsoft.com/office/drawing/2016/5/14/chartex" xmlns:mc="http://schemas.openxmlformats.org/markup-compatibility/2006" xmlns:aink="http://schemas.microsoft.com/office/drawing/2016/ink" xmlns:am3d="http://schemas.microsoft.com/office/drawing/2017/model3d" xmlns:o="urn:schemas-microsoft-com:office:office" xmlns:r="http://schemas.openxmlformats.org/officeDocument/2006/relationships" xmlns:m="http://schemas.openxmlformats.org/officeDocument/2006/math" xmlns:v="urn:schemas-microsoft-com:vml" xmlns:wp14="http://schemas.microsoft.com/office/word/2010/wordprocessingDrawing" xmlns:wp="http://schemas.openxmlformats.org/drawingml/2006/wordprocessingDrawing" xmlns:w10="urn:schemas-microsoft-com:office:word" xmlns:w="http://schemas.openxmlformats.org/wordprocessingml/2006/main" xmlns:w14="http://schemas.microsoft.com/office/word/2010/wordml" xmlns:w15="http://schemas.microsoft.com/office/word/2012/wordml" xmlns:w16cid="http://schemas.microsoft.com/office/word/2016/wordml/cid" xmlns:w16se="http://schemas.microsoft.com/office/word/2015/wordml/symex" xmlns:wpg="http://schemas.microsoft.com/office/word/2010/wordprocessingGroup" xmlns:wpi="http://schemas.microsoft.com/office/word/2010/wordprocessingInk" xmlns:wne="http://schemas.microsoft.com/office/word/2006/wordml" xmlns:wps="http://schemas.microsoft.com/office/word/2010/wordprocessingShape" mc:Ignorable="w14 w15 w16se w16cid wp14">
   <w:p>
     <w:pPr>
       <w:pStyle w:val="Header"/>
@@ -4877,7 +5283,7 @@
 </file>
 
 <file path=word/numbering.xml><?xml version="1.0" encoding="utf-8"?>
-<w:numbering xmlns:wpc="http://schemas.microsoft.com/office/word/2010/wordprocessingCanvas" xmlns:mc="http://schemas.openxmlformats.org/markup-compatibility/2006" xmlns:o="urn:schemas-microsoft-com:office:office" xmlns:r="http://schemas.openxmlformats.org/officeDocument/2006/relationships" xmlns:m="http://schemas.openxmlformats.org/officeDocument/2006/math" xmlns:v="urn:schemas-microsoft-com:vml" xmlns:wp14="http://schemas.microsoft.com/office/word/2010/wordprocessingDrawing" xmlns:wp="http://schemas.openxmlformats.org/drawingml/2006/wordprocessingDrawing" xmlns:w10="urn:schemas-microsoft-com:office:word" xmlns:w="http://schemas.openxmlformats.org/wordprocessingml/2006/main" xmlns:w14="http://schemas.microsoft.com/office/word/2010/wordml" xmlns:w15="http://schemas.microsoft.com/office/word/2012/wordml" xmlns:wpg="http://schemas.microsoft.com/office/word/2010/wordprocessingGroup" xmlns:wpi="http://schemas.microsoft.com/office/word/2010/wordprocessingInk" xmlns:wne="http://schemas.microsoft.com/office/word/2006/wordml" xmlns:wps="http://schemas.microsoft.com/office/word/2010/wordprocessingShape" mc:Ignorable="w14 w15 wp14">
+<w:numbering xmlns:wpc="http://schemas.microsoft.com/office/word/2010/wordprocessingCanvas" xmlns:cx="http://schemas.microsoft.com/office/drawing/2014/chartex" xmlns:cx1="http://schemas.microsoft.com/office/drawing/2015/9/8/chartex" xmlns:cx2="http://schemas.microsoft.com/office/drawing/2015/10/21/chartex" xmlns:cx3="http://schemas.microsoft.com/office/drawing/2016/5/9/chartex" xmlns:cx4="http://schemas.microsoft.com/office/drawing/2016/5/10/chartex" xmlns:cx5="http://schemas.microsoft.com/office/drawing/2016/5/11/chartex" xmlns:cx6="http://schemas.microsoft.com/office/drawing/2016/5/12/chartex" xmlns:cx7="http://schemas.microsoft.com/office/drawing/2016/5/13/chartex" xmlns:cx8="http://schemas.microsoft.com/office/drawing/2016/5/14/chartex" xmlns:mc="http://schemas.openxmlformats.org/markup-compatibility/2006" xmlns:aink="http://schemas.microsoft.com/office/drawing/2016/ink" xmlns:am3d="http://schemas.microsoft.com/office/drawing/2017/model3d" xmlns:o="urn:schemas-microsoft-com:office:office" xmlns:r="http://schemas.openxmlformats.org/officeDocument/2006/relationships" xmlns:m="http://schemas.openxmlformats.org/officeDocument/2006/math" xmlns:v="urn:schemas-microsoft-com:vml" xmlns:wp14="http://schemas.microsoft.com/office/word/2010/wordprocessingDrawing" xmlns:wp="http://schemas.openxmlformats.org/drawingml/2006/wordprocessingDrawing" xmlns:w10="urn:schemas-microsoft-com:office:word" xmlns:w="http://schemas.openxmlformats.org/wordprocessingml/2006/main" xmlns:w14="http://schemas.microsoft.com/office/word/2010/wordml" xmlns:w15="http://schemas.microsoft.com/office/word/2012/wordml" xmlns:w16cid="http://schemas.microsoft.com/office/word/2016/wordml/cid" xmlns:w16se="http://schemas.microsoft.com/office/word/2015/wordml/symex" xmlns:wpg="http://schemas.microsoft.com/office/word/2010/wordprocessingGroup" xmlns:wpi="http://schemas.microsoft.com/office/word/2010/wordprocessingInk" xmlns:wne="http://schemas.microsoft.com/office/word/2006/wordml" xmlns:wps="http://schemas.microsoft.com/office/word/2010/wordprocessingShape" mc:Ignorable="w14 w15 w16se w16cid wp14">
   <w:abstractNum w:abstractNumId="0" w15:restartNumberingAfterBreak="0">
     <w:nsid w:val="FFFFFFFB"/>
     <w:multiLevelType w:val="multilevel"/>
@@ -6645,7 +7051,7 @@
 </file>
 
 <file path=word/people.xml><?xml version="1.0" encoding="utf-8"?>
-<w15:people xmlns:wpc="http://schemas.microsoft.com/office/word/2010/wordprocessingCanvas" xmlns:mc="http://schemas.openxmlformats.org/markup-compatibility/2006" xmlns:o="urn:schemas-microsoft-com:office:office" xmlns:r="http://schemas.openxmlformats.org/officeDocument/2006/relationships" xmlns:m="http://schemas.openxmlformats.org/officeDocument/2006/math" xmlns:v="urn:schemas-microsoft-com:vml" xmlns:wp14="http://schemas.microsoft.com/office/word/2010/wordprocessingDrawing" xmlns:wp="http://schemas.openxmlformats.org/drawingml/2006/wordprocessingDrawing" xmlns:w10="urn:schemas-microsoft-com:office:word" xmlns:w="http://schemas.openxmlformats.org/wordprocessingml/2006/main" xmlns:w14="http://schemas.microsoft.com/office/word/2010/wordml" xmlns:w15="http://schemas.microsoft.com/office/word/2012/wordml" xmlns:wpg="http://schemas.microsoft.com/office/word/2010/wordprocessingGroup" xmlns:wpi="http://schemas.microsoft.com/office/word/2010/wordprocessingInk" xmlns:wne="http://schemas.microsoft.com/office/word/2006/wordml" xmlns:wps="http://schemas.microsoft.com/office/word/2010/wordprocessingShape" mc:Ignorable="w14 w15 wp14">
+<w15:people xmlns:wpc="http://schemas.microsoft.com/office/word/2010/wordprocessingCanvas" xmlns:cx="http://schemas.microsoft.com/office/drawing/2014/chartex" xmlns:cx1="http://schemas.microsoft.com/office/drawing/2015/9/8/chartex" xmlns:cx2="http://schemas.microsoft.com/office/drawing/2015/10/21/chartex" xmlns:cx3="http://schemas.microsoft.com/office/drawing/2016/5/9/chartex" xmlns:cx4="http://schemas.microsoft.com/office/drawing/2016/5/10/chartex" xmlns:cx5="http://schemas.microsoft.com/office/drawing/2016/5/11/chartex" xmlns:cx6="http://schemas.microsoft.com/office/drawing/2016/5/12/chartex" xmlns:cx7="http://schemas.microsoft.com/office/drawing/2016/5/13/chartex" xmlns:cx8="http://schemas.microsoft.com/office/drawing/2016/5/14/chartex" xmlns:mc="http://schemas.openxmlformats.org/markup-compatibility/2006" xmlns:aink="http://schemas.microsoft.com/office/drawing/2016/ink" xmlns:am3d="http://schemas.microsoft.com/office/drawing/2017/model3d" xmlns:o="urn:schemas-microsoft-com:office:office" xmlns:r="http://schemas.openxmlformats.org/officeDocument/2006/relationships" xmlns:m="http://schemas.openxmlformats.org/officeDocument/2006/math" xmlns:v="urn:schemas-microsoft-com:vml" xmlns:wp14="http://schemas.microsoft.com/office/word/2010/wordprocessingDrawing" xmlns:wp="http://schemas.openxmlformats.org/drawingml/2006/wordprocessingDrawing" xmlns:w10="urn:schemas-microsoft-com:office:word" xmlns:w="http://schemas.openxmlformats.org/wordprocessingml/2006/main" xmlns:w14="http://schemas.microsoft.com/office/word/2010/wordml" xmlns:w15="http://schemas.microsoft.com/office/word/2012/wordml" xmlns:w16cid="http://schemas.microsoft.com/office/word/2016/wordml/cid" xmlns:w16se="http://schemas.microsoft.com/office/word/2015/wordml/symex" xmlns:wpg="http://schemas.microsoft.com/office/word/2010/wordprocessingGroup" xmlns:wpi="http://schemas.microsoft.com/office/word/2010/wordprocessingInk" xmlns:wne="http://schemas.microsoft.com/office/word/2006/wordml" xmlns:wps="http://schemas.microsoft.com/office/word/2010/wordprocessingShape" mc:Ignorable="w14 w15 w16se w16cid wp14">
   <w15:person w15:author="Richelle Ahlvers">
     <w15:presenceInfo w15:providerId="AD" w15:userId="S-1-5-21-1809887368-2646251570-4199628040-76478"/>
   </w15:person>
@@ -6653,7 +7059,7 @@
 </file>
 
 <file path=word/styles.xml><?xml version="1.0" encoding="utf-8"?>
-<w:styles xmlns:mc="http://schemas.openxmlformats.org/markup-compatibility/2006" xmlns:r="http://schemas.openxmlformats.org/officeDocument/2006/relationships" xmlns:w="http://schemas.openxmlformats.org/wordprocessingml/2006/main" xmlns:w14="http://schemas.microsoft.com/office/word/2010/wordml" xmlns:w15="http://schemas.microsoft.com/office/word/2012/wordml" mc:Ignorable="w14 w15">
+<w:styles xmlns:mc="http://schemas.openxmlformats.org/markup-compatibility/2006" xmlns:r="http://schemas.openxmlformats.org/officeDocument/2006/relationships" xmlns:w="http://schemas.openxmlformats.org/wordprocessingml/2006/main" xmlns:w14="http://schemas.microsoft.com/office/word/2010/wordml" xmlns:w15="http://schemas.microsoft.com/office/word/2012/wordml" xmlns:w16cid="http://schemas.microsoft.com/office/word/2016/wordml/cid" xmlns:w16se="http://schemas.microsoft.com/office/word/2015/wordml/symex" mc:Ignorable="w14 w15 w16se w16cid">
   <w:docDefaults>
     <w:rPrDefault>
       <w:rPr>
@@ -6669,7 +7075,7 @@
       </w:pPr>
     </w:pPrDefault>
   </w:docDefaults>
-  <w:latentStyles w:defLockedState="0" w:defUIPriority="99" w:defSemiHidden="0" w:defUnhideWhenUsed="0" w:defQFormat="0" w:count="371">
+  <w:latentStyles w:defLockedState="0" w:defUIPriority="99" w:defSemiHidden="0" w:defUnhideWhenUsed="0" w:defQFormat="0" w:count="375">
     <w:lsdException w:name="Normal" w:uiPriority="0" w:qFormat="1"/>
     <w:lsdException w:name="heading 1" w:uiPriority="0" w:qFormat="1"/>
     <w:lsdException w:name="heading 2" w:semiHidden="1" w:uiPriority="0" w:unhideWhenUsed="1" w:qFormat="1"/>
@@ -6775,7 +7181,6 @@
     <w:lsdException w:name="HTML Sample" w:semiHidden="1" w:unhideWhenUsed="1"/>
     <w:lsdException w:name="HTML Typewriter" w:semiHidden="1" w:unhideWhenUsed="1"/>
     <w:lsdException w:name="HTML Variable" w:semiHidden="1" w:unhideWhenUsed="1"/>
-    <w:lsdException w:name="Normal Table" w:semiHidden="1" w:unhideWhenUsed="1"/>
     <w:lsdException w:name="annotation subject" w:semiHidden="1" w:unhideWhenUsed="1"/>
     <w:lsdException w:name="No List" w:semiHidden="1" w:unhideWhenUsed="1"/>
     <w:lsdException w:name="Outline List 1" w:semiHidden="1" w:unhideWhenUsed="1"/>
@@ -6819,10 +7224,8 @@
     <w:lsdException w:name="Table Elegant" w:semiHidden="1" w:unhideWhenUsed="1"/>
     <w:lsdException w:name="Table Professional" w:semiHidden="1" w:unhideWhenUsed="1"/>
     <w:lsdException w:name="Table Subtle 1" w:semiHidden="1" w:unhideWhenUsed="1"/>
-    <w:lsdException w:name="Table Subtle 2" w:semiHidden="1" w:unhideWhenUsed="1"/>
     <w:lsdException w:name="Table Web 1" w:semiHidden="1" w:unhideWhenUsed="1"/>
     <w:lsdException w:name="Table Web 2" w:semiHidden="1" w:unhideWhenUsed="1"/>
-    <w:lsdException w:name="Table Web 3" w:semiHidden="1" w:unhideWhenUsed="1"/>
     <w:lsdException w:name="Balloon Text" w:semiHidden="1" w:unhideWhenUsed="1"/>
     <w:lsdException w:name="Table Grid" w:uiPriority="59"/>
     <w:lsdException w:name="Table Theme" w:semiHidden="1" w:unhideWhenUsed="1"/>
@@ -7041,6 +7444,10 @@
     <w:lsdException w:name="List Table 5 Dark Accent 6" w:uiPriority="50"/>
     <w:lsdException w:name="List Table 6 Colorful Accent 6" w:uiPriority="51"/>
     <w:lsdException w:name="List Table 7 Colorful Accent 6" w:uiPriority="52"/>
+    <w:lsdException w:name="Mention" w:semiHidden="1" w:unhideWhenUsed="1"/>
+    <w:lsdException w:name="Smart Hyperlink" w:semiHidden="1" w:unhideWhenUsed="1"/>
+    <w:lsdException w:name="Hashtag" w:semiHidden="1" w:unhideWhenUsed="1"/>
+    <w:lsdException w:name="Unresolved Mention" w:semiHidden="1" w:unhideWhenUsed="1"/>
   </w:latentStyles>
   <w:style w:type="paragraph" w:default="1" w:styleId="Normal">
     <w:name w:val="Normal"/>
@@ -7252,7 +7659,6 @@
   <w:style w:type="character" w:default="1" w:styleId="DefaultParagraphFont">
     <w:name w:val="Default Paragraph Font"/>
     <w:uiPriority w:val="1"/>
-    <w:semiHidden/>
     <w:unhideWhenUsed/>
   </w:style>
   <w:style w:type="table" w:default="1" w:styleId="TableNormal">
@@ -7639,8 +8045,8 @@
       <w:lang w:val="en-GB"/>
     </w:rPr>
   </w:style>
-  <w:style w:type="character" w:customStyle="1" w:styleId="UnresolvedMention">
-    <w:name w:val="Unresolved Mention"/>
+  <w:style w:type="character" w:customStyle="1" w:styleId="UnresolvedMention1">
+    <w:name w:val="Unresolved Mention1"/>
     <w:basedOn w:val="DefaultParagraphFont"/>
     <w:uiPriority w:val="99"/>
     <w:semiHidden/>
@@ -8016,7 +8422,7 @@
 </file>
 
 <file path=customXml/itemProps1.xml><?xml version="1.0" encoding="utf-8"?>
-<ds:datastoreItem xmlns:ds="http://schemas.openxmlformats.org/officeDocument/2006/customXml" ds:itemID="{1944E00D-517D-4CEC-8A00-3BCCADF5FC05}">
+<ds:datastoreItem xmlns:ds="http://schemas.openxmlformats.org/officeDocument/2006/customXml" ds:itemID="{4FE4A98C-27C4-48AF-8BDF-356B4D413CE2}">
   <ds:schemaRefs>
     <ds:schemaRef ds:uri="http://schemas.openxmlformats.org/officeDocument/2006/bibliography"/>
   </ds:schemaRefs>

</xml_diff>

<commit_message>
Updated edits and comments.
</commit_message>
<xml_diff>
--- a/documentation/SNIA User Guide.docx
+++ b/documentation/SNIA User Guide.docx
@@ -1,6 +1,6 @@
 
 <file path=word/document.xml><?xml version="1.0" encoding="utf-8"?>
-<w:document xmlns:wpc="http://schemas.microsoft.com/office/word/2010/wordprocessingCanvas" xmlns:cx="http://schemas.microsoft.com/office/drawing/2014/chartex" xmlns:cx1="http://schemas.microsoft.com/office/drawing/2015/9/8/chartex" xmlns:cx2="http://schemas.microsoft.com/office/drawing/2015/10/21/chartex" xmlns:cx3="http://schemas.microsoft.com/office/drawing/2016/5/9/chartex" xmlns:cx4="http://schemas.microsoft.com/office/drawing/2016/5/10/chartex" xmlns:cx5="http://schemas.microsoft.com/office/drawing/2016/5/11/chartex" xmlns:cx6="http://schemas.microsoft.com/office/drawing/2016/5/12/chartex" xmlns:cx7="http://schemas.microsoft.com/office/drawing/2016/5/13/chartex" xmlns:cx8="http://schemas.microsoft.com/office/drawing/2016/5/14/chartex" xmlns:mc="http://schemas.openxmlformats.org/markup-compatibility/2006" xmlns:aink="http://schemas.microsoft.com/office/drawing/2016/ink" xmlns:am3d="http://schemas.microsoft.com/office/drawing/2017/model3d" xmlns:o="urn:schemas-microsoft-com:office:office" xmlns:r="http://schemas.openxmlformats.org/officeDocument/2006/relationships" xmlns:m="http://schemas.openxmlformats.org/officeDocument/2006/math" xmlns:v="urn:schemas-microsoft-com:vml" xmlns:wp14="http://schemas.microsoft.com/office/word/2010/wordprocessingDrawing" xmlns:wp="http://schemas.openxmlformats.org/drawingml/2006/wordprocessingDrawing" xmlns:w10="urn:schemas-microsoft-com:office:word" xmlns:w="http://schemas.openxmlformats.org/wordprocessingml/2006/main" xmlns:w14="http://schemas.microsoft.com/office/word/2010/wordml" xmlns:w15="http://schemas.microsoft.com/office/word/2012/wordml" xmlns:w16cid="http://schemas.microsoft.com/office/word/2016/wordml/cid" xmlns:w16se="http://schemas.microsoft.com/office/word/2015/wordml/symex" xmlns:wpg="http://schemas.microsoft.com/office/word/2010/wordprocessingGroup" xmlns:wpi="http://schemas.microsoft.com/office/word/2010/wordprocessingInk" xmlns:wne="http://schemas.microsoft.com/office/word/2006/wordml" xmlns:wps="http://schemas.microsoft.com/office/word/2010/wordprocessingShape" mc:Ignorable="w14 w15 w16se w16cid wp14">
+<w:document xmlns:wpc="http://schemas.microsoft.com/office/word/2010/wordprocessingCanvas" xmlns:mc="http://schemas.openxmlformats.org/markup-compatibility/2006" xmlns:o="urn:schemas-microsoft-com:office:office" xmlns:r="http://schemas.openxmlformats.org/officeDocument/2006/relationships" xmlns:m="http://schemas.openxmlformats.org/officeDocument/2006/math" xmlns:v="urn:schemas-microsoft-com:vml" xmlns:wp14="http://schemas.microsoft.com/office/word/2010/wordprocessingDrawing" xmlns:wp="http://schemas.openxmlformats.org/drawingml/2006/wordprocessingDrawing" xmlns:w10="urn:schemas-microsoft-com:office:word" xmlns:w="http://schemas.openxmlformats.org/wordprocessingml/2006/main" xmlns:w14="http://schemas.microsoft.com/office/word/2010/wordml" xmlns:w15="http://schemas.microsoft.com/office/word/2012/wordml" xmlns:wpg="http://schemas.microsoft.com/office/word/2010/wordprocessingGroup" xmlns:wpi="http://schemas.microsoft.com/office/word/2010/wordprocessingInk" xmlns:wne="http://schemas.microsoft.com/office/word/2006/wordml" xmlns:wps="http://schemas.microsoft.com/office/word/2010/wordprocessingShape" mc:Ignorable="w14 w15 wp14">
   <w:body>
     <w:p>
       <w:pPr>
@@ -473,8 +473,6 @@
               </w:rPr>
               <w:t>0.2.1</w:t>
             </w:r>
-            <w:bookmarkStart w:id="0" w:name="_GoBack"/>
-            <w:bookmarkEnd w:id="0"/>
           </w:p>
         </w:tc>
       </w:tr>
@@ -1881,25 +1879,25 @@
           <w:szCs w:val="24"/>
         </w:rPr>
       </w:pPr>
-      <w:bookmarkStart w:id="1" w:name="_Toc376850627"/>
-      <w:bookmarkStart w:id="2" w:name="_Toc376850846"/>
-      <w:bookmarkStart w:id="3" w:name="_Toc377992672"/>
-      <w:bookmarkStart w:id="4" w:name="_Toc377992826"/>
-      <w:bookmarkStart w:id="5" w:name="_Toc378997024"/>
-      <w:bookmarkStart w:id="6" w:name="_Toc379008897"/>
-      <w:bookmarkStart w:id="7" w:name="_Toc381782938"/>
-      <w:bookmarkStart w:id="8" w:name="_Toc381782983"/>
-      <w:bookmarkStart w:id="9" w:name="_Toc381970500"/>
-      <w:bookmarkStart w:id="10" w:name="_Toc381970546"/>
-      <w:bookmarkStart w:id="11" w:name="_Toc382017636"/>
-      <w:bookmarkStart w:id="12" w:name="_Toc382020296"/>
-      <w:bookmarkStart w:id="13" w:name="_Toc382114997"/>
-      <w:bookmarkStart w:id="14" w:name="_Toc382118904"/>
-      <w:bookmarkStart w:id="15" w:name="_Toc382706683"/>
-      <w:bookmarkStart w:id="16" w:name="_Toc382706845"/>
-      <w:bookmarkStart w:id="17" w:name="_Toc382727300"/>
-      <w:bookmarkStart w:id="18" w:name="_Toc382727351"/>
-      <w:bookmarkStart w:id="19" w:name="_Toc383396698"/>
+      <w:bookmarkStart w:id="0" w:name="_Toc376850627"/>
+      <w:bookmarkStart w:id="1" w:name="_Toc376850846"/>
+      <w:bookmarkStart w:id="2" w:name="_Toc377992672"/>
+      <w:bookmarkStart w:id="3" w:name="_Toc377992826"/>
+      <w:bookmarkStart w:id="4" w:name="_Toc378997024"/>
+      <w:bookmarkStart w:id="5" w:name="_Toc379008897"/>
+      <w:bookmarkStart w:id="6" w:name="_Toc381782938"/>
+      <w:bookmarkStart w:id="7" w:name="_Toc381782983"/>
+      <w:bookmarkStart w:id="8" w:name="_Toc381970500"/>
+      <w:bookmarkStart w:id="9" w:name="_Toc381970546"/>
+      <w:bookmarkStart w:id="10" w:name="_Toc382017636"/>
+      <w:bookmarkStart w:id="11" w:name="_Toc382020296"/>
+      <w:bookmarkStart w:id="12" w:name="_Toc382114997"/>
+      <w:bookmarkStart w:id="13" w:name="_Toc382118904"/>
+      <w:bookmarkStart w:id="14" w:name="_Toc382706683"/>
+      <w:bookmarkStart w:id="15" w:name="_Toc382706845"/>
+      <w:bookmarkStart w:id="16" w:name="_Toc382727300"/>
+      <w:bookmarkStart w:id="17" w:name="_Toc382727351"/>
+      <w:bookmarkStart w:id="18" w:name="_Toc383396698"/>
     </w:p>
     <w:p>
       <w:pPr>
@@ -1918,8 +1916,9 @@
       <w:r>
         <w:t xml:space="preserve"> </w:t>
       </w:r>
-      <w:bookmarkStart w:id="20" w:name="_Toc505243466"/>
-      <w:bookmarkStart w:id="21" w:name="_Toc516135241"/>
+      <w:bookmarkStart w:id="19" w:name="_Toc505243466"/>
+      <w:bookmarkStart w:id="20" w:name="_Toc516135241"/>
+      <w:bookmarkEnd w:id="0"/>
       <w:bookmarkEnd w:id="1"/>
       <w:bookmarkEnd w:id="2"/>
       <w:bookmarkEnd w:id="3"/>
@@ -1938,12 +1937,11 @@
       <w:bookmarkEnd w:id="16"/>
       <w:bookmarkEnd w:id="17"/>
       <w:bookmarkEnd w:id="18"/>
+      <w:r>
+        <w:t>Overview</w:t>
+      </w:r>
       <w:bookmarkEnd w:id="19"/>
-      <w:r>
-        <w:t>Overview</w:t>
-      </w:r>
       <w:bookmarkEnd w:id="20"/>
-      <w:bookmarkEnd w:id="21"/>
     </w:p>
     <w:p>
       <w:pPr>
@@ -1991,13 +1989,13 @@
       <w:r>
         <w:t xml:space="preserve"> </w:t>
       </w:r>
-      <w:bookmarkStart w:id="22" w:name="_Toc505243467"/>
-      <w:bookmarkStart w:id="23" w:name="_Toc516135242"/>
+      <w:bookmarkStart w:id="21" w:name="_Toc505243467"/>
+      <w:bookmarkStart w:id="22" w:name="_Toc516135242"/>
       <w:r>
         <w:t>Introduction</w:t>
       </w:r>
+      <w:bookmarkEnd w:id="21"/>
       <w:bookmarkEnd w:id="22"/>
-      <w:bookmarkEnd w:id="23"/>
     </w:p>
     <w:p>
       <w:pPr>
@@ -2069,22 +2067,91 @@
           <w:rFonts w:ascii="Calibri" w:hAnsi="Calibri" w:cs="Calibri"/>
           <w:szCs w:val="24"/>
         </w:rPr>
-        <w:t xml:space="preserve">A detailed view of real time system’s data is </w:t>
-      </w:r>
-      <w:commentRangeStart w:id="24"/>
-      <w:r>
-        <w:rPr>
-          <w:rFonts w:ascii="Calibri" w:hAnsi="Calibri" w:cs="Calibri"/>
-          <w:szCs w:val="24"/>
-        </w:rPr>
-        <w:t xml:space="preserve">organized </w:t>
-      </w:r>
-      <w:r>
-        <w:rPr>
-          <w:rFonts w:ascii="Calibri" w:hAnsi="Calibri" w:cs="Calibri"/>
-          <w:szCs w:val="24"/>
-        </w:rPr>
-        <w:t xml:space="preserve">in a hierarchical manner showing the kind of relation (members, links, properties etc) between them using blade interface design. </w:t>
+        <w:t>The</w:t>
+      </w:r>
+      <w:r>
+        <w:rPr>
+          <w:rFonts w:ascii="Calibri" w:hAnsi="Calibri" w:cs="Calibri"/>
+          <w:szCs w:val="24"/>
+        </w:rPr>
+        <w:t xml:space="preserve"> detailed view of </w:t>
+      </w:r>
+      <w:r>
+        <w:rPr>
+          <w:rFonts w:ascii="Calibri" w:hAnsi="Calibri" w:cs="Calibri"/>
+          <w:szCs w:val="24"/>
+        </w:rPr>
+        <w:t xml:space="preserve">a </w:t>
+      </w:r>
+      <w:r>
+        <w:rPr>
+          <w:rFonts w:ascii="Calibri" w:hAnsi="Calibri" w:cs="Calibri"/>
+          <w:szCs w:val="24"/>
+        </w:rPr>
+        <w:t xml:space="preserve">real time system’s data is organized </w:t>
+      </w:r>
+      <w:r>
+        <w:rPr>
+          <w:rFonts w:ascii="Calibri" w:hAnsi="Calibri" w:cs="Calibri"/>
+          <w:szCs w:val="24"/>
+        </w:rPr>
+        <w:t>in a hierarchical manner showing the kind of relation (members, links, properties</w:t>
+      </w:r>
+      <w:r>
+        <w:rPr>
+          <w:rFonts w:ascii="Calibri" w:hAnsi="Calibri" w:cs="Calibri"/>
+          <w:szCs w:val="24"/>
+        </w:rPr>
+        <w:t>,</w:t>
+      </w:r>
+      <w:r>
+        <w:rPr>
+          <w:rFonts w:ascii="Calibri" w:hAnsi="Calibri" w:cs="Calibri"/>
+          <w:szCs w:val="24"/>
+        </w:rPr>
+        <w:t xml:space="preserve"> etc</w:t>
+      </w:r>
+      <w:r>
+        <w:rPr>
+          <w:rFonts w:ascii="Calibri" w:hAnsi="Calibri" w:cs="Calibri"/>
+          <w:szCs w:val="24"/>
+        </w:rPr>
+        <w:t>.</w:t>
+      </w:r>
+      <w:r>
+        <w:rPr>
+          <w:rFonts w:ascii="Calibri" w:hAnsi="Calibri" w:cs="Calibri"/>
+          <w:szCs w:val="24"/>
+        </w:rPr>
+        <w:t xml:space="preserve">) between them using </w:t>
+      </w:r>
+      <w:r>
+        <w:rPr>
+          <w:rFonts w:ascii="Calibri" w:hAnsi="Calibri" w:cs="Calibri"/>
+          <w:szCs w:val="24"/>
+        </w:rPr>
+        <w:t xml:space="preserve">a </w:t>
+      </w:r>
+      <w:r>
+        <w:rPr>
+          <w:rFonts w:ascii="Calibri" w:hAnsi="Calibri" w:cs="Calibri"/>
+          <w:szCs w:val="24"/>
+        </w:rPr>
+        <w:t>blade interface design</w:t>
+      </w:r>
+      <w:r>
+        <w:rPr>
+          <w:rFonts w:ascii="Calibri" w:hAnsi="Calibri" w:cs="Calibri"/>
+          <w:szCs w:val="24"/>
+        </w:rPr>
+        <w:t xml:space="preserve"> approach</w:t>
+      </w:r>
+      <w:r>
+        <w:rPr>
+          <w:rFonts w:ascii="Calibri" w:hAnsi="Calibri" w:cs="Calibri"/>
+          <w:szCs w:val="24"/>
+        </w:rPr>
+        <w:t xml:space="preserve">. </w:t>
       </w:r>
     </w:p>
     <w:p>
@@ -2108,7 +2175,7 @@
           <w:color w:val="24292E"/>
           <w:shd w:val="clear" w:color="auto" w:fill="FFFFFF"/>
         </w:rPr>
-        <w:t>The Swordfish Basic Web Client can connect to one or more Swordfish services (including the Swordfish emulator</w:t>
+        <w:t xml:space="preserve">The Swordfish Basic Web Client can connect to one or more Swordfish </w:t>
       </w:r>
       <w:r>
         <w:rPr>
@@ -2116,10 +2183,7 @@
           <w:color w:val="24292E"/>
           <w:shd w:val="clear" w:color="auto" w:fill="FFFFFF"/>
         </w:rPr>
-        <w:t xml:space="preserve">, redfish </w:t>
-      </w:r>
-      <w:r>
-        <w:t>emulator</w:t>
+        <w:t xml:space="preserve">(or Redfish) </w:t>
       </w:r>
       <w:r>
         <w:rPr>
@@ -2127,7 +2191,7 @@
           <w:color w:val="24292E"/>
           <w:shd w:val="clear" w:color="auto" w:fill="FFFFFF"/>
         </w:rPr>
-        <w:t>)</w:t>
+        <w:t xml:space="preserve">services (including </w:t>
       </w:r>
       <w:r>
         <w:rPr>
@@ -2135,7 +2199,7 @@
           <w:color w:val="24292E"/>
           <w:shd w:val="clear" w:color="auto" w:fill="FFFFFF"/>
         </w:rPr>
-        <w:t xml:space="preserve">, and present in a web UI frame the entire Swordfish hierarchy. The basic web client also provides basic capabilities to modify configurable Properties (as specified in the schema), as well </w:t>
+        <w:t>emulators</w:t>
       </w:r>
       <w:r>
         <w:rPr>
@@ -2143,7 +2207,7 @@
           <w:color w:val="24292E"/>
           <w:shd w:val="clear" w:color="auto" w:fill="FFFFFF"/>
         </w:rPr>
-        <w:t>as</w:t>
+        <w:t>)</w:t>
       </w:r>
       <w:r>
         <w:rPr>
@@ -2151,13 +2215,29 @@
           <w:color w:val="24292E"/>
           <w:shd w:val="clear" w:color="auto" w:fill="FFFFFF"/>
         </w:rPr>
-        <w:t xml:space="preserve"> providing a basic interface to add or remove elements from the service through a Web UI.</w:t>
-      </w:r>
-    </w:p>
-    <w:p>
-      <w:pPr>
+        <w:t xml:space="preserve">, and present in a web UI frame the entire </w:t>
+      </w:r>
+      <w:r>
         <w:rPr>
           <w:rFonts w:asciiTheme="minorHAnsi" w:hAnsiTheme="minorHAnsi" w:cstheme="minorHAnsi"/>
+          <w:color w:val="24292E"/>
+          <w:shd w:val="clear" w:color="auto" w:fill="FFFFFF"/>
+        </w:rPr>
+        <w:t>system</w:t>
+      </w:r>
+      <w:r>
+        <w:rPr>
+          <w:rFonts w:asciiTheme="minorHAnsi" w:hAnsiTheme="minorHAnsi" w:cstheme="minorHAnsi"/>
+          <w:color w:val="24292E"/>
+          <w:shd w:val="clear" w:color="auto" w:fill="FFFFFF"/>
+        </w:rPr>
+        <w:t xml:space="preserve"> hierarchy. The basic web client also provides basic capabilities to modify configurable Properties (as specified in the schema), as well as providing a basic interface to add or remove elements from the service through a Web UI.</w:t>
+      </w:r>
+    </w:p>
+    <w:p>
+      <w:pPr>
+        <w:rPr>
+          <w:rFonts w:asciiTheme="minorHAnsi" w:hAnsiTheme="minorHAnsi" w:cstheme="minorHAnsi"/>
           <w:szCs w:val="24"/>
         </w:rPr>
       </w:pPr>
@@ -2175,13 +2255,6 @@
           <w:szCs w:val="24"/>
         </w:rPr>
         <w:t xml:space="preserve"> </w:t>
-      </w:r>
-      <w:commentRangeEnd w:id="24"/>
-      <w:r>
-        <w:rPr>
-          <w:rStyle w:val="CommentReference"/>
-        </w:rPr>
-        <w:commentReference w:id="24"/>
       </w:r>
     </w:p>
     <w:p>
@@ -2197,145 +2270,132 @@
         <w:pStyle w:val="Heading1"/>
         <w:spacing w:after="100" w:afterAutospacing="1"/>
       </w:pPr>
-      <w:bookmarkStart w:id="25" w:name="_Toc505243468"/>
-      <w:bookmarkStart w:id="26" w:name="_Toc516135243"/>
+      <w:bookmarkStart w:id="23" w:name="_Toc505243468"/>
+      <w:bookmarkStart w:id="24" w:name="_Toc516135243"/>
       <w:r>
         <w:t>Environment</w:t>
       </w:r>
+      <w:bookmarkEnd w:id="23"/>
+      <w:bookmarkEnd w:id="24"/>
+    </w:p>
+    <w:p>
+      <w:pPr>
+        <w:rPr>
+          <w:rFonts w:ascii="Calibri" w:hAnsi="Calibri" w:cs="Calibri"/>
+          <w:szCs w:val="24"/>
+        </w:rPr>
+      </w:pPr>
+      <w:r>
+        <w:rPr>
+          <w:rFonts w:ascii="Calibri" w:hAnsi="Calibri" w:cs="Calibri"/>
+          <w:szCs w:val="24"/>
+        </w:rPr>
+        <w:t xml:space="preserve">Node.js and npm </w:t>
+      </w:r>
+      <w:r>
+        <w:rPr>
+          <w:rFonts w:ascii="Calibri" w:hAnsi="Calibri" w:cs="Calibri"/>
+          <w:szCs w:val="24"/>
+        </w:rPr>
+        <w:t>are essential</w:t>
+      </w:r>
+      <w:r>
+        <w:rPr>
+          <w:rFonts w:ascii="Calibri" w:hAnsi="Calibri" w:cs="Calibri"/>
+          <w:szCs w:val="24"/>
+        </w:rPr>
+        <w:t xml:space="preserve"> to </w:t>
+      </w:r>
+      <w:r>
+        <w:rPr>
+          <w:rFonts w:ascii="Calibri" w:hAnsi="Calibri" w:cs="Calibri"/>
+          <w:szCs w:val="24"/>
+        </w:rPr>
+        <w:t xml:space="preserve">run the </w:t>
+      </w:r>
+      <w:r>
+        <w:rPr>
+          <w:rFonts w:ascii="Calibri" w:hAnsi="Calibri" w:cs="Calibri"/>
+          <w:szCs w:val="24"/>
+        </w:rPr>
+        <w:t>Swordfish Basic Web Client</w:t>
+      </w:r>
+      <w:r>
+        <w:rPr>
+          <w:rFonts w:ascii="Calibri" w:hAnsi="Calibri" w:cs="Calibri"/>
+          <w:szCs w:val="24"/>
+        </w:rPr>
+        <w:t xml:space="preserve">. Node powers client development and build tools. The npm package manager, itself a node application, installs JavaScript libraries. </w:t>
+      </w:r>
+      <w:r>
+        <w:rPr>
+          <w:rFonts w:ascii="Calibri" w:hAnsi="Calibri" w:cs="Calibri"/>
+          <w:szCs w:val="24"/>
+        </w:rPr>
+        <w:t xml:space="preserve"> </w:t>
+      </w:r>
+    </w:p>
+    <w:p>
+      <w:pPr>
+        <w:rPr>
+          <w:rFonts w:ascii="Calibri" w:hAnsi="Calibri" w:cs="Calibri"/>
+          <w:szCs w:val="24"/>
+        </w:rPr>
+      </w:pPr>
+    </w:p>
+    <w:p>
+      <w:pPr>
+        <w:rPr>
+          <w:rFonts w:ascii="Calibri" w:hAnsi="Calibri" w:cs="Calibri"/>
+          <w:szCs w:val="24"/>
+        </w:rPr>
+      </w:pPr>
+      <w:r>
+        <w:rPr>
+          <w:rFonts w:ascii="Calibri" w:hAnsi="Calibri" w:cs="Calibri"/>
+          <w:szCs w:val="24"/>
+        </w:rPr>
+        <w:t>The node.js environment installs and runs a web server on the system.  To run the client, you will first need to launch the web server, then point a web browser at the web server to run the Swordfish Basic Web Client interface.</w:t>
+      </w:r>
+    </w:p>
+    <w:p>
+      <w:pPr>
+        <w:rPr>
+          <w:rFonts w:ascii="Calibri" w:hAnsi="Calibri" w:cs="Calibri"/>
+          <w:szCs w:val="24"/>
+        </w:rPr>
+      </w:pPr>
+    </w:p>
+    <w:p>
+      <w:pPr>
+        <w:rPr>
+          <w:rFonts w:ascii="Calibri" w:hAnsi="Calibri" w:cs="Calibri"/>
+          <w:szCs w:val="24"/>
+        </w:rPr>
+      </w:pPr>
+      <w:r>
+        <w:rPr>
+          <w:rFonts w:ascii="Calibri" w:hAnsi="Calibri" w:cs="Calibri"/>
+          <w:szCs w:val="24"/>
+        </w:rPr>
+        <w:t xml:space="preserve">Note: you may also need to </w:t>
+      </w:r>
+      <w:r>
+        <w:rPr>
+          <w:rFonts w:ascii="Calibri" w:hAnsi="Calibri" w:cs="Calibri"/>
+          <w:szCs w:val="24"/>
+        </w:rPr>
+        <w:t>open</w:t>
+      </w:r>
+      <w:r>
+        <w:rPr>
+          <w:rFonts w:ascii="Calibri" w:hAnsi="Calibri" w:cs="Calibri"/>
+          <w:szCs w:val="24"/>
+        </w:rPr>
+        <w:t xml:space="preserve"> appropriate ports on your system’s firewall to enable appropriate operation of the Swordfish Basic Web Client</w:t>
+      </w:r>
+      <w:bookmarkStart w:id="25" w:name="_GoBack"/>
       <w:bookmarkEnd w:id="25"/>
-      <w:bookmarkEnd w:id="26"/>
-    </w:p>
-    <w:p>
-      <w:pPr>
-        <w:rPr>
-          <w:rFonts w:ascii="Calibri" w:hAnsi="Calibri" w:cs="Calibri"/>
-          <w:szCs w:val="24"/>
-        </w:rPr>
-      </w:pPr>
-      <w:r>
-        <w:rPr>
-          <w:rFonts w:ascii="Calibri" w:hAnsi="Calibri" w:cs="Calibri"/>
-          <w:szCs w:val="24"/>
-        </w:rPr>
-        <w:t xml:space="preserve">Node.js and npm </w:t>
-      </w:r>
-      <w:r>
-        <w:rPr>
-          <w:rFonts w:ascii="Calibri" w:hAnsi="Calibri" w:cs="Calibri"/>
-          <w:szCs w:val="24"/>
-        </w:rPr>
-        <w:t>are essential</w:t>
-      </w:r>
-      <w:r>
-        <w:rPr>
-          <w:rFonts w:ascii="Calibri" w:hAnsi="Calibri" w:cs="Calibri"/>
-          <w:szCs w:val="24"/>
-        </w:rPr>
-        <w:t xml:space="preserve"> to </w:t>
-      </w:r>
-      <w:r>
-        <w:rPr>
-          <w:rFonts w:ascii="Calibri" w:hAnsi="Calibri" w:cs="Calibri"/>
-          <w:szCs w:val="24"/>
-        </w:rPr>
-        <w:t xml:space="preserve">run the </w:t>
-      </w:r>
-      <w:r>
-        <w:rPr>
-          <w:rFonts w:ascii="Calibri" w:hAnsi="Calibri" w:cs="Calibri"/>
-          <w:szCs w:val="24"/>
-        </w:rPr>
-        <w:t>Swordfish Basic Web Client</w:t>
-      </w:r>
-      <w:r>
-        <w:rPr>
-          <w:rFonts w:ascii="Calibri" w:hAnsi="Calibri" w:cs="Calibri"/>
-          <w:szCs w:val="24"/>
-        </w:rPr>
-        <w:t xml:space="preserve">. Node powers client development and build tools. The npm package manager, itself a node application, installs JavaScript libraries. </w:t>
-      </w:r>
-      <w:r>
-        <w:rPr>
-          <w:rFonts w:ascii="Calibri" w:hAnsi="Calibri" w:cs="Calibri"/>
-          <w:szCs w:val="24"/>
-        </w:rPr>
-        <w:t xml:space="preserve"> </w:t>
-      </w:r>
-    </w:p>
-    <w:p>
-      <w:pPr>
-        <w:rPr>
-          <w:rFonts w:ascii="Calibri" w:hAnsi="Calibri" w:cs="Calibri"/>
-          <w:szCs w:val="24"/>
-        </w:rPr>
-      </w:pPr>
-    </w:p>
-    <w:p>
-      <w:pPr>
-        <w:rPr>
-          <w:rFonts w:ascii="Calibri" w:hAnsi="Calibri" w:cs="Calibri"/>
-          <w:szCs w:val="24"/>
-        </w:rPr>
-      </w:pPr>
-      <w:r>
-        <w:rPr>
-          <w:rFonts w:ascii="Calibri" w:hAnsi="Calibri" w:cs="Calibri"/>
-          <w:szCs w:val="24"/>
-        </w:rPr>
-        <w:t>The node.js environment installs and runs a web server on the system.  To run the client, you will first need to launch the web server, then point a web browser at the web server to run the Swordfish Basic Web Client interface.</w:t>
-      </w:r>
-    </w:p>
-    <w:p>
-      <w:pPr>
-        <w:rPr>
-          <w:rFonts w:ascii="Calibri" w:hAnsi="Calibri" w:cs="Calibri"/>
-          <w:szCs w:val="24"/>
-        </w:rPr>
-      </w:pPr>
-    </w:p>
-    <w:p>
-      <w:pPr>
-        <w:rPr>
-          <w:rFonts w:ascii="Calibri" w:hAnsi="Calibri" w:cs="Calibri"/>
-          <w:szCs w:val="24"/>
-        </w:rPr>
-      </w:pPr>
-      <w:r>
-        <w:rPr>
-          <w:rFonts w:ascii="Calibri" w:hAnsi="Calibri" w:cs="Calibri"/>
-          <w:szCs w:val="24"/>
-        </w:rPr>
-        <w:t xml:space="preserve">Note: you may also need to </w:t>
-      </w:r>
-      <w:r>
-        <w:rPr>
-          <w:rFonts w:ascii="Calibri" w:hAnsi="Calibri" w:cs="Calibri"/>
-          <w:szCs w:val="24"/>
-        </w:rPr>
-        <w:t>open</w:t>
-      </w:r>
-      <w:r>
-        <w:rPr>
-          <w:rFonts w:ascii="Calibri" w:hAnsi="Calibri" w:cs="Calibri"/>
-          <w:szCs w:val="24"/>
-        </w:rPr>
-        <w:t xml:space="preserve"> appropriate ports on your system’s firewall to enable appropriate operation of the Swordfish Basic Web </w:t>
-      </w:r>
-      <w:commentRangeStart w:id="27"/>
-      <w:r>
-        <w:rPr>
-          <w:rFonts w:ascii="Calibri" w:hAnsi="Calibri" w:cs="Calibri"/>
-          <w:szCs w:val="24"/>
-        </w:rPr>
-        <w:t>Client</w:t>
-      </w:r>
-      <w:commentRangeEnd w:id="27"/>
-      <w:r>
-        <w:rPr>
-          <w:rStyle w:val="CommentReference"/>
-        </w:rPr>
-        <w:commentReference w:id="27"/>
-      </w:r>
       <w:r>
         <w:rPr>
           <w:rFonts w:ascii="Calibri" w:hAnsi="Calibri" w:cs="Calibri"/>
@@ -2666,11 +2726,11 @@
       <w:pPr>
         <w:pStyle w:val="Heading2"/>
       </w:pPr>
-      <w:bookmarkStart w:id="28" w:name="_Toc516135244"/>
+      <w:bookmarkStart w:id="26" w:name="_Toc516135244"/>
       <w:r>
         <w:t>Default Port</w:t>
       </w:r>
-      <w:bookmarkEnd w:id="28"/>
+      <w:bookmarkEnd w:id="26"/>
     </w:p>
     <w:p>
       <w:r>
@@ -2692,10 +2752,7 @@
         <w:t xml:space="preserve">** </w:t>
       </w:r>
       <w:r>
-        <w:t xml:space="preserve">For </w:t>
-      </w:r>
-      <w:r>
-        <w:t>configuring port options, please refer SNIA Developer guide.docx</w:t>
+        <w:t>For configuring port options, please refer SNIA Developer guide.docx</w:t>
       </w:r>
     </w:p>
     <w:p>
@@ -2710,11 +2767,11 @@
       <w:pPr>
         <w:pStyle w:val="Heading2"/>
       </w:pPr>
-      <w:bookmarkStart w:id="29" w:name="_Toc516135245"/>
+      <w:bookmarkStart w:id="27" w:name="_Toc516135245"/>
       <w:r>
         <w:t>Default Web server</w:t>
       </w:r>
-      <w:bookmarkEnd w:id="29"/>
+      <w:bookmarkEnd w:id="27"/>
     </w:p>
     <w:p>
       <w:pPr>
@@ -2804,11 +2861,11 @@
       <w:r>
         <w:t xml:space="preserve"> </w:t>
       </w:r>
-      <w:bookmarkStart w:id="30" w:name="_Toc516135246"/>
+      <w:bookmarkStart w:id="28" w:name="_Toc516135246"/>
       <w:r>
         <w:t>Swordfish Basic Web Client Functional Areas</w:t>
       </w:r>
-      <w:bookmarkEnd w:id="30"/>
+      <w:bookmarkEnd w:id="28"/>
       <w:r>
         <w:t xml:space="preserve"> </w:t>
       </w:r>
@@ -2884,27 +2941,27 @@
         <w:pStyle w:val="Heading2"/>
         <w:spacing w:after="0"/>
       </w:pPr>
-      <w:bookmarkStart w:id="31" w:name="_Toc459392124"/>
+      <w:bookmarkStart w:id="29" w:name="_Toc459392124"/>
       <w:r>
         <w:t xml:space="preserve"> </w:t>
       </w:r>
-      <w:bookmarkStart w:id="32" w:name="_Toc495416735"/>
-      <w:bookmarkStart w:id="33" w:name="_Toc495416812"/>
-      <w:bookmarkStart w:id="34" w:name="_Toc495486496"/>
-      <w:bookmarkStart w:id="35" w:name="_Toc505243471"/>
-      <w:bookmarkStart w:id="36" w:name="_Toc516135247"/>
+      <w:bookmarkStart w:id="30" w:name="_Toc495416735"/>
+      <w:bookmarkStart w:id="31" w:name="_Toc495416812"/>
+      <w:bookmarkStart w:id="32" w:name="_Toc495486496"/>
+      <w:bookmarkStart w:id="33" w:name="_Toc505243471"/>
+      <w:bookmarkStart w:id="34" w:name="_Toc516135247"/>
+      <w:bookmarkEnd w:id="29"/>
+      <w:r>
+        <w:t xml:space="preserve">Basic Web Client Application </w:t>
+      </w:r>
+      <w:r>
+        <w:t>Login</w:t>
+      </w:r>
+      <w:bookmarkEnd w:id="30"/>
       <w:bookmarkEnd w:id="31"/>
-      <w:r>
-        <w:t xml:space="preserve">Basic Web Client Application </w:t>
-      </w:r>
-      <w:r>
-        <w:t>Login</w:t>
-      </w:r>
       <w:bookmarkEnd w:id="32"/>
       <w:bookmarkEnd w:id="33"/>
       <w:bookmarkEnd w:id="34"/>
-      <w:bookmarkEnd w:id="35"/>
-      <w:bookmarkEnd w:id="36"/>
     </w:p>
     <w:p/>
     <w:p>
@@ -3029,7 +3086,7 @@
         </w:rPr>
         <w:t xml:space="preserve">: </w:t>
       </w:r>
-      <w:hyperlink r:id="rId11" w:history="1">
+      <w:hyperlink r:id="rId8" w:history="1">
         <w:r>
           <w:rPr>
             <w:rStyle w:val="Hyperlink"/>
@@ -3182,7 +3239,7 @@
                     <pic:cNvPicPr/>
                   </pic:nvPicPr>
                   <pic:blipFill>
-                    <a:blip r:embed="rId12">
+                    <a:blip r:embed="rId9">
                       <a:extLst>
                         <a:ext uri="{28A0092B-C50C-407E-A947-70E740481C1C}">
                           <a14:useLocalDpi xmlns:a14="http://schemas.microsoft.com/office/drawing/2010/main" val="0"/>
@@ -3243,19 +3300,19 @@
       <w:pPr>
         <w:pStyle w:val="Heading2"/>
       </w:pPr>
-      <w:bookmarkStart w:id="37" w:name="_Toc495416740"/>
-      <w:bookmarkStart w:id="38" w:name="_Toc495416817"/>
-      <w:bookmarkStart w:id="39" w:name="_Toc495486500"/>
-      <w:bookmarkStart w:id="40" w:name="_Toc505243478"/>
-      <w:bookmarkStart w:id="41" w:name="_Toc516135248"/>
+      <w:bookmarkStart w:id="35" w:name="_Toc495416740"/>
+      <w:bookmarkStart w:id="36" w:name="_Toc495416817"/>
+      <w:bookmarkStart w:id="37" w:name="_Toc495486500"/>
+      <w:bookmarkStart w:id="38" w:name="_Toc505243478"/>
+      <w:bookmarkStart w:id="39" w:name="_Toc516135248"/>
       <w:r>
         <w:t>Logout</w:t>
       </w:r>
+      <w:bookmarkEnd w:id="35"/>
+      <w:bookmarkEnd w:id="36"/>
       <w:bookmarkEnd w:id="37"/>
       <w:bookmarkEnd w:id="38"/>
       <w:bookmarkEnd w:id="39"/>
-      <w:bookmarkEnd w:id="40"/>
-      <w:bookmarkEnd w:id="41"/>
     </w:p>
     <w:p>
       <w:pPr>
@@ -3382,7 +3439,7 @@
                     <pic:cNvPicPr/>
                   </pic:nvPicPr>
                   <pic:blipFill>
-                    <a:blip r:embed="rId13">
+                    <a:blip r:embed="rId10">
                       <a:extLst>
                         <a:ext uri="{28A0092B-C50C-407E-A947-70E740481C1C}">
                           <a14:useLocalDpi xmlns:a14="http://schemas.microsoft.com/office/drawing/2010/main" val="0"/>
@@ -3440,16 +3497,16 @@
       <w:pPr>
         <w:pStyle w:val="Heading2"/>
       </w:pPr>
-      <w:bookmarkStart w:id="42" w:name="_Toc505243473"/>
-      <w:bookmarkStart w:id="43" w:name="_Toc516135249"/>
+      <w:bookmarkStart w:id="40" w:name="_Toc505243473"/>
+      <w:bookmarkStart w:id="41" w:name="_Toc516135249"/>
       <w:r>
         <w:t>Add Swordfish Service</w:t>
       </w:r>
-      <w:bookmarkEnd w:id="42"/>
+      <w:bookmarkEnd w:id="40"/>
       <w:r>
         <w:t>s</w:t>
       </w:r>
-      <w:bookmarkEnd w:id="43"/>
+      <w:bookmarkEnd w:id="41"/>
     </w:p>
     <w:p>
       <w:pPr>
@@ -3530,7 +3587,7 @@
                     <pic:cNvPicPr/>
                   </pic:nvPicPr>
                   <pic:blipFill>
-                    <a:blip r:embed="rId14"/>
+                    <a:blip r:embed="rId11"/>
                     <a:stretch>
                       <a:fillRect/>
                     </a:stretch>
@@ -3703,7 +3760,7 @@
               </wp:anchor>
             </w:drawing>
           </mc:Choice>
-          <mc:Fallback>
+          <mc:Fallback xmlns:w16se="http://schemas.microsoft.com/office/word/2015/wordml/symex" xmlns:w16cid="http://schemas.microsoft.com/office/word/2016/wordml/cid" xmlns:am3d="http://schemas.microsoft.com/office/drawing/2017/model3d" xmlns:aink="http://schemas.microsoft.com/office/drawing/2016/ink" xmlns:cx8="http://schemas.microsoft.com/office/drawing/2016/5/14/chartex" xmlns:cx7="http://schemas.microsoft.com/office/drawing/2016/5/13/chartex" xmlns:cx6="http://schemas.microsoft.com/office/drawing/2016/5/12/chartex" xmlns:cx5="http://schemas.microsoft.com/office/drawing/2016/5/11/chartex" xmlns:cx4="http://schemas.microsoft.com/office/drawing/2016/5/10/chartex" xmlns:cx3="http://schemas.microsoft.com/office/drawing/2016/5/9/chartex" xmlns:cx2="http://schemas.microsoft.com/office/drawing/2015/10/21/chartex" xmlns:cx1="http://schemas.microsoft.com/office/drawing/2015/9/8/chartex" xmlns:cx="http://schemas.microsoft.com/office/drawing/2014/chartex">
             <w:pict>
               <v:shapetype w14:anchorId="4BCEC07C" id="_x0000_t87" coordsize="21600,21600" o:spt="87" adj="1800,10800" path="m21600,qx10800@0l10800@2qy0@11,10800@3l10800@1qy21600,21600e" filled="f">
                 <v:formulas>
@@ -3831,7 +3888,7 @@
               </wp:anchor>
             </w:drawing>
           </mc:Choice>
-          <mc:Fallback>
+          <mc:Fallback xmlns:w16se="http://schemas.microsoft.com/office/word/2015/wordml/symex" xmlns:w16cid="http://schemas.microsoft.com/office/word/2016/wordml/cid" xmlns:am3d="http://schemas.microsoft.com/office/drawing/2017/model3d" xmlns:aink="http://schemas.microsoft.com/office/drawing/2016/ink" xmlns:cx8="http://schemas.microsoft.com/office/drawing/2016/5/14/chartex" xmlns:cx7="http://schemas.microsoft.com/office/drawing/2016/5/13/chartex" xmlns:cx6="http://schemas.microsoft.com/office/drawing/2016/5/12/chartex" xmlns:cx5="http://schemas.microsoft.com/office/drawing/2016/5/11/chartex" xmlns:cx4="http://schemas.microsoft.com/office/drawing/2016/5/10/chartex" xmlns:cx3="http://schemas.microsoft.com/office/drawing/2016/5/9/chartex" xmlns:cx2="http://schemas.microsoft.com/office/drawing/2015/10/21/chartex" xmlns:cx1="http://schemas.microsoft.com/office/drawing/2015/9/8/chartex" xmlns:cx="http://schemas.microsoft.com/office/drawing/2014/chartex">
             <w:pict>
               <v:shape w14:anchorId="66695237" id="Left Brace 11" o:spid="_x0000_s1026" type="#_x0000_t87" style="position:absolute;margin-left:125.65pt;margin-top:5.4pt;width:29.75pt;height:32.95pt;rotation:-90;z-index:251661312;visibility:visible;mso-wrap-style:square;mso-width-percent:0;mso-height-percent:0;mso-wrap-distance-left:9pt;mso-wrap-distance-top:0;mso-wrap-distance-right:9pt;mso-wrap-distance-bottom:0;mso-position-horizontal:absolute;mso-position-horizontal-relative:text;mso-position-vertical:absolute;mso-position-vertical-relative:text;mso-width-percent:0;mso-height-percent:0;mso-width-relative:margin;mso-height-relative:margin;v-text-anchor:middle" o:gfxdata="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" adj="1627" strokecolor="#e36c0a [2409]"/>
             </w:pict>
@@ -3945,7 +4002,7 @@
                     <pic:cNvPicPr/>
                   </pic:nvPicPr>
                   <pic:blipFill>
-                    <a:blip r:embed="rId15"/>
+                    <a:blip r:embed="rId12"/>
                     <a:stretch>
                       <a:fillRect/>
                     </a:stretch>
@@ -3998,7 +4055,7 @@
                     <pic:cNvPicPr/>
                   </pic:nvPicPr>
                   <pic:blipFill>
-                    <a:blip r:embed="rId16"/>
+                    <a:blip r:embed="rId13"/>
                     <a:stretch>
                       <a:fillRect/>
                     </a:stretch>
@@ -4058,7 +4115,7 @@
                     <pic:cNvPicPr/>
                   </pic:nvPicPr>
                   <pic:blipFill>
-                    <a:blip r:embed="rId17"/>
+                    <a:blip r:embed="rId14"/>
                     <a:stretch>
                       <a:fillRect/>
                     </a:stretch>
@@ -4139,7 +4196,7 @@
                     <pic:cNvPicPr/>
                   </pic:nvPicPr>
                   <pic:blipFill>
-                    <a:blip r:embed="rId18">
+                    <a:blip r:embed="rId15">
                       <a:extLst>
                         <a:ext uri="{28A0092B-C50C-407E-A947-70E740481C1C}">
                           <a14:useLocalDpi xmlns:a14="http://schemas.microsoft.com/office/drawing/2010/main" val="0"/>
@@ -4234,7 +4291,7 @@
                     <pic:cNvPicPr/>
                   </pic:nvPicPr>
                   <pic:blipFill>
-                    <a:blip r:embed="rId19"/>
+                    <a:blip r:embed="rId16"/>
                     <a:stretch>
                       <a:fillRect/>
                     </a:stretch>
@@ -4303,7 +4360,7 @@
                     <pic:cNvPicPr/>
                   </pic:nvPicPr>
                   <pic:blipFill>
-                    <a:blip r:embed="rId20"/>
+                    <a:blip r:embed="rId17"/>
                     <a:stretch>
                       <a:fillRect/>
                     </a:stretch>
@@ -4359,7 +4416,7 @@
                     <pic:cNvPicPr/>
                   </pic:nvPicPr>
                   <pic:blipFill>
-                    <a:blip r:embed="rId21"/>
+                    <a:blip r:embed="rId18"/>
                     <a:stretch>
                       <a:fillRect/>
                     </a:stretch>
@@ -4406,16 +4463,16 @@
       <w:pPr>
         <w:pStyle w:val="Heading2"/>
       </w:pPr>
-      <w:bookmarkStart w:id="44" w:name="_Toc505243474"/>
+      <w:bookmarkStart w:id="42" w:name="_Toc505243474"/>
       <w:r>
         <w:t xml:space="preserve"> </w:t>
       </w:r>
-      <w:bookmarkStart w:id="45" w:name="_Toc516135250"/>
+      <w:bookmarkStart w:id="43" w:name="_Toc516135250"/>
       <w:r>
         <w:t>Delete Swordfish Service</w:t>
       </w:r>
-      <w:bookmarkEnd w:id="44"/>
-      <w:bookmarkEnd w:id="45"/>
+      <w:bookmarkEnd w:id="42"/>
+      <w:bookmarkEnd w:id="43"/>
       <w:r>
         <w:t xml:space="preserve">    </w:t>
       </w:r>
@@ -4502,7 +4559,7 @@
                     <pic:cNvPicPr/>
                   </pic:nvPicPr>
                   <pic:blipFill>
-                    <a:blip r:embed="rId22">
+                    <a:blip r:embed="rId19">
                       <a:extLst>
                         <a:ext uri="{28A0092B-C50C-407E-A947-70E740481C1C}">
                           <a14:useLocalDpi xmlns:a14="http://schemas.microsoft.com/office/drawing/2010/main" val="0"/>
@@ -4595,7 +4652,7 @@
                     <pic:cNvPicPr/>
                   </pic:nvPicPr>
                   <pic:blipFill>
-                    <a:blip r:embed="rId23"/>
+                    <a:blip r:embed="rId20"/>
                     <a:stretch>
                       <a:fillRect/>
                     </a:stretch>
@@ -4667,16 +4724,16 @@
       <w:pPr>
         <w:pStyle w:val="Heading2"/>
       </w:pPr>
-      <w:bookmarkStart w:id="46" w:name="_Toc505243475"/>
+      <w:bookmarkStart w:id="44" w:name="_Toc505243475"/>
       <w:r>
         <w:t xml:space="preserve"> </w:t>
       </w:r>
-      <w:bookmarkStart w:id="47" w:name="_Toc516135251"/>
+      <w:bookmarkStart w:id="45" w:name="_Toc516135251"/>
       <w:r>
         <w:t>Add Collection</w:t>
       </w:r>
-      <w:bookmarkEnd w:id="46"/>
-      <w:bookmarkEnd w:id="47"/>
+      <w:bookmarkEnd w:id="44"/>
+      <w:bookmarkEnd w:id="45"/>
     </w:p>
     <w:p>
       <w:r>
@@ -4699,6 +4756,243 @@
             <wp:extent cx="5778500" cy="3774332"/>
             <wp:effectExtent l="0" t="0" r="0" b="0"/>
             <wp:docPr id="4" name="Picture 4"/>
+            <wp:cNvGraphicFramePr>
+              <a:graphicFrameLocks xmlns:a="http://schemas.openxmlformats.org/drawingml/2006/main" noChangeAspect="1"/>
+            </wp:cNvGraphicFramePr>
+            <a:graphic xmlns:a="http://schemas.openxmlformats.org/drawingml/2006/main">
+              <a:graphicData uri="http://schemas.openxmlformats.org/drawingml/2006/picture">
+                <pic:pic xmlns:pic="http://schemas.openxmlformats.org/drawingml/2006/picture">
+                  <pic:nvPicPr>
+                    <pic:cNvPr id="0" name="Untitled.png"/>
+                    <pic:cNvPicPr/>
+                  </pic:nvPicPr>
+                  <pic:blipFill>
+                    <a:blip r:embed="rId21">
+                      <a:extLst>
+                        <a:ext uri="{28A0092B-C50C-407E-A947-70E740481C1C}">
+                          <a14:useLocalDpi xmlns:a14="http://schemas.microsoft.com/office/drawing/2010/main" val="0"/>
+                        </a:ext>
+                      </a:extLst>
+                    </a:blip>
+                    <a:stretch>
+                      <a:fillRect/>
+                    </a:stretch>
+                  </pic:blipFill>
+                  <pic:spPr>
+                    <a:xfrm>
+                      <a:off x="0" y="0"/>
+                      <a:ext cx="5783803" cy="3777795"/>
+                    </a:xfrm>
+                    <a:prstGeom prst="rect">
+                      <a:avLst/>
+                    </a:prstGeom>
+                  </pic:spPr>
+                </pic:pic>
+              </a:graphicData>
+            </a:graphic>
+          </wp:inline>
+        </w:drawing>
+      </w:r>
+    </w:p>
+    <w:p>
+      <w:r>
+        <w:t xml:space="preserve">  </w:t>
+      </w:r>
+    </w:p>
+    <w:p>
+      <w:pPr>
+        <w:pStyle w:val="Heading2"/>
+      </w:pPr>
+      <w:bookmarkStart w:id="46" w:name="_Toc505243476"/>
+      <w:bookmarkStart w:id="47" w:name="_Toc516135252"/>
+      <w:r>
+        <w:t>Delete Collection</w:t>
+      </w:r>
+      <w:bookmarkEnd w:id="46"/>
+      <w:bookmarkEnd w:id="47"/>
+    </w:p>
+    <w:p>
+      <w:r>
+        <w:t xml:space="preserve">         An ‘remove’ option is provided at collection level to remove existing collection.</w:t>
+      </w:r>
+    </w:p>
+    <w:p/>
+    <w:p>
+      <w:r>
+        <w:rPr>
+          <w:noProof/>
+          <w:lang w:val="en-US"/>
+        </w:rPr>
+        <w:drawing>
+          <wp:inline distT="0" distB="0" distL="0" distR="0" wp14:anchorId="27FF65C9" wp14:editId="0BF092A2">
+            <wp:extent cx="5778500" cy="2983230"/>
+            <wp:effectExtent l="0" t="0" r="0" b="7620"/>
+            <wp:docPr id="27" name="Picture 27"/>
+            <wp:cNvGraphicFramePr>
+              <a:graphicFrameLocks xmlns:a="http://schemas.openxmlformats.org/drawingml/2006/main" noChangeAspect="1"/>
+            </wp:cNvGraphicFramePr>
+            <a:graphic xmlns:a="http://schemas.openxmlformats.org/drawingml/2006/main">
+              <a:graphicData uri="http://schemas.openxmlformats.org/drawingml/2006/picture">
+                <pic:pic xmlns:pic="http://schemas.openxmlformats.org/drawingml/2006/picture">
+                  <pic:nvPicPr>
+                    <pic:cNvPr id="27" name="Untitled.png"/>
+                    <pic:cNvPicPr/>
+                  </pic:nvPicPr>
+                  <pic:blipFill>
+                    <a:blip r:embed="rId22">
+                      <a:extLst>
+                        <a:ext uri="{28A0092B-C50C-407E-A947-70E740481C1C}">
+                          <a14:useLocalDpi xmlns:a14="http://schemas.microsoft.com/office/drawing/2010/main" val="0"/>
+                        </a:ext>
+                      </a:extLst>
+                    </a:blip>
+                    <a:stretch>
+                      <a:fillRect/>
+                    </a:stretch>
+                  </pic:blipFill>
+                  <pic:spPr>
+                    <a:xfrm>
+                      <a:off x="0" y="0"/>
+                      <a:ext cx="5778500" cy="2983230"/>
+                    </a:xfrm>
+                    <a:prstGeom prst="rect">
+                      <a:avLst/>
+                    </a:prstGeom>
+                  </pic:spPr>
+                </pic:pic>
+              </a:graphicData>
+            </a:graphic>
+          </wp:inline>
+        </w:drawing>
+      </w:r>
+    </w:p>
+    <w:p/>
+    <w:p>
+      <w:pPr>
+        <w:pStyle w:val="Heading2"/>
+      </w:pPr>
+      <w:bookmarkStart w:id="48" w:name="_Toc505243477"/>
+      <w:bookmarkStart w:id="49" w:name="_Toc516135253"/>
+      <w:r>
+        <w:t>Edit Properties</w:t>
+      </w:r>
+      <w:bookmarkEnd w:id="48"/>
+      <w:bookmarkEnd w:id="49"/>
+    </w:p>
+    <w:p>
+      <w:pPr>
+        <w:pStyle w:val="ListParagraph"/>
+        <w:numPr>
+          <w:ilvl w:val="0"/>
+          <w:numId w:val="15"/>
+        </w:numPr>
+      </w:pPr>
+      <w:r>
+        <w:t>A series of options are provided to edit, save or cancel the changes made to the existing properties.</w:t>
+      </w:r>
+    </w:p>
+    <w:p>
+      <w:pPr>
+        <w:pStyle w:val="ListParagraph"/>
+        <w:numPr>
+          <w:ilvl w:val="0"/>
+          <w:numId w:val="15"/>
+        </w:numPr>
+      </w:pPr>
+      <w:r>
+        <w:lastRenderedPageBreak/>
+        <w:t>User can click on the pencil icon on the properties tab to edit the existing properties</w:t>
+      </w:r>
+    </w:p>
+    <w:p>
+      <w:r>
+        <w:t xml:space="preserve"> </w:t>
+      </w:r>
+      <w:r>
+        <w:rPr>
+          <w:noProof/>
+          <w:lang w:val="en-US"/>
+        </w:rPr>
+        <w:drawing>
+          <wp:inline distT="0" distB="0" distL="0" distR="0" wp14:anchorId="273616B0" wp14:editId="61111C80">
+            <wp:extent cx="5778500" cy="2887345"/>
+            <wp:effectExtent l="0" t="0" r="0" b="8255"/>
+            <wp:docPr id="12" name="Picture 12"/>
+            <wp:cNvGraphicFramePr>
+              <a:graphicFrameLocks xmlns:a="http://schemas.openxmlformats.org/drawingml/2006/main" noChangeAspect="1"/>
+            </wp:cNvGraphicFramePr>
+            <a:graphic xmlns:a="http://schemas.openxmlformats.org/drawingml/2006/main">
+              <a:graphicData uri="http://schemas.openxmlformats.org/drawingml/2006/picture">
+                <pic:pic xmlns:pic="http://schemas.openxmlformats.org/drawingml/2006/picture">
+                  <pic:nvPicPr>
+                    <pic:cNvPr id="0" name="Untitled.png"/>
+                    <pic:cNvPicPr/>
+                  </pic:nvPicPr>
+                  <pic:blipFill>
+                    <a:blip r:embed="rId23">
+                      <a:extLst>
+                        <a:ext uri="{28A0092B-C50C-407E-A947-70E740481C1C}">
+                          <a14:useLocalDpi xmlns:a14="http://schemas.microsoft.com/office/drawing/2010/main" val="0"/>
+                        </a:ext>
+                      </a:extLst>
+                    </a:blip>
+                    <a:stretch>
+                      <a:fillRect/>
+                    </a:stretch>
+                  </pic:blipFill>
+                  <pic:spPr>
+                    <a:xfrm>
+                      <a:off x="0" y="0"/>
+                      <a:ext cx="5778500" cy="2887345"/>
+                    </a:xfrm>
+                    <a:prstGeom prst="rect">
+                      <a:avLst/>
+                    </a:prstGeom>
+                  </pic:spPr>
+                </pic:pic>
+              </a:graphicData>
+            </a:graphic>
+          </wp:inline>
+        </w:drawing>
+      </w:r>
+    </w:p>
+    <w:p/>
+    <w:p>
+      <w:pPr>
+        <w:pStyle w:val="ListParagraph"/>
+        <w:numPr>
+          <w:ilvl w:val="0"/>
+          <w:numId w:val="18"/>
+        </w:numPr>
+      </w:pPr>
+      <w:r>
+        <w:t>On Edit, user can save the changes or cancel them</w:t>
+      </w:r>
+    </w:p>
+    <w:p>
+      <w:pPr>
+        <w:pStyle w:val="ListParagraph"/>
+      </w:pPr>
+    </w:p>
+    <w:p>
+      <w:pPr>
+        <w:pStyle w:val="ListParagraph"/>
+      </w:pPr>
+    </w:p>
+    <w:p>
+      <w:pPr>
+        <w:pStyle w:val="ListParagraph"/>
+      </w:pPr>
+      <w:r>
+        <w:rPr>
+          <w:noProof/>
+          <w:lang w:val="en-US"/>
+        </w:rPr>
+        <w:drawing>
+          <wp:inline distT="0" distB="0" distL="0" distR="0" wp14:anchorId="687F4E0A" wp14:editId="76E1B2EA">
+            <wp:extent cx="5778500" cy="3566160"/>
+            <wp:effectExtent l="0" t="0" r="0" b="0"/>
+            <wp:docPr id="14" name="Picture 14"/>
             <wp:cNvGraphicFramePr>
               <a:graphicFrameLocks xmlns:a="http://schemas.openxmlformats.org/drawingml/2006/main" noChangeAspect="1"/>
             </wp:cNvGraphicFramePr>
@@ -4724,7 +5018,7 @@
                   <pic:spPr>
                     <a:xfrm>
                       <a:off x="0" y="0"/>
-                      <a:ext cx="5783803" cy="3777795"/>
+                      <a:ext cx="5778500" cy="3566160"/>
                     </a:xfrm>
                     <a:prstGeom prst="rect">
                       <a:avLst/>
@@ -4738,39 +5032,25 @@
       </w:r>
     </w:p>
     <w:p>
-      <w:r>
-        <w:t xml:space="preserve">  </w:t>
-      </w:r>
-    </w:p>
-    <w:p>
-      <w:pPr>
-        <w:pStyle w:val="Heading2"/>
-      </w:pPr>
-      <w:bookmarkStart w:id="48" w:name="_Toc505243476"/>
-      <w:bookmarkStart w:id="49" w:name="_Toc516135252"/>
-      <w:r>
-        <w:t>Delete Collection</w:t>
-      </w:r>
-      <w:bookmarkEnd w:id="48"/>
-      <w:bookmarkEnd w:id="49"/>
-    </w:p>
-    <w:p>
-      <w:r>
-        <w:t xml:space="preserve">         An ‘remove’ option is provided at collection level to remove existing collection.</w:t>
-      </w:r>
-    </w:p>
-    <w:p/>
-    <w:p>
+      <w:pPr>
+        <w:pStyle w:val="ListParagraph"/>
+      </w:pPr>
+    </w:p>
+    <w:p>
+      <w:pPr>
+        <w:pStyle w:val="ListParagraph"/>
+      </w:pPr>
       <w:r>
         <w:rPr>
           <w:noProof/>
           <w:lang w:val="en-US"/>
         </w:rPr>
+        <w:lastRenderedPageBreak/>
         <w:drawing>
-          <wp:inline distT="0" distB="0" distL="0" distR="0" wp14:anchorId="27FF65C9" wp14:editId="0BF092A2">
-            <wp:extent cx="5778500" cy="2983230"/>
-            <wp:effectExtent l="0" t="0" r="0" b="7620"/>
-            <wp:docPr id="27" name="Picture 27"/>
+          <wp:inline distT="0" distB="0" distL="0" distR="0" wp14:anchorId="4B99C0AE" wp14:editId="6481AED9">
+            <wp:extent cx="5778500" cy="3410585"/>
+            <wp:effectExtent l="0" t="0" r="0" b="0"/>
+            <wp:docPr id="20" name="Picture 20"/>
             <wp:cNvGraphicFramePr>
               <a:graphicFrameLocks xmlns:a="http://schemas.openxmlformats.org/drawingml/2006/main" noChangeAspect="1"/>
             </wp:cNvGraphicFramePr>
@@ -4778,7 +5058,7 @@
               <a:graphicData uri="http://schemas.openxmlformats.org/drawingml/2006/picture">
                 <pic:pic xmlns:pic="http://schemas.openxmlformats.org/drawingml/2006/picture">
                   <pic:nvPicPr>
-                    <pic:cNvPr id="27" name="Untitled.png"/>
+                    <pic:cNvPr id="0" name="Untitled.png"/>
                     <pic:cNvPicPr/>
                   </pic:nvPicPr>
                   <pic:blipFill>
@@ -4796,7 +5076,7 @@
                   <pic:spPr>
                     <a:xfrm>
                       <a:off x="0" y="0"/>
-                      <a:ext cx="5778500" cy="2983230"/>
+                      <a:ext cx="5778500" cy="3410585"/>
                     </a:xfrm>
                     <a:prstGeom prst="rect">
                       <a:avLst/>
@@ -4809,58 +5089,49 @@
         </w:drawing>
       </w:r>
     </w:p>
-    <w:p/>
-    <w:p>
-      <w:pPr>
-        <w:pStyle w:val="Heading2"/>
-      </w:pPr>
-      <w:bookmarkStart w:id="50" w:name="_Toc505243477"/>
-      <w:bookmarkStart w:id="51" w:name="_Toc516135253"/>
-      <w:r>
-        <w:t>Edit Properties</w:t>
-      </w:r>
-      <w:bookmarkEnd w:id="50"/>
-      <w:bookmarkEnd w:id="51"/>
+    <w:p>
+      <w:pPr>
+        <w:pStyle w:val="ListParagraph"/>
+      </w:pPr>
     </w:p>
     <w:p>
       <w:pPr>
         <w:pStyle w:val="ListParagraph"/>
         <w:numPr>
           <w:ilvl w:val="0"/>
-          <w:numId w:val="15"/>
+          <w:numId w:val="18"/>
         </w:numPr>
       </w:pPr>
       <w:r>
-        <w:t>A series of options are provided to edit, save or cancel the changes made to the existing properties.</w:t>
+        <w:t>Without refreshing the entire page, a refresh option is provided at the blade level to view the immediate changes made</w:t>
       </w:r>
     </w:p>
     <w:p>
       <w:pPr>
         <w:pStyle w:val="ListParagraph"/>
-        <w:numPr>
-          <w:ilvl w:val="0"/>
-          <w:numId w:val="15"/>
-        </w:numPr>
-      </w:pPr>
-      <w:r>
-        <w:lastRenderedPageBreak/>
-        <w:t>User can click on the pencil icon on the properties tab to edit the existing properties</w:t>
-      </w:r>
-    </w:p>
-    <w:p>
-      <w:r>
-        <w:t xml:space="preserve"> </w:t>
-      </w:r>
-      <w:r>
-        <w:rPr>
+      </w:pPr>
+    </w:p>
+    <w:p>
+      <w:pPr>
+        <w:pStyle w:val="ListParagraph"/>
+      </w:pPr>
+    </w:p>
+    <w:p>
+      <w:pPr>
+        <w:pStyle w:val="ListParagraph"/>
+      </w:pPr>
+      <w:r>
+        <w:rPr>
+          <w:rFonts w:ascii="Calibri" w:hAnsi="Calibri" w:cs="Calibri"/>
           <w:noProof/>
+          <w:szCs w:val="24"/>
           <w:lang w:val="en-US"/>
         </w:rPr>
         <w:drawing>
-          <wp:inline distT="0" distB="0" distL="0" distR="0" wp14:anchorId="273616B0" wp14:editId="61111C80">
-            <wp:extent cx="5778500" cy="2887345"/>
-            <wp:effectExtent l="0" t="0" r="0" b="8255"/>
-            <wp:docPr id="12" name="Picture 12"/>
+          <wp:inline distT="0" distB="0" distL="0" distR="0" wp14:anchorId="5E1D9A4A" wp14:editId="30B4F275">
+            <wp:extent cx="5778500" cy="3459480"/>
+            <wp:effectExtent l="0" t="0" r="0" b="7620"/>
+            <wp:docPr id="21" name="Picture 21"/>
             <wp:cNvGraphicFramePr>
               <a:graphicFrameLocks xmlns:a="http://schemas.openxmlformats.org/drawingml/2006/main" noChangeAspect="1"/>
             </wp:cNvGraphicFramePr>
@@ -4886,220 +5157,6 @@
                   <pic:spPr>
                     <a:xfrm>
                       <a:off x="0" y="0"/>
-                      <a:ext cx="5778500" cy="2887345"/>
-                    </a:xfrm>
-                    <a:prstGeom prst="rect">
-                      <a:avLst/>
-                    </a:prstGeom>
-                  </pic:spPr>
-                </pic:pic>
-              </a:graphicData>
-            </a:graphic>
-          </wp:inline>
-        </w:drawing>
-      </w:r>
-    </w:p>
-    <w:p/>
-    <w:p>
-      <w:pPr>
-        <w:pStyle w:val="ListParagraph"/>
-        <w:numPr>
-          <w:ilvl w:val="0"/>
-          <w:numId w:val="18"/>
-        </w:numPr>
-      </w:pPr>
-      <w:r>
-        <w:t>On Edit, user can save the changes or cancel them</w:t>
-      </w:r>
-    </w:p>
-    <w:p>
-      <w:pPr>
-        <w:pStyle w:val="ListParagraph"/>
-      </w:pPr>
-    </w:p>
-    <w:p>
-      <w:pPr>
-        <w:pStyle w:val="ListParagraph"/>
-      </w:pPr>
-    </w:p>
-    <w:p>
-      <w:pPr>
-        <w:pStyle w:val="ListParagraph"/>
-      </w:pPr>
-      <w:r>
-        <w:rPr>
-          <w:noProof/>
-          <w:lang w:val="en-US"/>
-        </w:rPr>
-        <w:drawing>
-          <wp:inline distT="0" distB="0" distL="0" distR="0" wp14:anchorId="687F4E0A" wp14:editId="76E1B2EA">
-            <wp:extent cx="5778500" cy="3566160"/>
-            <wp:effectExtent l="0" t="0" r="0" b="0"/>
-            <wp:docPr id="14" name="Picture 14"/>
-            <wp:cNvGraphicFramePr>
-              <a:graphicFrameLocks xmlns:a="http://schemas.openxmlformats.org/drawingml/2006/main" noChangeAspect="1"/>
-            </wp:cNvGraphicFramePr>
-            <a:graphic xmlns:a="http://schemas.openxmlformats.org/drawingml/2006/main">
-              <a:graphicData uri="http://schemas.openxmlformats.org/drawingml/2006/picture">
-                <pic:pic xmlns:pic="http://schemas.openxmlformats.org/drawingml/2006/picture">
-                  <pic:nvPicPr>
-                    <pic:cNvPr id="0" name="Untitled.png"/>
-                    <pic:cNvPicPr/>
-                  </pic:nvPicPr>
-                  <pic:blipFill>
-                    <a:blip r:embed="rId27">
-                      <a:extLst>
-                        <a:ext uri="{28A0092B-C50C-407E-A947-70E740481C1C}">
-                          <a14:useLocalDpi xmlns:a14="http://schemas.microsoft.com/office/drawing/2010/main" val="0"/>
-                        </a:ext>
-                      </a:extLst>
-                    </a:blip>
-                    <a:stretch>
-                      <a:fillRect/>
-                    </a:stretch>
-                  </pic:blipFill>
-                  <pic:spPr>
-                    <a:xfrm>
-                      <a:off x="0" y="0"/>
-                      <a:ext cx="5778500" cy="3566160"/>
-                    </a:xfrm>
-                    <a:prstGeom prst="rect">
-                      <a:avLst/>
-                    </a:prstGeom>
-                  </pic:spPr>
-                </pic:pic>
-              </a:graphicData>
-            </a:graphic>
-          </wp:inline>
-        </w:drawing>
-      </w:r>
-    </w:p>
-    <w:p>
-      <w:pPr>
-        <w:pStyle w:val="ListParagraph"/>
-      </w:pPr>
-    </w:p>
-    <w:p>
-      <w:pPr>
-        <w:pStyle w:val="ListParagraph"/>
-      </w:pPr>
-      <w:r>
-        <w:rPr>
-          <w:noProof/>
-          <w:lang w:val="en-US"/>
-        </w:rPr>
-        <w:lastRenderedPageBreak/>
-        <w:drawing>
-          <wp:inline distT="0" distB="0" distL="0" distR="0" wp14:anchorId="4B99C0AE" wp14:editId="6481AED9">
-            <wp:extent cx="5778500" cy="3410585"/>
-            <wp:effectExtent l="0" t="0" r="0" b="0"/>
-            <wp:docPr id="20" name="Picture 20"/>
-            <wp:cNvGraphicFramePr>
-              <a:graphicFrameLocks xmlns:a="http://schemas.openxmlformats.org/drawingml/2006/main" noChangeAspect="1"/>
-            </wp:cNvGraphicFramePr>
-            <a:graphic xmlns:a="http://schemas.openxmlformats.org/drawingml/2006/main">
-              <a:graphicData uri="http://schemas.openxmlformats.org/drawingml/2006/picture">
-                <pic:pic xmlns:pic="http://schemas.openxmlformats.org/drawingml/2006/picture">
-                  <pic:nvPicPr>
-                    <pic:cNvPr id="0" name="Untitled.png"/>
-                    <pic:cNvPicPr/>
-                  </pic:nvPicPr>
-                  <pic:blipFill>
-                    <a:blip r:embed="rId28">
-                      <a:extLst>
-                        <a:ext uri="{28A0092B-C50C-407E-A947-70E740481C1C}">
-                          <a14:useLocalDpi xmlns:a14="http://schemas.microsoft.com/office/drawing/2010/main" val="0"/>
-                        </a:ext>
-                      </a:extLst>
-                    </a:blip>
-                    <a:stretch>
-                      <a:fillRect/>
-                    </a:stretch>
-                  </pic:blipFill>
-                  <pic:spPr>
-                    <a:xfrm>
-                      <a:off x="0" y="0"/>
-                      <a:ext cx="5778500" cy="3410585"/>
-                    </a:xfrm>
-                    <a:prstGeom prst="rect">
-                      <a:avLst/>
-                    </a:prstGeom>
-                  </pic:spPr>
-                </pic:pic>
-              </a:graphicData>
-            </a:graphic>
-          </wp:inline>
-        </w:drawing>
-      </w:r>
-    </w:p>
-    <w:p>
-      <w:pPr>
-        <w:pStyle w:val="ListParagraph"/>
-      </w:pPr>
-    </w:p>
-    <w:p>
-      <w:pPr>
-        <w:pStyle w:val="ListParagraph"/>
-        <w:numPr>
-          <w:ilvl w:val="0"/>
-          <w:numId w:val="18"/>
-        </w:numPr>
-      </w:pPr>
-      <w:r>
-        <w:t>Without refreshing the entire page, a refresh option is provided at the blade level to view the immediate changes made</w:t>
-      </w:r>
-    </w:p>
-    <w:p>
-      <w:pPr>
-        <w:pStyle w:val="ListParagraph"/>
-      </w:pPr>
-    </w:p>
-    <w:p>
-      <w:pPr>
-        <w:pStyle w:val="ListParagraph"/>
-      </w:pPr>
-    </w:p>
-    <w:p>
-      <w:pPr>
-        <w:pStyle w:val="ListParagraph"/>
-      </w:pPr>
-      <w:r>
-        <w:rPr>
-          <w:rFonts w:ascii="Calibri" w:hAnsi="Calibri" w:cs="Calibri"/>
-          <w:noProof/>
-          <w:szCs w:val="24"/>
-          <w:lang w:val="en-US"/>
-        </w:rPr>
-        <w:drawing>
-          <wp:inline distT="0" distB="0" distL="0" distR="0" wp14:anchorId="5E1D9A4A" wp14:editId="30B4F275">
-            <wp:extent cx="5778500" cy="3459480"/>
-            <wp:effectExtent l="0" t="0" r="0" b="7620"/>
-            <wp:docPr id="21" name="Picture 21"/>
-            <wp:cNvGraphicFramePr>
-              <a:graphicFrameLocks xmlns:a="http://schemas.openxmlformats.org/drawingml/2006/main" noChangeAspect="1"/>
-            </wp:cNvGraphicFramePr>
-            <a:graphic xmlns:a="http://schemas.openxmlformats.org/drawingml/2006/main">
-              <a:graphicData uri="http://schemas.openxmlformats.org/drawingml/2006/picture">
-                <pic:pic xmlns:pic="http://schemas.openxmlformats.org/drawingml/2006/picture">
-                  <pic:nvPicPr>
-                    <pic:cNvPr id="0" name="Untitled.png"/>
-                    <pic:cNvPicPr/>
-                  </pic:nvPicPr>
-                  <pic:blipFill>
-                    <a:blip r:embed="rId29">
-                      <a:extLst>
-                        <a:ext uri="{28A0092B-C50C-407E-A947-70E740481C1C}">
-                          <a14:useLocalDpi xmlns:a14="http://schemas.microsoft.com/office/drawing/2010/main" val="0"/>
-                        </a:ext>
-                      </a:extLst>
-                    </a:blip>
-                    <a:stretch>
-                      <a:fillRect/>
-                    </a:stretch>
-                  </pic:blipFill>
-                  <pic:spPr>
-                    <a:xfrm>
-                      <a:off x="0" y="0"/>
                       <a:ext cx="5778500" cy="3459480"/>
                     </a:xfrm>
                     <a:prstGeom prst="rect">
@@ -5121,57 +5178,13 @@
       </w:pPr>
     </w:p>
     <w:sectPr>
-      <w:headerReference w:type="default" r:id="rId30"/>
+      <w:headerReference w:type="default" r:id="rId27"/>
       <w:pgSz w:w="11907" w:h="16840"/>
       <w:pgMar w:top="1276" w:right="1247" w:bottom="1560" w:left="1276" w:header="851" w:footer="1247" w:gutter="284"/>
       <w:cols w:space="720"/>
     </w:sectPr>
   </w:body>
 </w:document>
-</file>
-
-<file path=word/comments.xml><?xml version="1.0" encoding="utf-8"?>
-<w:comments xmlns:wpc="http://schemas.microsoft.com/office/word/2010/wordprocessingCanvas" xmlns:cx="http://schemas.microsoft.com/office/drawing/2014/chartex" xmlns:cx1="http://schemas.microsoft.com/office/drawing/2015/9/8/chartex" xmlns:cx2="http://schemas.microsoft.com/office/drawing/2015/10/21/chartex" xmlns:cx3="http://schemas.microsoft.com/office/drawing/2016/5/9/chartex" xmlns:cx4="http://schemas.microsoft.com/office/drawing/2016/5/10/chartex" xmlns:cx5="http://schemas.microsoft.com/office/drawing/2016/5/11/chartex" xmlns:cx6="http://schemas.microsoft.com/office/drawing/2016/5/12/chartex" xmlns:cx7="http://schemas.microsoft.com/office/drawing/2016/5/13/chartex" xmlns:cx8="http://schemas.microsoft.com/office/drawing/2016/5/14/chartex" xmlns:mc="http://schemas.openxmlformats.org/markup-compatibility/2006" xmlns:aink="http://schemas.microsoft.com/office/drawing/2016/ink" xmlns:am3d="http://schemas.microsoft.com/office/drawing/2017/model3d" xmlns:o="urn:schemas-microsoft-com:office:office" xmlns:r="http://schemas.openxmlformats.org/officeDocument/2006/relationships" xmlns:m="http://schemas.openxmlformats.org/officeDocument/2006/math" xmlns:v="urn:schemas-microsoft-com:vml" xmlns:wp14="http://schemas.microsoft.com/office/word/2010/wordprocessingDrawing" xmlns:wp="http://schemas.openxmlformats.org/drawingml/2006/wordprocessingDrawing" xmlns:w10="urn:schemas-microsoft-com:office:word" xmlns:w="http://schemas.openxmlformats.org/wordprocessingml/2006/main" xmlns:w14="http://schemas.microsoft.com/office/word/2010/wordml" xmlns:w15="http://schemas.microsoft.com/office/word/2012/wordml" xmlns:w16cid="http://schemas.microsoft.com/office/word/2016/wordml/cid" xmlns:w16se="http://schemas.microsoft.com/office/word/2015/wordml/symex" xmlns:wpg="http://schemas.microsoft.com/office/word/2010/wordprocessingGroup" xmlns:wpi="http://schemas.microsoft.com/office/word/2010/wordprocessingInk" xmlns:wne="http://schemas.microsoft.com/office/word/2006/wordml" xmlns:wps="http://schemas.microsoft.com/office/word/2010/wordprocessingShape" mc:Ignorable="w14 w15 w16se w16cid wp14">
-  <w:comment w:id="24" w:author="Richelle Ahlvers" w:date="2018-06-06T14:57:00Z" w:initials="RA">
-    <w:p>
-      <w:pPr>
-        <w:pStyle w:val="CommentText"/>
-      </w:pPr>
-      <w:r>
-        <w:rPr>
-          <w:rStyle w:val="CommentReference"/>
-        </w:rPr>
-        <w:annotationRef/>
-      </w:r>
-      <w:r>
-        <w:t>What goes here????</w:t>
-      </w:r>
-    </w:p>
-  </w:comment>
-  <w:comment w:id="27" w:author="Richelle Ahlvers" w:date="2018-06-06T16:44:00Z" w:initials="RA">
-    <w:p>
-      <w:pPr>
-        <w:pStyle w:val="CommentText"/>
-      </w:pPr>
-      <w:r>
-        <w:rPr>
-          <w:rStyle w:val="CommentReference"/>
-        </w:rPr>
-        <w:annotationRef/>
-      </w:r>
-      <w:r>
-        <w:t>Add a section on default web server and port configuration.</w:t>
-      </w:r>
-    </w:p>
-  </w:comment>
-</w:comments>
-</file>
-
-<file path=word/commentsExtended.xml><?xml version="1.0" encoding="utf-8"?>
-<w15:commentsEx xmlns:wpc="http://schemas.microsoft.com/office/word/2010/wordprocessingCanvas" xmlns:cx="http://schemas.microsoft.com/office/drawing/2014/chartex" xmlns:cx1="http://schemas.microsoft.com/office/drawing/2015/9/8/chartex" xmlns:cx2="http://schemas.microsoft.com/office/drawing/2015/10/21/chartex" xmlns:cx3="http://schemas.microsoft.com/office/drawing/2016/5/9/chartex" xmlns:cx4="http://schemas.microsoft.com/office/drawing/2016/5/10/chartex" xmlns:cx5="http://schemas.microsoft.com/office/drawing/2016/5/11/chartex" xmlns:cx6="http://schemas.microsoft.com/office/drawing/2016/5/12/chartex" xmlns:cx7="http://schemas.microsoft.com/office/drawing/2016/5/13/chartex" xmlns:cx8="http://schemas.microsoft.com/office/drawing/2016/5/14/chartex" xmlns:mc="http://schemas.openxmlformats.org/markup-compatibility/2006" xmlns:aink="http://schemas.microsoft.com/office/drawing/2016/ink" xmlns:am3d="http://schemas.microsoft.com/office/drawing/2017/model3d" xmlns:o="urn:schemas-microsoft-com:office:office" xmlns:r="http://schemas.openxmlformats.org/officeDocument/2006/relationships" xmlns:m="http://schemas.openxmlformats.org/officeDocument/2006/math" xmlns:v="urn:schemas-microsoft-com:vml" xmlns:wp14="http://schemas.microsoft.com/office/word/2010/wordprocessingDrawing" xmlns:wp="http://schemas.openxmlformats.org/drawingml/2006/wordprocessingDrawing" xmlns:w10="urn:schemas-microsoft-com:office:word" xmlns:w="http://schemas.openxmlformats.org/wordprocessingml/2006/main" xmlns:w14="http://schemas.microsoft.com/office/word/2010/wordml" xmlns:w15="http://schemas.microsoft.com/office/word/2012/wordml" xmlns:w16cid="http://schemas.microsoft.com/office/word/2016/wordml/cid" xmlns:w16se="http://schemas.microsoft.com/office/word/2015/wordml/symex" xmlns:wpg="http://schemas.microsoft.com/office/word/2010/wordprocessingGroup" xmlns:wpi="http://schemas.microsoft.com/office/word/2010/wordprocessingInk" xmlns:wne="http://schemas.microsoft.com/office/word/2006/wordml" xmlns:wps="http://schemas.microsoft.com/office/word/2010/wordprocessingShape" mc:Ignorable="w14 w15 w16se w16cid wp14">
-  <w15:commentEx w15:paraId="59EAFBCB" w15:done="1"/>
-  <w15:commentEx w15:paraId="396760FD" w15:done="1"/>
-</w15:commentsEx>
 </file>
 
 <file path=word/commentsIds.xml><?xml version="1.0" encoding="utf-8"?>
@@ -5182,7 +5195,7 @@
 </file>
 
 <file path=word/endnotes.xml><?xml version="1.0" encoding="utf-8"?>
-<w:endnotes xmlns:wpc="http://schemas.microsoft.com/office/word/2010/wordprocessingCanvas" xmlns:cx="http://schemas.microsoft.com/office/drawing/2014/chartex" xmlns:cx1="http://schemas.microsoft.com/office/drawing/2015/9/8/chartex" xmlns:cx2="http://schemas.microsoft.com/office/drawing/2015/10/21/chartex" xmlns:cx3="http://schemas.microsoft.com/office/drawing/2016/5/9/chartex" xmlns:cx4="http://schemas.microsoft.com/office/drawing/2016/5/10/chartex" xmlns:cx5="http://schemas.microsoft.com/office/drawing/2016/5/11/chartex" xmlns:cx6="http://schemas.microsoft.com/office/drawing/2016/5/12/chartex" xmlns:cx7="http://schemas.microsoft.com/office/drawing/2016/5/13/chartex" xmlns:cx8="http://schemas.microsoft.com/office/drawing/2016/5/14/chartex" xmlns:mc="http://schemas.openxmlformats.org/markup-compatibility/2006" xmlns:aink="http://schemas.microsoft.com/office/drawing/2016/ink" xmlns:am3d="http://schemas.microsoft.com/office/drawing/2017/model3d" xmlns:o="urn:schemas-microsoft-com:office:office" xmlns:r="http://schemas.openxmlformats.org/officeDocument/2006/relationships" xmlns:m="http://schemas.openxmlformats.org/officeDocument/2006/math" xmlns:v="urn:schemas-microsoft-com:vml" xmlns:wp14="http://schemas.microsoft.com/office/word/2010/wordprocessingDrawing" xmlns:wp="http://schemas.openxmlformats.org/drawingml/2006/wordprocessingDrawing" xmlns:w10="urn:schemas-microsoft-com:office:word" xmlns:w="http://schemas.openxmlformats.org/wordprocessingml/2006/main" xmlns:w14="http://schemas.microsoft.com/office/word/2010/wordml" xmlns:w15="http://schemas.microsoft.com/office/word/2012/wordml" xmlns:w16cid="http://schemas.microsoft.com/office/word/2016/wordml/cid" xmlns:w16se="http://schemas.microsoft.com/office/word/2015/wordml/symex" xmlns:wpg="http://schemas.microsoft.com/office/word/2010/wordprocessingGroup" xmlns:wpi="http://schemas.microsoft.com/office/word/2010/wordprocessingInk" xmlns:wne="http://schemas.microsoft.com/office/word/2006/wordml" xmlns:wps="http://schemas.microsoft.com/office/word/2010/wordprocessingShape" mc:Ignorable="w14 w15 w16se w16cid wp14">
+<w:endnotes xmlns:wpc="http://schemas.microsoft.com/office/word/2010/wordprocessingCanvas" xmlns:mc="http://schemas.openxmlformats.org/markup-compatibility/2006" xmlns:o="urn:schemas-microsoft-com:office:office" xmlns:r="http://schemas.openxmlformats.org/officeDocument/2006/relationships" xmlns:m="http://schemas.openxmlformats.org/officeDocument/2006/math" xmlns:v="urn:schemas-microsoft-com:vml" xmlns:wp14="http://schemas.microsoft.com/office/word/2010/wordprocessingDrawing" xmlns:wp="http://schemas.openxmlformats.org/drawingml/2006/wordprocessingDrawing" xmlns:w10="urn:schemas-microsoft-com:office:word" xmlns:w="http://schemas.openxmlformats.org/wordprocessingml/2006/main" xmlns:w14="http://schemas.microsoft.com/office/word/2010/wordml" xmlns:w15="http://schemas.microsoft.com/office/word/2012/wordml" xmlns:wpg="http://schemas.microsoft.com/office/word/2010/wordprocessingGroup" xmlns:wpi="http://schemas.microsoft.com/office/word/2010/wordprocessingInk" xmlns:wne="http://schemas.microsoft.com/office/word/2006/wordml" xmlns:wps="http://schemas.microsoft.com/office/word/2010/wordprocessingShape" mc:Ignorable="w14 w15 wp14">
   <w:endnote w:type="separator" w:id="-1">
     <w:p>
       <w:r>
@@ -5201,7 +5214,7 @@
 </file>
 
 <file path=word/footnotes.xml><?xml version="1.0" encoding="utf-8"?>
-<w:footnotes xmlns:wpc="http://schemas.microsoft.com/office/word/2010/wordprocessingCanvas" xmlns:cx="http://schemas.microsoft.com/office/drawing/2014/chartex" xmlns:cx1="http://schemas.microsoft.com/office/drawing/2015/9/8/chartex" xmlns:cx2="http://schemas.microsoft.com/office/drawing/2015/10/21/chartex" xmlns:cx3="http://schemas.microsoft.com/office/drawing/2016/5/9/chartex" xmlns:cx4="http://schemas.microsoft.com/office/drawing/2016/5/10/chartex" xmlns:cx5="http://schemas.microsoft.com/office/drawing/2016/5/11/chartex" xmlns:cx6="http://schemas.microsoft.com/office/drawing/2016/5/12/chartex" xmlns:cx7="http://schemas.microsoft.com/office/drawing/2016/5/13/chartex" xmlns:cx8="http://schemas.microsoft.com/office/drawing/2016/5/14/chartex" xmlns:mc="http://schemas.openxmlformats.org/markup-compatibility/2006" xmlns:aink="http://schemas.microsoft.com/office/drawing/2016/ink" xmlns:am3d="http://schemas.microsoft.com/office/drawing/2017/model3d" xmlns:o="urn:schemas-microsoft-com:office:office" xmlns:r="http://schemas.openxmlformats.org/officeDocument/2006/relationships" xmlns:m="http://schemas.openxmlformats.org/officeDocument/2006/math" xmlns:v="urn:schemas-microsoft-com:vml" xmlns:wp14="http://schemas.microsoft.com/office/word/2010/wordprocessingDrawing" xmlns:wp="http://schemas.openxmlformats.org/drawingml/2006/wordprocessingDrawing" xmlns:w10="urn:schemas-microsoft-com:office:word" xmlns:w="http://schemas.openxmlformats.org/wordprocessingml/2006/main" xmlns:w14="http://schemas.microsoft.com/office/word/2010/wordml" xmlns:w15="http://schemas.microsoft.com/office/word/2012/wordml" xmlns:w16cid="http://schemas.microsoft.com/office/word/2016/wordml/cid" xmlns:w16se="http://schemas.microsoft.com/office/word/2015/wordml/symex" xmlns:wpg="http://schemas.microsoft.com/office/word/2010/wordprocessingGroup" xmlns:wpi="http://schemas.microsoft.com/office/word/2010/wordprocessingInk" xmlns:wne="http://schemas.microsoft.com/office/word/2006/wordml" xmlns:wps="http://schemas.microsoft.com/office/word/2010/wordprocessingShape" mc:Ignorable="w14 w15 w16se w16cid wp14">
+<w:footnotes xmlns:wpc="http://schemas.microsoft.com/office/word/2010/wordprocessingCanvas" xmlns:mc="http://schemas.openxmlformats.org/markup-compatibility/2006" xmlns:o="urn:schemas-microsoft-com:office:office" xmlns:r="http://schemas.openxmlformats.org/officeDocument/2006/relationships" xmlns:m="http://schemas.openxmlformats.org/officeDocument/2006/math" xmlns:v="urn:schemas-microsoft-com:vml" xmlns:wp14="http://schemas.microsoft.com/office/word/2010/wordprocessingDrawing" xmlns:wp="http://schemas.openxmlformats.org/drawingml/2006/wordprocessingDrawing" xmlns:w10="urn:schemas-microsoft-com:office:word" xmlns:w="http://schemas.openxmlformats.org/wordprocessingml/2006/main" xmlns:w14="http://schemas.microsoft.com/office/word/2010/wordml" xmlns:w15="http://schemas.microsoft.com/office/word/2012/wordml" xmlns:wpg="http://schemas.microsoft.com/office/word/2010/wordprocessingGroup" xmlns:wpi="http://schemas.microsoft.com/office/word/2010/wordprocessingInk" xmlns:wne="http://schemas.microsoft.com/office/word/2006/wordml" xmlns:wps="http://schemas.microsoft.com/office/word/2010/wordprocessingShape" mc:Ignorable="w14 w15 wp14">
   <w:footnote w:type="separator" w:id="-1">
     <w:p>
       <w:r>
@@ -5220,7 +5233,7 @@
 </file>
 
 <file path=word/header1.xml><?xml version="1.0" encoding="utf-8"?>
-<w:hdr xmlns:wpc="http://schemas.microsoft.com/office/word/2010/wordprocessingCanvas" xmlns:cx="http://schemas.microsoft.com/office/drawing/2014/chartex" xmlns:cx1="http://schemas.microsoft.com/office/drawing/2015/9/8/chartex" xmlns:cx2="http://schemas.microsoft.com/office/drawing/2015/10/21/chartex" xmlns:cx3="http://schemas.microsoft.com/office/drawing/2016/5/9/chartex" xmlns:cx4="http://schemas.microsoft.com/office/drawing/2016/5/10/chartex" xmlns:cx5="http://schemas.microsoft.com/office/drawing/2016/5/11/chartex" xmlns:cx6="http://schemas.microsoft.com/office/drawing/2016/5/12/chartex" xmlns:cx7="http://schemas.microsoft.com/office/drawing/2016/5/13/chartex" xmlns:cx8="http://schemas.microsoft.com/office/drawing/2016/5/14/chartex" xmlns:mc="http://schemas.openxmlformats.org/markup-compatibility/2006" xmlns:aink="http://schemas.microsoft.com/office/drawing/2016/ink" xmlns:am3d="http://schemas.microsoft.com/office/drawing/2017/model3d" xmlns:o="urn:schemas-microsoft-com:office:office" xmlns:r="http://schemas.openxmlformats.org/officeDocument/2006/relationships" xmlns:m="http://schemas.openxmlformats.org/officeDocument/2006/math" xmlns:v="urn:schemas-microsoft-com:vml" xmlns:wp14="http://schemas.microsoft.com/office/word/2010/wordprocessingDrawing" xmlns:wp="http://schemas.openxmlformats.org/drawingml/2006/wordprocessingDrawing" xmlns:w10="urn:schemas-microsoft-com:office:word" xmlns:w="http://schemas.openxmlformats.org/wordprocessingml/2006/main" xmlns:w14="http://schemas.microsoft.com/office/word/2010/wordml" xmlns:w15="http://schemas.microsoft.com/office/word/2012/wordml" xmlns:w16cid="http://schemas.microsoft.com/office/word/2016/wordml/cid" xmlns:w16se="http://schemas.microsoft.com/office/word/2015/wordml/symex" xmlns:wpg="http://schemas.microsoft.com/office/word/2010/wordprocessingGroup" xmlns:wpi="http://schemas.microsoft.com/office/word/2010/wordprocessingInk" xmlns:wne="http://schemas.microsoft.com/office/word/2006/wordml" xmlns:wps="http://schemas.microsoft.com/office/word/2010/wordprocessingShape" mc:Ignorable="w14 w15 w16se w16cid wp14">
+<w:hdr xmlns:wpc="http://schemas.microsoft.com/office/word/2010/wordprocessingCanvas" xmlns:mc="http://schemas.openxmlformats.org/markup-compatibility/2006" xmlns:o="urn:schemas-microsoft-com:office:office" xmlns:r="http://schemas.openxmlformats.org/officeDocument/2006/relationships" xmlns:m="http://schemas.openxmlformats.org/officeDocument/2006/math" xmlns:v="urn:schemas-microsoft-com:vml" xmlns:wp14="http://schemas.microsoft.com/office/word/2010/wordprocessingDrawing" xmlns:wp="http://schemas.openxmlformats.org/drawingml/2006/wordprocessingDrawing" xmlns:w10="urn:schemas-microsoft-com:office:word" xmlns:w="http://schemas.openxmlformats.org/wordprocessingml/2006/main" xmlns:w14="http://schemas.microsoft.com/office/word/2010/wordml" xmlns:w15="http://schemas.microsoft.com/office/word/2012/wordml" xmlns:wpg="http://schemas.microsoft.com/office/word/2010/wordprocessingGroup" xmlns:wpi="http://schemas.microsoft.com/office/word/2010/wordprocessingInk" xmlns:wne="http://schemas.microsoft.com/office/word/2006/wordml" xmlns:wps="http://schemas.microsoft.com/office/word/2010/wordprocessingShape" mc:Ignorable="w14 w15 wp14">
   <w:p>
     <w:pPr>
       <w:pStyle w:val="Header"/>
@@ -5283,7 +5296,7 @@
 </file>
 
 <file path=word/numbering.xml><?xml version="1.0" encoding="utf-8"?>
-<w:numbering xmlns:wpc="http://schemas.microsoft.com/office/word/2010/wordprocessingCanvas" xmlns:cx="http://schemas.microsoft.com/office/drawing/2014/chartex" xmlns:cx1="http://schemas.microsoft.com/office/drawing/2015/9/8/chartex" xmlns:cx2="http://schemas.microsoft.com/office/drawing/2015/10/21/chartex" xmlns:cx3="http://schemas.microsoft.com/office/drawing/2016/5/9/chartex" xmlns:cx4="http://schemas.microsoft.com/office/drawing/2016/5/10/chartex" xmlns:cx5="http://schemas.microsoft.com/office/drawing/2016/5/11/chartex" xmlns:cx6="http://schemas.microsoft.com/office/drawing/2016/5/12/chartex" xmlns:cx7="http://schemas.microsoft.com/office/drawing/2016/5/13/chartex" xmlns:cx8="http://schemas.microsoft.com/office/drawing/2016/5/14/chartex" xmlns:mc="http://schemas.openxmlformats.org/markup-compatibility/2006" xmlns:aink="http://schemas.microsoft.com/office/drawing/2016/ink" xmlns:am3d="http://schemas.microsoft.com/office/drawing/2017/model3d" xmlns:o="urn:schemas-microsoft-com:office:office" xmlns:r="http://schemas.openxmlformats.org/officeDocument/2006/relationships" xmlns:m="http://schemas.openxmlformats.org/officeDocument/2006/math" xmlns:v="urn:schemas-microsoft-com:vml" xmlns:wp14="http://schemas.microsoft.com/office/word/2010/wordprocessingDrawing" xmlns:wp="http://schemas.openxmlformats.org/drawingml/2006/wordprocessingDrawing" xmlns:w10="urn:schemas-microsoft-com:office:word" xmlns:w="http://schemas.openxmlformats.org/wordprocessingml/2006/main" xmlns:w14="http://schemas.microsoft.com/office/word/2010/wordml" xmlns:w15="http://schemas.microsoft.com/office/word/2012/wordml" xmlns:w16cid="http://schemas.microsoft.com/office/word/2016/wordml/cid" xmlns:w16se="http://schemas.microsoft.com/office/word/2015/wordml/symex" xmlns:wpg="http://schemas.microsoft.com/office/word/2010/wordprocessingGroup" xmlns:wpi="http://schemas.microsoft.com/office/word/2010/wordprocessingInk" xmlns:wne="http://schemas.microsoft.com/office/word/2006/wordml" xmlns:wps="http://schemas.microsoft.com/office/word/2010/wordprocessingShape" mc:Ignorable="w14 w15 w16se w16cid wp14">
+<w:numbering xmlns:wpc="http://schemas.microsoft.com/office/word/2010/wordprocessingCanvas" xmlns:mc="http://schemas.openxmlformats.org/markup-compatibility/2006" xmlns:o="urn:schemas-microsoft-com:office:office" xmlns:r="http://schemas.openxmlformats.org/officeDocument/2006/relationships" xmlns:m="http://schemas.openxmlformats.org/officeDocument/2006/math" xmlns:v="urn:schemas-microsoft-com:vml" xmlns:wp14="http://schemas.microsoft.com/office/word/2010/wordprocessingDrawing" xmlns:wp="http://schemas.openxmlformats.org/drawingml/2006/wordprocessingDrawing" xmlns:w10="urn:schemas-microsoft-com:office:word" xmlns:w="http://schemas.openxmlformats.org/wordprocessingml/2006/main" xmlns:w14="http://schemas.microsoft.com/office/word/2010/wordml" xmlns:w15="http://schemas.microsoft.com/office/word/2012/wordml" xmlns:wpg="http://schemas.microsoft.com/office/word/2010/wordprocessingGroup" xmlns:wpi="http://schemas.microsoft.com/office/word/2010/wordprocessingInk" xmlns:wne="http://schemas.microsoft.com/office/word/2006/wordml" xmlns:wps="http://schemas.microsoft.com/office/word/2010/wordprocessingShape" mc:Ignorable="w14 w15 wp14">
   <w:abstractNum w:abstractNumId="0" w15:restartNumberingAfterBreak="0">
     <w:nsid w:val="FFFFFFFB"/>
     <w:multiLevelType w:val="multilevel"/>
@@ -7050,16 +7063,8 @@
 </w:numbering>
 </file>
 
-<file path=word/people.xml><?xml version="1.0" encoding="utf-8"?>
-<w15:people xmlns:wpc="http://schemas.microsoft.com/office/word/2010/wordprocessingCanvas" xmlns:cx="http://schemas.microsoft.com/office/drawing/2014/chartex" xmlns:cx1="http://schemas.microsoft.com/office/drawing/2015/9/8/chartex" xmlns:cx2="http://schemas.microsoft.com/office/drawing/2015/10/21/chartex" xmlns:cx3="http://schemas.microsoft.com/office/drawing/2016/5/9/chartex" xmlns:cx4="http://schemas.microsoft.com/office/drawing/2016/5/10/chartex" xmlns:cx5="http://schemas.microsoft.com/office/drawing/2016/5/11/chartex" xmlns:cx6="http://schemas.microsoft.com/office/drawing/2016/5/12/chartex" xmlns:cx7="http://schemas.microsoft.com/office/drawing/2016/5/13/chartex" xmlns:cx8="http://schemas.microsoft.com/office/drawing/2016/5/14/chartex" xmlns:mc="http://schemas.openxmlformats.org/markup-compatibility/2006" xmlns:aink="http://schemas.microsoft.com/office/drawing/2016/ink" xmlns:am3d="http://schemas.microsoft.com/office/drawing/2017/model3d" xmlns:o="urn:schemas-microsoft-com:office:office" xmlns:r="http://schemas.openxmlformats.org/officeDocument/2006/relationships" xmlns:m="http://schemas.openxmlformats.org/officeDocument/2006/math" xmlns:v="urn:schemas-microsoft-com:vml" xmlns:wp14="http://schemas.microsoft.com/office/word/2010/wordprocessingDrawing" xmlns:wp="http://schemas.openxmlformats.org/drawingml/2006/wordprocessingDrawing" xmlns:w10="urn:schemas-microsoft-com:office:word" xmlns:w="http://schemas.openxmlformats.org/wordprocessingml/2006/main" xmlns:w14="http://schemas.microsoft.com/office/word/2010/wordml" xmlns:w15="http://schemas.microsoft.com/office/word/2012/wordml" xmlns:w16cid="http://schemas.microsoft.com/office/word/2016/wordml/cid" xmlns:w16se="http://schemas.microsoft.com/office/word/2015/wordml/symex" xmlns:wpg="http://schemas.microsoft.com/office/word/2010/wordprocessingGroup" xmlns:wpi="http://schemas.microsoft.com/office/word/2010/wordprocessingInk" xmlns:wne="http://schemas.microsoft.com/office/word/2006/wordml" xmlns:wps="http://schemas.microsoft.com/office/word/2010/wordprocessingShape" mc:Ignorable="w14 w15 w16se w16cid wp14">
-  <w15:person w15:author="Richelle Ahlvers">
-    <w15:presenceInfo w15:providerId="AD" w15:userId="S-1-5-21-1809887368-2646251570-4199628040-76478"/>
-  </w15:person>
-</w15:people>
-</file>
-
 <file path=word/styles.xml><?xml version="1.0" encoding="utf-8"?>
-<w:styles xmlns:mc="http://schemas.openxmlformats.org/markup-compatibility/2006" xmlns:r="http://schemas.openxmlformats.org/officeDocument/2006/relationships" xmlns:w="http://schemas.openxmlformats.org/wordprocessingml/2006/main" xmlns:w14="http://schemas.microsoft.com/office/word/2010/wordml" xmlns:w15="http://schemas.microsoft.com/office/word/2012/wordml" xmlns:w16cid="http://schemas.microsoft.com/office/word/2016/wordml/cid" xmlns:w16se="http://schemas.microsoft.com/office/word/2015/wordml/symex" mc:Ignorable="w14 w15 w16se w16cid">
+<w:styles xmlns:mc="http://schemas.openxmlformats.org/markup-compatibility/2006" xmlns:r="http://schemas.openxmlformats.org/officeDocument/2006/relationships" xmlns:w="http://schemas.openxmlformats.org/wordprocessingml/2006/main" xmlns:w14="http://schemas.microsoft.com/office/word/2010/wordml" xmlns:w15="http://schemas.microsoft.com/office/word/2012/wordml" mc:Ignorable="w14 w15">
   <w:docDefaults>
     <w:rPrDefault>
       <w:rPr>
@@ -7075,7 +7080,7 @@
       </w:pPr>
     </w:pPrDefault>
   </w:docDefaults>
-  <w:latentStyles w:defLockedState="0" w:defUIPriority="99" w:defSemiHidden="0" w:defUnhideWhenUsed="0" w:defQFormat="0" w:count="375">
+  <w:latentStyles w:defLockedState="0" w:defUIPriority="99" w:defSemiHidden="0" w:defUnhideWhenUsed="0" w:defQFormat="0" w:count="371">
     <w:lsdException w:name="Normal" w:uiPriority="0" w:qFormat="1"/>
     <w:lsdException w:name="heading 1" w:uiPriority="0" w:qFormat="1"/>
     <w:lsdException w:name="heading 2" w:semiHidden="1" w:uiPriority="0" w:unhideWhenUsed="1" w:qFormat="1"/>
@@ -7181,6 +7186,7 @@
     <w:lsdException w:name="HTML Sample" w:semiHidden="1" w:unhideWhenUsed="1"/>
     <w:lsdException w:name="HTML Typewriter" w:semiHidden="1" w:unhideWhenUsed="1"/>
     <w:lsdException w:name="HTML Variable" w:semiHidden="1" w:unhideWhenUsed="1"/>
+    <w:lsdException w:name="Normal Table" w:semiHidden="1" w:unhideWhenUsed="1"/>
     <w:lsdException w:name="annotation subject" w:semiHidden="1" w:unhideWhenUsed="1"/>
     <w:lsdException w:name="No List" w:semiHidden="1" w:unhideWhenUsed="1"/>
     <w:lsdException w:name="Outline List 1" w:semiHidden="1" w:unhideWhenUsed="1"/>
@@ -7224,8 +7230,10 @@
     <w:lsdException w:name="Table Elegant" w:semiHidden="1" w:unhideWhenUsed="1"/>
     <w:lsdException w:name="Table Professional" w:semiHidden="1" w:unhideWhenUsed="1"/>
     <w:lsdException w:name="Table Subtle 1" w:semiHidden="1" w:unhideWhenUsed="1"/>
+    <w:lsdException w:name="Table Subtle 2" w:semiHidden="1" w:unhideWhenUsed="1"/>
     <w:lsdException w:name="Table Web 1" w:semiHidden="1" w:unhideWhenUsed="1"/>
     <w:lsdException w:name="Table Web 2" w:semiHidden="1" w:unhideWhenUsed="1"/>
+    <w:lsdException w:name="Table Web 3" w:semiHidden="1" w:unhideWhenUsed="1"/>
     <w:lsdException w:name="Balloon Text" w:semiHidden="1" w:unhideWhenUsed="1"/>
     <w:lsdException w:name="Table Grid" w:uiPriority="59"/>
     <w:lsdException w:name="Table Theme" w:semiHidden="1" w:unhideWhenUsed="1"/>
@@ -7444,10 +7452,6 @@
     <w:lsdException w:name="List Table 5 Dark Accent 6" w:uiPriority="50"/>
     <w:lsdException w:name="List Table 6 Colorful Accent 6" w:uiPriority="51"/>
     <w:lsdException w:name="List Table 7 Colorful Accent 6" w:uiPriority="52"/>
-    <w:lsdException w:name="Mention" w:semiHidden="1" w:unhideWhenUsed="1"/>
-    <w:lsdException w:name="Smart Hyperlink" w:semiHidden="1" w:unhideWhenUsed="1"/>
-    <w:lsdException w:name="Hashtag" w:semiHidden="1" w:unhideWhenUsed="1"/>
-    <w:lsdException w:name="Unresolved Mention" w:semiHidden="1" w:unhideWhenUsed="1"/>
   </w:latentStyles>
   <w:style w:type="paragraph" w:default="1" w:styleId="Normal">
     <w:name w:val="Normal"/>
@@ -7659,6 +7663,7 @@
   <w:style w:type="character" w:default="1" w:styleId="DefaultParagraphFont">
     <w:name w:val="Default Paragraph Font"/>
     <w:uiPriority w:val="1"/>
+    <w:semiHidden/>
     <w:unhideWhenUsed/>
   </w:style>
   <w:style w:type="table" w:default="1" w:styleId="TableNormal">
@@ -8422,7 +8427,7 @@
 </file>
 
 <file path=customXml/itemProps1.xml><?xml version="1.0" encoding="utf-8"?>
-<ds:datastoreItem xmlns:ds="http://schemas.openxmlformats.org/officeDocument/2006/customXml" ds:itemID="{4FE4A98C-27C4-48AF-8BDF-356B4D413CE2}">
+<ds:datastoreItem xmlns:ds="http://schemas.openxmlformats.org/officeDocument/2006/customXml" ds:itemID="{916C2E5D-814B-4D90-98F3-A53C0F3D779F}">
   <ds:schemaRefs>
     <ds:schemaRef ds:uri="http://schemas.openxmlformats.org/officeDocument/2006/bibliography"/>
   </ds:schemaRefs>

</xml_diff>